<commit_message>
Fix main.py for UTF-8 filenames and improve FastAPI Pydantic validation
</commit_message>
<xml_diff>
--- a/docs/template.docx
+++ b/docs/template.docx
@@ -321,7 +321,7 @@
       <w:tr>
         <w:tc>
           <w:tcPr>
-            <w:tcW w:w="2880" w:type="dxa"/>
+            <w:tcW w:w="2262" w:type="dxa"/>
             <w:shd w:val="clear" w:color="auto" w:fill="EAF2FB"/>
           </w:tcPr>
           <w:p>
@@ -342,7 +342,7 @@
         </w:tc>
         <w:tc>
           <w:tcPr>
-            <w:tcW w:w="2880" w:type="dxa"/>
+            <w:tcW w:w="2975" w:type="dxa"/>
             <w:shd w:val="clear" w:color="auto" w:fill="EAF2FB"/>
           </w:tcPr>
           <w:p>
@@ -363,7 +363,7 @@
         </w:tc>
         <w:tc>
           <w:tcPr>
-            <w:tcW w:w="2880" w:type="dxa"/>
+            <w:tcW w:w="3393" w:type="dxa"/>
             <w:shd w:val="clear" w:color="auto" w:fill="EAF2FB"/>
           </w:tcPr>
           <w:p>
@@ -378,235 +378,7 @@
                 <w:b/>
                 <w:color w:val="1F4E79"/>
               </w:rPr>
-              <w:t>Acceptance Criteria</w:t>
-            </w:r>
-          </w:p>
-        </w:tc>
-      </w:tr>
-      <w:tr>
-        <w:tc>
-          <w:tcPr>
-            <w:tcW w:w="2880" w:type="dxa"/>
-          </w:tcPr>
-          <w:p>
-            <w:pPr>
-              <w:rPr>
-                <w:rFonts w:ascii="Arial" w:hAnsi="Arial" w:cs="Arial"/>
-              </w:rPr>
-            </w:pPr>
-            <w:r>
-              <w:rPr>
-                <w:rFonts w:ascii="Arial" w:hAnsi="Arial" w:cs="Arial"/>
-              </w:rPr>
-              <w:t>{{deliverable_1_title}}</w:t>
-            </w:r>
-          </w:p>
-        </w:tc>
-        <w:tc>
-          <w:tcPr>
-            <w:tcW w:w="2880" w:type="dxa"/>
-          </w:tcPr>
-          <w:p>
-            <w:pPr>
-              <w:rPr>
-                <w:rFonts w:ascii="Arial" w:hAnsi="Arial" w:cs="Arial"/>
-              </w:rPr>
-            </w:pPr>
-            <w:r>
-              <w:rPr>
-                <w:rFonts w:ascii="Arial" w:hAnsi="Arial" w:cs="Arial"/>
-              </w:rPr>
-              <w:t>{{deliverable_1_description}}</w:t>
-            </w:r>
-          </w:p>
-        </w:tc>
-        <w:tc>
-          <w:tcPr>
-            <w:tcW w:w="2880" w:type="dxa"/>
-          </w:tcPr>
-          <w:p>
-            <w:pPr>
-              <w:pStyle w:val="a0"/>
-              <w:rPr>
-                <w:rFonts w:ascii="Arial" w:hAnsi="Arial" w:cs="Arial"/>
-              </w:rPr>
-            </w:pPr>
-            <w:r>
-              <w:rPr>
-                <w:rFonts w:ascii="Arial" w:hAnsi="Arial" w:cs="Arial"/>
-              </w:rPr>
-              <w:t>{{deliverable_1_acceptance}}</w:t>
-            </w:r>
-          </w:p>
-        </w:tc>
-      </w:tr>
-      <w:tr>
-        <w:tc>
-          <w:tcPr>
-            <w:tcW w:w="2880" w:type="dxa"/>
-          </w:tcPr>
-          <w:p>
-            <w:pPr>
-              <w:rPr>
-                <w:rFonts w:ascii="Arial" w:hAnsi="Arial" w:cs="Arial"/>
-              </w:rPr>
-            </w:pPr>
-            <w:r>
-              <w:rPr>
-                <w:rFonts w:ascii="Arial" w:hAnsi="Arial" w:cs="Arial"/>
-              </w:rPr>
-              <w:t>{{deliverable_2_title}}</w:t>
-            </w:r>
-          </w:p>
-        </w:tc>
-        <w:tc>
-          <w:tcPr>
-            <w:tcW w:w="2880" w:type="dxa"/>
-          </w:tcPr>
-          <w:p>
-            <w:pPr>
-              <w:rPr>
-                <w:rFonts w:ascii="Arial" w:hAnsi="Arial" w:cs="Arial"/>
-              </w:rPr>
-            </w:pPr>
-            <w:r>
-              <w:rPr>
-                <w:rFonts w:ascii="Arial" w:hAnsi="Arial" w:cs="Arial"/>
-              </w:rPr>
-              <w:t>{{deliverable_2_description}}</w:t>
-            </w:r>
-          </w:p>
-        </w:tc>
-        <w:tc>
-          <w:tcPr>
-            <w:tcW w:w="2880" w:type="dxa"/>
-          </w:tcPr>
-          <w:p>
-            <w:pPr>
-              <w:pStyle w:val="a0"/>
-              <w:rPr>
-                <w:rFonts w:ascii="Arial" w:hAnsi="Arial" w:cs="Arial"/>
-              </w:rPr>
-            </w:pPr>
-            <w:r>
-              <w:rPr>
-                <w:rFonts w:ascii="Arial" w:hAnsi="Arial" w:cs="Arial"/>
-              </w:rPr>
-              <w:t>{{deliverable_2_acceptance}}</w:t>
-            </w:r>
-          </w:p>
-        </w:tc>
-      </w:tr>
-      <w:tr>
-        <w:tc>
-          <w:tcPr>
-            <w:tcW w:w="2880" w:type="dxa"/>
-          </w:tcPr>
-          <w:p>
-            <w:pPr>
-              <w:rPr>
-                <w:rFonts w:ascii="Arial" w:hAnsi="Arial" w:cs="Arial"/>
-              </w:rPr>
-            </w:pPr>
-            <w:r>
-              <w:rPr>
-                <w:rFonts w:ascii="Arial" w:hAnsi="Arial" w:cs="Arial"/>
-              </w:rPr>
-              <w:t>{{deliverable_3_title}}</w:t>
-            </w:r>
-          </w:p>
-        </w:tc>
-        <w:tc>
-          <w:tcPr>
-            <w:tcW w:w="2880" w:type="dxa"/>
-          </w:tcPr>
-          <w:p>
-            <w:pPr>
-              <w:rPr>
-                <w:rFonts w:ascii="Arial" w:hAnsi="Arial" w:cs="Arial"/>
-              </w:rPr>
-            </w:pPr>
-            <w:r>
-              <w:rPr>
-                <w:rFonts w:ascii="Arial" w:hAnsi="Arial" w:cs="Arial"/>
-              </w:rPr>
-              <w:t>{{deliverable_3_description}}</w:t>
-            </w:r>
-          </w:p>
-        </w:tc>
-        <w:tc>
-          <w:tcPr>
-            <w:tcW w:w="2880" w:type="dxa"/>
-          </w:tcPr>
-          <w:p>
-            <w:pPr>
-              <w:pStyle w:val="a0"/>
-              <w:rPr>
-                <w:rFonts w:ascii="Arial" w:hAnsi="Arial" w:cs="Arial"/>
-              </w:rPr>
-            </w:pPr>
-            <w:r>
-              <w:rPr>
-                <w:rFonts w:ascii="Arial" w:hAnsi="Arial" w:cs="Arial"/>
-              </w:rPr>
-              <w:t>{{deliverable_3_acceptance}}</w:t>
-            </w:r>
-          </w:p>
-        </w:tc>
-      </w:tr>
-      <w:tr>
-        <w:tc>
-          <w:tcPr>
-            <w:tcW w:w="2880" w:type="dxa"/>
-          </w:tcPr>
-          <w:p>
-            <w:pPr>
-              <w:rPr>
-                <w:rFonts w:ascii="Arial" w:hAnsi="Arial" w:cs="Arial"/>
-              </w:rPr>
-            </w:pPr>
-            <w:r>
-              <w:rPr>
-                <w:rFonts w:ascii="Arial" w:hAnsi="Arial" w:cs="Arial"/>
-              </w:rPr>
-              <w:t>{{deliverable_4_title}}</w:t>
-            </w:r>
-          </w:p>
-        </w:tc>
-        <w:tc>
-          <w:tcPr>
-            <w:tcW w:w="2880" w:type="dxa"/>
-          </w:tcPr>
-          <w:p>
-            <w:pPr>
-              <w:rPr>
-                <w:rFonts w:ascii="Arial" w:hAnsi="Arial" w:cs="Arial"/>
-              </w:rPr>
-            </w:pPr>
-            <w:r>
-              <w:rPr>
-                <w:rFonts w:ascii="Arial" w:hAnsi="Arial" w:cs="Arial"/>
-              </w:rPr>
-              <w:t>{{deliverable_4_description}}</w:t>
-            </w:r>
-          </w:p>
-        </w:tc>
-        <w:tc>
-          <w:tcPr>
-            <w:tcW w:w="2880" w:type="dxa"/>
-          </w:tcPr>
-          <w:p>
-            <w:pPr>
-              <w:pStyle w:val="a0"/>
-              <w:rPr>
-                <w:rFonts w:ascii="Arial" w:hAnsi="Arial" w:cs="Arial"/>
-              </w:rPr>
-            </w:pPr>
-            <w:r>
-              <w:rPr>
-                <w:rFonts w:ascii="Arial" w:hAnsi="Arial" w:cs="Arial"/>
-              </w:rPr>
-              <w:t>{{deliverable_4_acceptance}}</w:t>
+              <w:t>Acceptance</w:t>
             </w:r>
           </w:p>
         </w:tc>
@@ -655,7 +427,7 @@
       <w:tr>
         <w:tc>
           <w:tcPr>
-            <w:tcW w:w="2880" w:type="dxa"/>
+            <w:tcW w:w="2874" w:type="dxa"/>
             <w:shd w:val="clear" w:color="auto" w:fill="EAF2FB"/>
           </w:tcPr>
           <w:p>
@@ -676,7 +448,7 @@
         </w:tc>
         <w:tc>
           <w:tcPr>
-            <w:tcW w:w="2880" w:type="dxa"/>
+            <w:tcW w:w="2878" w:type="dxa"/>
             <w:shd w:val="clear" w:color="auto" w:fill="EAF2FB"/>
           </w:tcPr>
           <w:p>
@@ -697,7 +469,7 @@
         </w:tc>
         <w:tc>
           <w:tcPr>
-            <w:tcW w:w="2880" w:type="dxa"/>
+            <w:tcW w:w="2878" w:type="dxa"/>
             <w:shd w:val="clear" w:color="auto" w:fill="EAF2FB"/>
           </w:tcPr>
           <w:p>
@@ -713,177 +485,6 @@
                 <w:color w:val="1F4E79"/>
               </w:rPr>
               <w:t>Key Tasks</w:t>
-            </w:r>
-          </w:p>
-        </w:tc>
-      </w:tr>
-      <w:tr>
-        <w:tc>
-          <w:tcPr>
-            <w:tcW w:w="2880" w:type="dxa"/>
-          </w:tcPr>
-          <w:p>
-            <w:pPr>
-              <w:rPr>
-                <w:rFonts w:ascii="Arial" w:hAnsi="Arial" w:cs="Arial"/>
-              </w:rPr>
-            </w:pPr>
-            <w:r>
-              <w:rPr>
-                <w:rFonts w:ascii="Arial" w:hAnsi="Arial" w:cs="Arial"/>
-              </w:rPr>
-              <w:t>Phase 1</w:t>
-            </w:r>
-          </w:p>
-        </w:tc>
-        <w:tc>
-          <w:tcPr>
-            <w:tcW w:w="2880" w:type="dxa"/>
-          </w:tcPr>
-          <w:p>
-            <w:pPr>
-              <w:rPr>
-                <w:rFonts w:ascii="Arial" w:hAnsi="Arial" w:cs="Arial"/>
-              </w:rPr>
-            </w:pPr>
-            <w:r>
-              <w:rPr>
-                <w:rFonts w:ascii="Arial" w:hAnsi="Arial" w:cs="Arial"/>
-              </w:rPr>
-              <w:t>{{phase_1_duration}}</w:t>
-            </w:r>
-          </w:p>
-        </w:tc>
-        <w:tc>
-          <w:tcPr>
-            <w:tcW w:w="2880" w:type="dxa"/>
-          </w:tcPr>
-          <w:p>
-            <w:pPr>
-              <w:pStyle w:val="a0"/>
-              <w:rPr>
-                <w:rFonts w:ascii="Arial" w:hAnsi="Arial" w:cs="Arial"/>
-              </w:rPr>
-            </w:pPr>
-            <w:r>
-              <w:rPr>
-                <w:rFonts w:ascii="Arial" w:hAnsi="Arial" w:cs="Arial"/>
-              </w:rPr>
-              <w:t>{{phase_1_tasks}}</w:t>
-            </w:r>
-          </w:p>
-        </w:tc>
-      </w:tr>
-      <w:tr>
-        <w:tc>
-          <w:tcPr>
-            <w:tcW w:w="2880" w:type="dxa"/>
-          </w:tcPr>
-          <w:p>
-            <w:pPr>
-              <w:rPr>
-                <w:rFonts w:ascii="Arial" w:hAnsi="Arial" w:cs="Arial"/>
-              </w:rPr>
-            </w:pPr>
-            <w:r>
-              <w:rPr>
-                <w:rFonts w:ascii="Arial" w:hAnsi="Arial" w:cs="Arial"/>
-              </w:rPr>
-              <w:t>Phase 2</w:t>
-            </w:r>
-          </w:p>
-        </w:tc>
-        <w:tc>
-          <w:tcPr>
-            <w:tcW w:w="2880" w:type="dxa"/>
-          </w:tcPr>
-          <w:p>
-            <w:pPr>
-              <w:rPr>
-                <w:rFonts w:ascii="Arial" w:hAnsi="Arial" w:cs="Arial"/>
-              </w:rPr>
-            </w:pPr>
-            <w:r>
-              <w:rPr>
-                <w:rFonts w:ascii="Arial" w:hAnsi="Arial" w:cs="Arial"/>
-              </w:rPr>
-              <w:t>{{phase_2_duration}}</w:t>
-            </w:r>
-          </w:p>
-        </w:tc>
-        <w:tc>
-          <w:tcPr>
-            <w:tcW w:w="2880" w:type="dxa"/>
-          </w:tcPr>
-          <w:p>
-            <w:pPr>
-              <w:pStyle w:val="a0"/>
-              <w:rPr>
-                <w:rFonts w:ascii="Arial" w:hAnsi="Arial" w:cs="Arial"/>
-              </w:rPr>
-            </w:pPr>
-            <w:r>
-              <w:rPr>
-                <w:rFonts w:ascii="Arial" w:hAnsi="Arial" w:cs="Arial"/>
-              </w:rPr>
-              <w:t>{{phase_2_tasks}}</w:t>
-            </w:r>
-          </w:p>
-        </w:tc>
-      </w:tr>
-      <w:tr>
-        <w:tc>
-          <w:tcPr>
-            <w:tcW w:w="2880" w:type="dxa"/>
-          </w:tcPr>
-          <w:p>
-            <w:pPr>
-              <w:rPr>
-                <w:rFonts w:ascii="Arial" w:hAnsi="Arial" w:cs="Arial"/>
-              </w:rPr>
-            </w:pPr>
-            <w:r>
-              <w:rPr>
-                <w:rFonts w:ascii="Arial" w:hAnsi="Arial" w:cs="Arial"/>
-              </w:rPr>
-              <w:t>Phase 3</w:t>
-            </w:r>
-          </w:p>
-        </w:tc>
-        <w:tc>
-          <w:tcPr>
-            <w:tcW w:w="2880" w:type="dxa"/>
-          </w:tcPr>
-          <w:p>
-            <w:pPr>
-              <w:rPr>
-                <w:rFonts w:ascii="Arial" w:hAnsi="Arial" w:cs="Arial"/>
-              </w:rPr>
-            </w:pPr>
-            <w:r>
-              <w:rPr>
-                <w:rFonts w:ascii="Arial" w:hAnsi="Arial" w:cs="Arial"/>
-              </w:rPr>
-              <w:t>{{phase_3_duration}}</w:t>
-            </w:r>
-          </w:p>
-        </w:tc>
-        <w:tc>
-          <w:tcPr>
-            <w:tcW w:w="2880" w:type="dxa"/>
-          </w:tcPr>
-          <w:p>
-            <w:pPr>
-              <w:pStyle w:val="a0"/>
-              <w:rPr>
-                <w:rFonts w:ascii="Arial" w:hAnsi="Arial" w:cs="Arial"/>
-              </w:rPr>
-            </w:pPr>
-            <w:r>
-              <w:rPr>
-                <w:rFonts w:ascii="Arial" w:hAnsi="Arial" w:cs="Arial"/>
-              </w:rPr>
-              <w:t>{{phase_3_tasks}}</w:t>
             </w:r>
           </w:p>
         </w:tc>
@@ -1046,7 +647,7 @@
                 <w:b/>
                 <w:color w:val="FFFFFF"/>
               </w:rPr>
-              <w:t>Note (AI-Generated Justification)</w:t>
+              <w:t xml:space="preserve">Note </w:t>
             </w:r>
           </w:p>
         </w:tc>
@@ -1085,7 +686,21 @@
               <w:rPr>
                 <w:rFonts w:ascii="Arial" w:hAnsi="Arial" w:cs="Arial"/>
               </w:rPr>
-              <w:t>${{development_cost}}</w:t>
+              <w:t>${{</w:t>
+            </w:r>
+            <w:proofErr w:type="spellStart"/>
+            <w:r>
+              <w:rPr>
+                <w:rFonts w:ascii="Arial" w:hAnsi="Arial" w:cs="Arial"/>
+              </w:rPr>
+              <w:t>development_cost</w:t>
+            </w:r>
+            <w:proofErr w:type="spellEnd"/>
+            <w:r>
+              <w:rPr>
+                <w:rFonts w:ascii="Arial" w:hAnsi="Arial" w:cs="Arial"/>
+              </w:rPr>
+              <w:t>}}</w:t>
             </w:r>
           </w:p>
         </w:tc>
@@ -1142,7 +757,21 @@
               <w:rPr>
                 <w:rFonts w:ascii="Arial" w:hAnsi="Arial" w:cs="Arial"/>
               </w:rPr>
-              <w:t>${{licenses_cost}}</w:t>
+              <w:t>${{</w:t>
+            </w:r>
+            <w:proofErr w:type="spellStart"/>
+            <w:r>
+              <w:rPr>
+                <w:rFonts w:ascii="Arial" w:hAnsi="Arial" w:cs="Arial"/>
+              </w:rPr>
+              <w:t>licenses_cost</w:t>
+            </w:r>
+            <w:proofErr w:type="spellEnd"/>
+            <w:r>
+              <w:rPr>
+                <w:rFonts w:ascii="Arial" w:hAnsi="Arial" w:cs="Arial"/>
+              </w:rPr>
+              <w:t>}}</w:t>
             </w:r>
           </w:p>
         </w:tc>
@@ -1199,7 +828,21 @@
               <w:rPr>
                 <w:rFonts w:ascii="Arial" w:hAnsi="Arial" w:cs="Arial"/>
               </w:rPr>
-              <w:t>${{support_cost}}</w:t>
+              <w:t>${{</w:t>
+            </w:r>
+            <w:proofErr w:type="spellStart"/>
+            <w:r>
+              <w:rPr>
+                <w:rFonts w:ascii="Arial" w:hAnsi="Arial" w:cs="Arial"/>
+              </w:rPr>
+              <w:t>support_cost</w:t>
+            </w:r>
+            <w:proofErr w:type="spellEnd"/>
+            <w:r>
+              <w:rPr>
+                <w:rFonts w:ascii="Arial" w:hAnsi="Arial" w:cs="Arial"/>
+              </w:rPr>
+              <w:t>}}</w:t>
             </w:r>
           </w:p>
         </w:tc>
@@ -1260,7 +903,23 @@
                 <w:rFonts w:ascii="Arial" w:hAnsi="Arial" w:cs="Arial"/>
                 <w:b/>
               </w:rPr>
-              <w:t>${{total_investment_cost}}</w:t>
+              <w:t>${{</w:t>
+            </w:r>
+            <w:proofErr w:type="spellStart"/>
+            <w:r>
+              <w:rPr>
+                <w:rFonts w:ascii="Arial" w:hAnsi="Arial" w:cs="Arial"/>
+                <w:b/>
+              </w:rPr>
+              <w:t>total_investment_cost</w:t>
+            </w:r>
+            <w:proofErr w:type="spellEnd"/>
+            <w:r>
+              <w:rPr>
+                <w:rFonts w:ascii="Arial" w:hAnsi="Arial" w:cs="Arial"/>
+                <w:b/>
+              </w:rPr>
+              <w:t>}}</w:t>
             </w:r>
           </w:p>
         </w:tc>
@@ -1786,46 +1445,7 @@
     </w:r>
     <w:proofErr w:type="spellEnd"/>
     <w:r>
-      <w:t xml:space="preserve">}} | Confidential | Page </w:t>
-    </w:r>
-    <w:r>
-      <w:fldChar w:fldCharType="begin"/>
-    </w:r>
-    <w:r>
-      <w:instrText>PAGE</w:instrText>
-    </w:r>
-    <w:r>
-      <w:fldChar w:fldCharType="separate"/>
-    </w:r>
-    <w:r>
-      <w:rPr>
-        <w:noProof/>
-      </w:rPr>
-      <w:t>2</w:t>
-    </w:r>
-    <w:r>
-      <w:fldChar w:fldCharType="end"/>
-    </w:r>
-    <w:r>
-      <w:t xml:space="preserve"> of </w:t>
-    </w:r>
-    <w:r>
-      <w:fldChar w:fldCharType="begin"/>
-    </w:r>
-    <w:r>
-      <w:instrText>NUMPAGES</w:instrText>
-    </w:r>
-    <w:r>
-      <w:fldChar w:fldCharType="separate"/>
-    </w:r>
-    <w:r>
-      <w:rPr>
-        <w:noProof/>
-      </w:rPr>
-      <w:t>3</w:t>
-    </w:r>
-    <w:r>
-      <w:fldChar w:fldCharType="end"/>
+      <w:t xml:space="preserve">}} | Confidential </w:t>
     </w:r>
   </w:p>
 </w:ftr>

</xml_diff>

<commit_message>
new visualization(UML-diagram / Gantt-chart automatic generation)
</commit_message>
<xml_diff>
--- a/docs/template.docx
+++ b/docs/template.docx
@@ -395,6 +395,18 @@
         <w:rPr>
           <w:rFonts w:ascii="Arial" w:hAnsi="Arial" w:cs="Arial"/>
         </w:rPr>
+        <w:t>{{uml_diagram}}</w:t>
+      </w:r>
+      <w:r>
+        <w:rPr>
+          <w:rFonts w:ascii="Arial" w:hAnsi="Arial" w:cs="Arial"/>
+        </w:rPr>
+        <w:br/>
+      </w:r>
+      <w:r>
+        <w:rPr>
+          <w:rFonts w:ascii="Arial" w:hAnsi="Arial" w:cs="Arial"/>
+        </w:rPr>
         <w:br w:type="page"/>
       </w:r>
     </w:p>
@@ -502,6 +514,23 @@
           <w:rFonts w:ascii="Arial" w:hAnsi="Arial" w:cs="Arial"/>
         </w:rPr>
         <w:br/>
+      </w:r>
+      <w:r>
+        <w:rPr>
+          <w:rFonts w:ascii="Arial" w:hAnsi="Arial" w:cs="Arial"/>
+        </w:rPr>
+        <w:t>{{gantt_chart}}</w:t>
+      </w:r>
+      <w:r>
+        <w:rPr>
+          <w:rFonts w:ascii="Arial" w:hAnsi="Arial" w:cs="Arial"/>
+        </w:rPr>
+        <w:br/>
+      </w:r>
+      <w:r>
+        <w:rPr>
+          <w:rFonts w:ascii="Arial" w:hAnsi="Arial" w:cs="Arial"/>
+        </w:rPr>
         <w:t>Expected Completion: {{expected_completion_date}}</w:t>
       </w:r>
     </w:p>
@@ -686,21 +715,7 @@
               <w:rPr>
                 <w:rFonts w:ascii="Arial" w:hAnsi="Arial" w:cs="Arial"/>
               </w:rPr>
-              <w:t>${{</w:t>
-            </w:r>
-            <w:proofErr w:type="spellStart"/>
-            <w:r>
-              <w:rPr>
-                <w:rFonts w:ascii="Arial" w:hAnsi="Arial" w:cs="Arial"/>
-              </w:rPr>
-              <w:t>development_cost</w:t>
-            </w:r>
-            <w:proofErr w:type="spellEnd"/>
-            <w:r>
-              <w:rPr>
-                <w:rFonts w:ascii="Arial" w:hAnsi="Arial" w:cs="Arial"/>
-              </w:rPr>
-              <w:t>}}</w:t>
+              <w:t>${{development_cost}}</w:t>
             </w:r>
           </w:p>
         </w:tc>
@@ -757,21 +772,7 @@
               <w:rPr>
                 <w:rFonts w:ascii="Arial" w:hAnsi="Arial" w:cs="Arial"/>
               </w:rPr>
-              <w:t>${{</w:t>
-            </w:r>
-            <w:proofErr w:type="spellStart"/>
-            <w:r>
-              <w:rPr>
-                <w:rFonts w:ascii="Arial" w:hAnsi="Arial" w:cs="Arial"/>
-              </w:rPr>
-              <w:t>licenses_cost</w:t>
-            </w:r>
-            <w:proofErr w:type="spellEnd"/>
-            <w:r>
-              <w:rPr>
-                <w:rFonts w:ascii="Arial" w:hAnsi="Arial" w:cs="Arial"/>
-              </w:rPr>
-              <w:t>}}</w:t>
+              <w:t>${{licenses_cost}}</w:t>
             </w:r>
           </w:p>
         </w:tc>
@@ -828,21 +829,7 @@
               <w:rPr>
                 <w:rFonts w:ascii="Arial" w:hAnsi="Arial" w:cs="Arial"/>
               </w:rPr>
-              <w:t>${{</w:t>
-            </w:r>
-            <w:proofErr w:type="spellStart"/>
-            <w:r>
-              <w:rPr>
-                <w:rFonts w:ascii="Arial" w:hAnsi="Arial" w:cs="Arial"/>
-              </w:rPr>
-              <w:t>support_cost</w:t>
-            </w:r>
-            <w:proofErr w:type="spellEnd"/>
-            <w:r>
-              <w:rPr>
-                <w:rFonts w:ascii="Arial" w:hAnsi="Arial" w:cs="Arial"/>
-              </w:rPr>
-              <w:t>}}</w:t>
+              <w:t>${{support_cost}}</w:t>
             </w:r>
           </w:p>
         </w:tc>
@@ -903,23 +890,7 @@
                 <w:rFonts w:ascii="Arial" w:hAnsi="Arial" w:cs="Arial"/>
                 <w:b/>
               </w:rPr>
-              <w:t>${{</w:t>
-            </w:r>
-            <w:proofErr w:type="spellStart"/>
-            <w:r>
-              <w:rPr>
-                <w:rFonts w:ascii="Arial" w:hAnsi="Arial" w:cs="Arial"/>
-                <w:b/>
-              </w:rPr>
-              <w:t>total_investment_cost</w:t>
-            </w:r>
-            <w:proofErr w:type="spellEnd"/>
-            <w:r>
-              <w:rPr>
-                <w:rFonts w:ascii="Arial" w:hAnsi="Arial" w:cs="Arial"/>
-                <w:b/>
-              </w:rPr>
-              <w:t>}}</w:t>
+              <w:t>${{total_investment_cost}}</w:t>
             </w:r>
           </w:p>
         </w:tc>
@@ -1128,21 +1099,7 @@
               <w:rPr>
                 <w:rFonts w:ascii="Arial" w:hAnsi="Arial" w:cs="Arial"/>
               </w:rPr>
-              <w:t>{{</w:t>
-            </w:r>
-            <w:proofErr w:type="spellStart"/>
-            <w:r>
-              <w:rPr>
-                <w:rFonts w:ascii="Arial" w:hAnsi="Arial" w:cs="Arial"/>
-              </w:rPr>
-              <w:t>client_company_name</w:t>
-            </w:r>
-            <w:proofErr w:type="spellEnd"/>
-            <w:r>
-              <w:rPr>
-                <w:rFonts w:ascii="Arial" w:hAnsi="Arial" w:cs="Arial"/>
-              </w:rPr>
-              <w:t>}}</w:t>
+              <w:t>{{client_company_name}}</w:t>
             </w:r>
             <w:r>
               <w:rPr>
@@ -1186,21 +1143,7 @@
               <w:rPr>
                 <w:rFonts w:ascii="Arial" w:hAnsi="Arial" w:cs="Arial"/>
               </w:rPr>
-              <w:t>{{</w:t>
-            </w:r>
-            <w:proofErr w:type="spellStart"/>
-            <w:r>
-              <w:rPr>
-                <w:rFonts w:ascii="Arial" w:hAnsi="Arial" w:cs="Arial"/>
-              </w:rPr>
-              <w:t>current_date</w:t>
-            </w:r>
-            <w:proofErr w:type="spellEnd"/>
-            <w:r>
-              <w:rPr>
-                <w:rFonts w:ascii="Arial" w:hAnsi="Arial" w:cs="Arial"/>
-              </w:rPr>
-              <w:t>}}</w:t>
+              <w:t>{{current_date}}</w:t>
             </w:r>
           </w:p>
         </w:tc>
@@ -1222,15 +1165,7 @@
               <w:t xml:space="preserve">Name: </w:t>
             </w:r>
             <w:r>
-              <w:t>{{</w:t>
-            </w:r>
-            <w:proofErr w:type="spellStart"/>
-            <w:r>
-              <w:t>provider_company_name</w:t>
-            </w:r>
-            <w:proofErr w:type="spellEnd"/>
-            <w:r>
-              <w:t>}}</w:t>
+              <w:t>{{provider_company_name}}</w:t>
             </w:r>
             <w:r>
               <w:rPr>
@@ -1274,21 +1209,7 @@
               <w:rPr>
                 <w:rFonts w:ascii="Arial" w:hAnsi="Arial" w:cs="Arial"/>
               </w:rPr>
-              <w:t>{{</w:t>
-            </w:r>
-            <w:proofErr w:type="spellStart"/>
-            <w:r>
-              <w:rPr>
-                <w:rFonts w:ascii="Arial" w:hAnsi="Arial" w:cs="Arial"/>
-              </w:rPr>
-              <w:t>current_date</w:t>
-            </w:r>
-            <w:proofErr w:type="spellEnd"/>
-            <w:r>
-              <w:rPr>
-                <w:rFonts w:ascii="Arial" w:hAnsi="Arial" w:cs="Arial"/>
-              </w:rPr>
-              <w:t>}}</w:t>
+              <w:t>{{current_date}}</w:t>
             </w:r>
           </w:p>
         </w:tc>
@@ -1462,6 +1383,36 @@
         <w:t>{{development_note}}, {{licenses_note}}, {{support_note}}, {{client_signature_name}}, {{client_signature_date}}, {{provider_signature_name}}, {{provider_signature_date}}</w:t>
       </w:r>
     </w:p>
+    <w:p>
+      <w:pPr>
+        <w:pStyle w:val="a0"/>
+        <w:jc w:val="both"/>
+        <w:rPr>
+          <w:rFonts w:ascii="Arial" w:hAnsi="Arial" w:cs="Arial"/>
+        </w:rPr>
+      </w:pPr>
+      <w:r>
+        <w:rPr>
+          <w:rFonts w:ascii="Arial" w:hAnsi="Arial" w:cs="Arial"/>
+        </w:rPr>
+        <w:t>{{gantt_chart}}</w:t>
+      </w:r>
+    </w:p>
+    <w:p>
+      <w:pPr>
+        <w:pStyle w:val="a0"/>
+        <w:jc w:val="both"/>
+        <w:rPr>
+          <w:rFonts w:ascii="Arial" w:hAnsi="Arial" w:cs="Arial"/>
+        </w:rPr>
+      </w:pPr>
+      <w:r>
+        <w:rPr>
+          <w:rFonts w:ascii="Arial" w:hAnsi="Arial" w:cs="Arial"/>
+        </w:rPr>
+        <w:t>{{uml_diagram}}</w:t>
+      </w:r>
+    </w:p>
     <w:sectPr>
       <w:headerReference w:type="default" r:id="rId8"/>
       <w:footerReference w:type="default" r:id="rId9"/>
@@ -1508,15 +1459,7 @@
       <w:jc w:val="center"/>
     </w:pPr>
     <w:r>
-      <w:t>{{</w:t>
-    </w:r>
-    <w:proofErr w:type="spellStart"/>
-    <w:r>
-      <w:t>provider_company_name</w:t>
-    </w:r>
-    <w:proofErr w:type="spellEnd"/>
-    <w:r>
-      <w:t xml:space="preserve">}} | Confidential </w:t>
+      <w:t xml:space="preserve">{{provider_company_name}} | Confidential </w:t>
     </w:r>
   </w:p>
 </w:ftr>
@@ -1660,21 +1603,7 @@
             <w:rPr>
               <w:b/>
             </w:rPr>
-            <w:t>{{</w:t>
-          </w:r>
-          <w:proofErr w:type="spellStart"/>
-          <w:r>
-            <w:rPr>
-              <w:b/>
-            </w:rPr>
-            <w:t>provider_company_name</w:t>
-          </w:r>
-          <w:proofErr w:type="spellEnd"/>
-          <w:r>
-            <w:rPr>
-              <w:b/>
-            </w:rPr>
-            <w:t>}}</w:t>
+            <w:t>{{provider_company_name}}</w:t>
           </w:r>
         </w:p>
       </w:tc>
@@ -1849,21 +1778,7 @@
             <w:rPr>
               <w:b/>
             </w:rPr>
-            <w:t>{{</w:t>
-          </w:r>
-          <w:proofErr w:type="spellStart"/>
-          <w:r>
-            <w:rPr>
-              <w:b/>
-            </w:rPr>
-            <w:t>provider_company_name</w:t>
-          </w:r>
-          <w:proofErr w:type="spellEnd"/>
-          <w:r>
-            <w:rPr>
-              <w:b/>
-            </w:rPr>
-            <w:t>}}</w:t>
+            <w:t>{{provider_company_name}}</w:t>
           </w:r>
         </w:p>
       </w:tc>
@@ -2099,7 +2014,7 @@
   <w:abstractNum w:abstractNumId="8" w15:restartNumberingAfterBreak="0">
     <w:nsid w:val="FFFFFF89"/>
     <w:multiLevelType w:val="singleLevel"/>
-    <w:tmpl w:val="2ABA9352"/>
+    <w:tmpl w:val="1A860A10"/>
     <w:lvl w:ilvl="0">
       <w:start w:val="1"/>
       <w:numFmt w:val="bullet"/>

</xml_diff>

<commit_message>
new promt + doc engine
</commit_message>
<xml_diff>
--- a/docs/template.docx
+++ b/docs/template.docx
@@ -2,47 +2,73 @@
 <file path=word/document.xml><?xml version="1.0" encoding="utf-8"?>
 <w:document xmlns:wpc="http://schemas.microsoft.com/office/word/2010/wordprocessingCanvas" xmlns:cx="http://schemas.microsoft.com/office/drawing/2014/chartex" xmlns:cx1="http://schemas.microsoft.com/office/drawing/2015/9/8/chartex" xmlns:cx2="http://schemas.microsoft.com/office/drawing/2015/10/21/chartex" xmlns:cx3="http://schemas.microsoft.com/office/drawing/2016/5/9/chartex" xmlns:cx4="http://schemas.microsoft.com/office/drawing/2016/5/10/chartex" xmlns:cx5="http://schemas.microsoft.com/office/drawing/2016/5/11/chartex" xmlns:cx6="http://schemas.microsoft.com/office/drawing/2016/5/12/chartex" xmlns:cx7="http://schemas.microsoft.com/office/drawing/2016/5/13/chartex" xmlns:cx8="http://schemas.microsoft.com/office/drawing/2016/5/14/chartex" xmlns:mc="http://schemas.openxmlformats.org/markup-compatibility/2006" xmlns:aink="http://schemas.microsoft.com/office/drawing/2016/ink" xmlns:am3d="http://schemas.microsoft.com/office/drawing/2017/model3d" xmlns:o="urn:schemas-microsoft-com:office:office" xmlns:r="http://schemas.openxmlformats.org/officeDocument/2006/relationships" xmlns:m="http://schemas.openxmlformats.org/officeDocument/2006/math" xmlns:v="urn:schemas-microsoft-com:vml" xmlns:wp14="http://schemas.microsoft.com/office/word/2010/wordprocessingDrawing" xmlns:wp="http://schemas.openxmlformats.org/drawingml/2006/wordprocessingDrawing" xmlns:w10="urn:schemas-microsoft-com:office:word" xmlns:w="http://schemas.openxmlformats.org/wordprocessingml/2006/main" xmlns:w14="http://schemas.microsoft.com/office/word/2010/wordml" xmlns:w15="http://schemas.microsoft.com/office/word/2012/wordml" xmlns:w16cex="http://schemas.microsoft.com/office/word/2018/wordml/cex" xmlns:w16cid="http://schemas.microsoft.com/office/word/2016/wordml/cid" xmlns:w16="http://schemas.microsoft.com/office/word/2018/wordml" xmlns:w16sdtdh="http://schemas.microsoft.com/office/word/2020/wordml/sdtdatahash" xmlns:w16se="http://schemas.microsoft.com/office/word/2015/wordml/symex" xmlns:wpg="http://schemas.microsoft.com/office/word/2010/wordprocessingGroup" xmlns:wpi="http://schemas.microsoft.com/office/word/2010/wordprocessingInk" xmlns:wne="http://schemas.microsoft.com/office/word/2006/wordml" xmlns:wps="http://schemas.microsoft.com/office/word/2010/wordprocessingShape" mc:Ignorable="w14 w15 w16se w16cid w16 w16cex w16sdtdh wp14">
   <w:body>
+    <w:p/>
+    <w:p/>
+    <w:p/>
+    <w:p/>
     <w:p>
       <w:pPr>
+        <w:pStyle w:val="21"/>
+        <w:jc w:val="center"/>
         <w:rPr>
-          <w:rFonts w:ascii="Arial" w:hAnsi="Arial" w:cs="Arial"/>
+          <w:rStyle w:val="32"/>
+          <w:sz w:val="44"/>
+          <w:szCs w:val="28"/>
         </w:rPr>
       </w:pPr>
+      <w:r>
+        <w:rPr>
+          <w:rStyle w:val="32"/>
+          <w:sz w:val="44"/>
+          <w:szCs w:val="28"/>
+        </w:rPr>
+        <w:t>Sales Proposal</w:t>
+      </w:r>
     </w:p>
     <w:p>
       <w:pPr>
+        <w:jc w:val="center"/>
         <w:rPr>
-          <w:rFonts w:ascii="Arial" w:hAnsi="Arial" w:cs="Arial"/>
+          <w:rStyle w:val="32"/>
+          <w:sz w:val="44"/>
+          <w:szCs w:val="28"/>
         </w:rPr>
       </w:pPr>
+      <w:r>
+        <w:rPr>
+          <w:rStyle w:val="32"/>
+          <w:sz w:val="44"/>
+          <w:szCs w:val="28"/>
+        </w:rPr>
+        <w:t>for {{</w:t>
+      </w:r>
+      <w:proofErr w:type="spellStart"/>
+      <w:r>
+        <w:rPr>
+          <w:rStyle w:val="32"/>
+          <w:sz w:val="44"/>
+          <w:szCs w:val="28"/>
+        </w:rPr>
+        <w:t>client_company_name</w:t>
+      </w:r>
+      <w:proofErr w:type="spellEnd"/>
+      <w:r>
+        <w:rPr>
+          <w:rStyle w:val="32"/>
+          <w:sz w:val="44"/>
+          <w:szCs w:val="28"/>
+        </w:rPr>
+        <w:t>}}</w:t>
+      </w:r>
     </w:p>
     <w:p>
       <w:pPr>
+        <w:jc w:val="center"/>
         <w:rPr>
-          <w:rFonts w:ascii="Arial" w:hAnsi="Arial" w:cs="Arial"/>
-        </w:rPr>
-      </w:pPr>
-    </w:p>
-    <w:p>
-      <w:pPr>
-        <w:rPr>
-          <w:rFonts w:ascii="Arial" w:hAnsi="Arial" w:cs="Arial"/>
-        </w:rPr>
-      </w:pPr>
-    </w:p>
-    <w:p>
-      <w:pPr>
-        <w:rPr>
-          <w:rFonts w:ascii="Arial" w:hAnsi="Arial" w:cs="Arial"/>
-        </w:rPr>
-      </w:pPr>
-    </w:p>
-    <w:p>
-      <w:pPr>
-        <w:rPr>
-          <w:rFonts w:ascii="Arial" w:hAnsi="Arial" w:cs="Arial"/>
-          <w:sz w:val="20"/>
-          <w:szCs w:val="20"/>
+          <w:rStyle w:val="32"/>
+          <w:sz w:val="44"/>
+          <w:szCs w:val="28"/>
+          <w:lang w:val="ru-RU"/>
         </w:rPr>
       </w:pPr>
     </w:p>
@@ -50,459 +76,77 @@
       <w:pPr>
         <w:jc w:val="center"/>
         <w:rPr>
-          <w:rFonts w:ascii="Arial" w:hAnsi="Arial" w:cs="Arial"/>
-          <w:sz w:val="20"/>
-          <w:szCs w:val="20"/>
+          <w:rStyle w:val="32"/>
+          <w:sz w:val="44"/>
+          <w:szCs w:val="28"/>
         </w:rPr>
       </w:pPr>
       <w:r>
         <w:rPr>
-          <w:rFonts w:ascii="Arial" w:hAnsi="Arial" w:cs="Arial"/>
-          <w:b/>
-          <w:sz w:val="72"/>
-          <w:szCs w:val="20"/>
+          <w:rStyle w:val="32"/>
+          <w:sz w:val="44"/>
+          <w:szCs w:val="28"/>
         </w:rPr>
-        <w:t>Sales Proposal</w:t>
-      </w:r>
-      <w:r>
-        <w:rPr>
-          <w:rFonts w:ascii="Arial" w:hAnsi="Arial" w:cs="Arial"/>
-          <w:b/>
-          <w:sz w:val="72"/>
-          <w:szCs w:val="20"/>
-        </w:rPr>
-        <w:br/>
-        <w:t>for {{</w:t>
-      </w:r>
-      <w:proofErr w:type="spellStart"/>
-      <w:r>
-        <w:rPr>
-          <w:rFonts w:ascii="Arial" w:hAnsi="Arial" w:cs="Arial"/>
-          <w:b/>
-          <w:sz w:val="72"/>
-          <w:szCs w:val="20"/>
-        </w:rPr>
-        <w:t>client_company_name</w:t>
-      </w:r>
-      <w:proofErr w:type="spellEnd"/>
-      <w:r>
-        <w:rPr>
-          <w:rFonts w:ascii="Arial" w:hAnsi="Arial" w:cs="Arial"/>
-          <w:b/>
-          <w:sz w:val="72"/>
-          <w:szCs w:val="20"/>
-        </w:rPr>
-        <w:t>}}</w:t>
-      </w:r>
-      <w:r>
-        <w:rPr>
-          <w:rFonts w:ascii="Arial" w:hAnsi="Arial" w:cs="Arial"/>
-          <w:b/>
-          <w:sz w:val="72"/>
-          <w:szCs w:val="20"/>
-        </w:rPr>
-        <w:br/>
-      </w:r>
-      <w:r>
-        <w:rPr>
-          <w:rFonts w:ascii="Arial" w:hAnsi="Arial" w:cs="Arial"/>
-          <w:b/>
-          <w:sz w:val="72"/>
-          <w:szCs w:val="20"/>
-        </w:rPr>
-        <w:br/>
         <w:t>Prepared by {{</w:t>
       </w:r>
       <w:proofErr w:type="spellStart"/>
       <w:r>
         <w:rPr>
-          <w:rFonts w:ascii="Arial" w:hAnsi="Arial" w:cs="Arial"/>
-          <w:b/>
-          <w:sz w:val="72"/>
-          <w:szCs w:val="20"/>
+          <w:rStyle w:val="32"/>
+          <w:sz w:val="44"/>
+          <w:szCs w:val="28"/>
         </w:rPr>
         <w:t>provider_company_name</w:t>
       </w:r>
       <w:proofErr w:type="spellEnd"/>
       <w:r>
         <w:rPr>
-          <w:rFonts w:ascii="Arial" w:hAnsi="Arial" w:cs="Arial"/>
-          <w:b/>
-          <w:sz w:val="72"/>
-          <w:szCs w:val="20"/>
+          <w:rStyle w:val="32"/>
+          <w:sz w:val="44"/>
+          <w:szCs w:val="28"/>
         </w:rPr>
         <w:t>}}</w:t>
       </w:r>
+    </w:p>
+    <w:p>
+      <w:pPr>
+        <w:jc w:val="center"/>
+        <w:rPr>
+          <w:rStyle w:val="32"/>
+          <w:sz w:val="44"/>
+          <w:szCs w:val="28"/>
+        </w:rPr>
+      </w:pPr>
       <w:r>
         <w:rPr>
-          <w:rFonts w:ascii="Arial" w:hAnsi="Arial" w:cs="Arial"/>
-          <w:b/>
-          <w:sz w:val="72"/>
-          <w:szCs w:val="20"/>
+          <w:rStyle w:val="32"/>
+          <w:sz w:val="44"/>
+          <w:szCs w:val="28"/>
         </w:rPr>
-        <w:br/>
         <w:t>Date: {{</w:t>
       </w:r>
       <w:proofErr w:type="spellStart"/>
       <w:r>
         <w:rPr>
-          <w:rFonts w:ascii="Arial" w:hAnsi="Arial" w:cs="Arial"/>
-          <w:b/>
-          <w:sz w:val="72"/>
-          <w:szCs w:val="20"/>
+          <w:rStyle w:val="32"/>
+          <w:sz w:val="44"/>
+          <w:szCs w:val="28"/>
         </w:rPr>
         <w:t>current_date</w:t>
       </w:r>
       <w:proofErr w:type="spellEnd"/>
       <w:r>
         <w:rPr>
-          <w:rFonts w:ascii="Arial" w:hAnsi="Arial" w:cs="Arial"/>
-          <w:b/>
-          <w:sz w:val="72"/>
-          <w:szCs w:val="20"/>
+          <w:rStyle w:val="32"/>
+          <w:sz w:val="44"/>
+          <w:szCs w:val="28"/>
         </w:rPr>
         <w:t>}}</w:t>
       </w:r>
     </w:p>
     <w:p>
       <w:pPr>
-        <w:jc w:val="both"/>
-        <w:rPr>
-          <w:rFonts w:ascii="Arial" w:hAnsi="Arial" w:cs="Arial"/>
-          <w:sz w:val="20"/>
-          <w:szCs w:val="20"/>
-        </w:rPr>
-      </w:pPr>
-      <w:r>
-        <w:rPr>
-          <w:rFonts w:ascii="Arial" w:hAnsi="Arial" w:cs="Arial"/>
-          <w:sz w:val="20"/>
-          <w:szCs w:val="20"/>
-        </w:rPr>
-        <w:br w:type="page"/>
-      </w:r>
-    </w:p>
-    <w:p>
-      <w:pPr>
-        <w:pStyle w:val="1"/>
-        <w:rPr>
-          <w:rFonts w:ascii="Arial" w:hAnsi="Arial" w:cs="Arial"/>
-        </w:rPr>
-      </w:pPr>
-      <w:r>
-        <w:rPr>
-          <w:rFonts w:ascii="Arial" w:hAnsi="Arial" w:cs="Arial"/>
-        </w:rPr>
-        <w:lastRenderedPageBreak/>
-        <w:t>1. Executive Summary</w:t>
-      </w:r>
-    </w:p>
-    <w:p>
-      <w:pPr>
-        <w:pStyle w:val="21"/>
-        <w:rPr>
-          <w:rFonts w:ascii="Arial" w:hAnsi="Arial" w:cs="Arial"/>
-        </w:rPr>
-      </w:pPr>
-      <w:r>
-        <w:rPr>
-          <w:rFonts w:ascii="Arial" w:hAnsi="Arial" w:cs="Arial"/>
-        </w:rPr>
-        <w:t>1.1 Overview</w:t>
-      </w:r>
-    </w:p>
-    <w:p>
-      <w:pPr>
-        <w:jc w:val="both"/>
-        <w:rPr>
-          <w:rFonts w:ascii="Arial" w:hAnsi="Arial" w:cs="Arial"/>
-        </w:rPr>
-      </w:pPr>
-      <w:r>
-        <w:rPr>
-          <w:rFonts w:ascii="Arial" w:hAnsi="Arial" w:cs="Arial"/>
-        </w:rPr>
-        <w:t>{{</w:t>
-      </w:r>
-      <w:proofErr w:type="spellStart"/>
-      <w:r>
-        <w:rPr>
-          <w:rFonts w:ascii="Arial" w:hAnsi="Arial" w:cs="Arial"/>
-        </w:rPr>
-        <w:t>executive_summary_text</w:t>
-      </w:r>
-      <w:proofErr w:type="spellEnd"/>
-      <w:r>
-        <w:rPr>
-          <w:rFonts w:ascii="Arial" w:hAnsi="Arial" w:cs="Arial"/>
-        </w:rPr>
-        <w:t>}}</w:t>
-      </w:r>
-    </w:p>
-    <w:p>
-      <w:pPr>
-        <w:pStyle w:val="21"/>
-        <w:rPr>
-          <w:rFonts w:ascii="Arial" w:hAnsi="Arial" w:cs="Arial"/>
-        </w:rPr>
-      </w:pPr>
-      <w:r>
-        <w:rPr>
-          <w:rFonts w:ascii="Arial" w:hAnsi="Arial" w:cs="Arial"/>
-        </w:rPr>
-        <w:t>1.2 Project Mission</w:t>
-      </w:r>
-    </w:p>
-    <w:p>
-      <w:pPr>
-        <w:jc w:val="both"/>
-        <w:rPr>
-          <w:rFonts w:ascii="Arial" w:hAnsi="Arial" w:cs="Arial"/>
-        </w:rPr>
-      </w:pPr>
-      <w:r>
-        <w:rPr>
-          <w:rFonts w:ascii="Arial" w:hAnsi="Arial" w:cs="Arial"/>
-        </w:rPr>
-        <w:t>{{</w:t>
-      </w:r>
-      <w:proofErr w:type="spellStart"/>
-      <w:r>
-        <w:rPr>
-          <w:rFonts w:ascii="Arial" w:hAnsi="Arial" w:cs="Arial"/>
-        </w:rPr>
-        <w:t>project_mission_text</w:t>
-      </w:r>
-      <w:proofErr w:type="spellEnd"/>
-      <w:r>
-        <w:rPr>
-          <w:rFonts w:ascii="Arial" w:hAnsi="Arial" w:cs="Arial"/>
-        </w:rPr>
-        <w:t>}}</w:t>
-      </w:r>
-    </w:p>
-    <w:p>
-      <w:pPr>
-        <w:jc w:val="both"/>
-        <w:rPr>
-          <w:rFonts w:ascii="Arial" w:hAnsi="Arial" w:cs="Arial"/>
-        </w:rPr>
-      </w:pPr>
-      <w:r>
-        <w:rPr>
-          <w:rFonts w:ascii="Arial" w:hAnsi="Arial" w:cs="Arial"/>
-        </w:rPr>
-        <w:br w:type="page"/>
-      </w:r>
-    </w:p>
-    <w:p>
-      <w:pPr>
-        <w:pStyle w:val="1"/>
-        <w:rPr>
-          <w:rFonts w:ascii="Arial" w:hAnsi="Arial" w:cs="Arial"/>
-        </w:rPr>
-      </w:pPr>
-      <w:r>
-        <w:rPr>
-          <w:rFonts w:ascii="Arial" w:hAnsi="Arial" w:cs="Arial"/>
-        </w:rPr>
-        <w:lastRenderedPageBreak/>
-        <w:t>2. Our Approach</w:t>
-      </w:r>
-    </w:p>
-    <w:p>
-      <w:pPr>
-        <w:pStyle w:val="21"/>
-        <w:rPr>
-          <w:rFonts w:ascii="Arial" w:hAnsi="Arial" w:cs="Arial"/>
-        </w:rPr>
-      </w:pPr>
-      <w:r>
-        <w:rPr>
-          <w:rFonts w:ascii="Arial" w:hAnsi="Arial" w:cs="Arial"/>
-        </w:rPr>
-        <w:t>2.1 Solution Concept</w:t>
-      </w:r>
-    </w:p>
-    <w:p>
-      <w:pPr>
-        <w:jc w:val="both"/>
-        <w:rPr>
-          <w:rFonts w:ascii="Arial" w:hAnsi="Arial" w:cs="Arial"/>
-        </w:rPr>
-      </w:pPr>
-      <w:r>
-        <w:rPr>
-          <w:rFonts w:ascii="Arial" w:hAnsi="Arial" w:cs="Arial"/>
-        </w:rPr>
-        <w:t>{{</w:t>
-      </w:r>
-      <w:proofErr w:type="spellStart"/>
-      <w:r>
-        <w:rPr>
-          <w:rFonts w:ascii="Arial" w:hAnsi="Arial" w:cs="Arial"/>
-        </w:rPr>
-        <w:t>solution_concept_text</w:t>
-      </w:r>
-      <w:proofErr w:type="spellEnd"/>
-      <w:r>
-        <w:rPr>
-          <w:rFonts w:ascii="Arial" w:hAnsi="Arial" w:cs="Arial"/>
-        </w:rPr>
-        <w:t>}}</w:t>
-      </w:r>
-    </w:p>
-    <w:p>
-      <w:pPr>
-        <w:pStyle w:val="21"/>
-        <w:rPr>
-          <w:rFonts w:ascii="Arial" w:hAnsi="Arial" w:cs="Arial"/>
-        </w:rPr>
-      </w:pPr>
-      <w:r>
-        <w:rPr>
-          <w:rFonts w:ascii="Arial" w:hAnsi="Arial" w:cs="Arial"/>
-        </w:rPr>
-        <w:t>2.2 Project Methodology</w:t>
-      </w:r>
-    </w:p>
-    <w:p>
-      <w:pPr>
-        <w:jc w:val="both"/>
-        <w:rPr>
-          <w:rFonts w:ascii="Arial" w:hAnsi="Arial" w:cs="Arial"/>
-        </w:rPr>
-      </w:pPr>
-      <w:r>
-        <w:rPr>
-          <w:rFonts w:ascii="Arial" w:hAnsi="Arial" w:cs="Arial"/>
-        </w:rPr>
-        <w:t>{{</w:t>
-      </w:r>
-      <w:proofErr w:type="spellStart"/>
-      <w:r>
-        <w:rPr>
-          <w:rFonts w:ascii="Arial" w:hAnsi="Arial" w:cs="Arial"/>
-        </w:rPr>
-        <w:t>project_methodology_text</w:t>
-      </w:r>
-      <w:proofErr w:type="spellEnd"/>
-      <w:r>
-        <w:rPr>
-          <w:rFonts w:ascii="Arial" w:hAnsi="Arial" w:cs="Arial"/>
-        </w:rPr>
-        <w:t>}}</w:t>
-      </w:r>
-    </w:p>
-    <w:p>
-      <w:pPr>
-        <w:jc w:val="both"/>
-        <w:rPr>
-          <w:rFonts w:ascii="Arial" w:hAnsi="Arial" w:cs="Arial"/>
-        </w:rPr>
-      </w:pPr>
-      <w:r>
-        <w:rPr>
-          <w:rFonts w:ascii="Arial" w:hAnsi="Arial" w:cs="Arial"/>
-        </w:rPr>
-        <w:br w:type="page"/>
-      </w:r>
-    </w:p>
-    <w:p>
-      <w:pPr>
-        <w:pStyle w:val="1"/>
-        <w:rPr>
-          <w:rFonts w:ascii="Arial" w:hAnsi="Arial" w:cs="Arial"/>
-        </w:rPr>
-      </w:pPr>
-      <w:r>
-        <w:rPr>
-          <w:rFonts w:ascii="Arial" w:hAnsi="Arial" w:cs="Arial"/>
-        </w:rPr>
-        <w:lastRenderedPageBreak/>
-        <w:t>3. Key Deliverables</w:t>
-      </w:r>
-    </w:p>
-    <w:tbl>
-      <w:tblPr>
-        <w:tblStyle w:val="aff0"/>
-        <w:tblW w:w="0" w:type="auto"/>
-        <w:tblLook w:val="04A0" w:firstRow="1" w:lastRow="0" w:firstColumn="1" w:lastColumn="0" w:noHBand="0" w:noVBand="1"/>
-      </w:tblPr>
-      <w:tblGrid>
-        <w:gridCol w:w="2262"/>
-        <w:gridCol w:w="2975"/>
-        <w:gridCol w:w="3393"/>
-      </w:tblGrid>
-      <w:tr>
-        <w:tc>
-          <w:tcPr>
-            <w:tcW w:w="2262" w:type="dxa"/>
-            <w:shd w:val="clear" w:color="auto" w:fill="EAF2FB"/>
-          </w:tcPr>
-          <w:p>
-            <w:pPr>
-              <w:rPr>
-                <w:rFonts w:ascii="Arial" w:hAnsi="Arial" w:cs="Arial"/>
-              </w:rPr>
-            </w:pPr>
-            <w:r>
-              <w:rPr>
-                <w:rFonts w:ascii="Arial" w:hAnsi="Arial" w:cs="Arial"/>
-                <w:b/>
-                <w:color w:val="1F4E79"/>
-              </w:rPr>
-              <w:t>Deliverable</w:t>
-            </w:r>
-          </w:p>
-        </w:tc>
-        <w:tc>
-          <w:tcPr>
-            <w:tcW w:w="2975" w:type="dxa"/>
-            <w:shd w:val="clear" w:color="auto" w:fill="EAF2FB"/>
-          </w:tcPr>
-          <w:p>
-            <w:pPr>
-              <w:rPr>
-                <w:rFonts w:ascii="Arial" w:hAnsi="Arial" w:cs="Arial"/>
-              </w:rPr>
-            </w:pPr>
-            <w:r>
-              <w:rPr>
-                <w:rFonts w:ascii="Arial" w:hAnsi="Arial" w:cs="Arial"/>
-                <w:b/>
-                <w:color w:val="1F4E79"/>
-              </w:rPr>
-              <w:t>Description</w:t>
-            </w:r>
-          </w:p>
-        </w:tc>
-        <w:tc>
-          <w:tcPr>
-            <w:tcW w:w="3393" w:type="dxa"/>
-            <w:shd w:val="clear" w:color="auto" w:fill="EAF2FB"/>
-          </w:tcPr>
-          <w:p>
-            <w:pPr>
-              <w:rPr>
-                <w:rFonts w:ascii="Arial" w:hAnsi="Arial" w:cs="Arial"/>
-              </w:rPr>
-            </w:pPr>
-            <w:r>
-              <w:rPr>
-                <w:rFonts w:ascii="Arial" w:hAnsi="Arial" w:cs="Arial"/>
-                <w:b/>
-                <w:color w:val="1F4E79"/>
-              </w:rPr>
-              <w:t>Acceptance</w:t>
-            </w:r>
-          </w:p>
-        </w:tc>
-      </w:tr>
-    </w:tbl>
-    <w:p>
-      <w:pPr>
-        <w:jc w:val="both"/>
+        <w:jc w:val="center"/>
       </w:pPr>
     </w:p>
     <w:p>
@@ -511,13 +155,21 @@
       </w:r>
     </w:p>
     <w:p>
+      <w:pPr>
+        <w:pStyle w:val="1"/>
+      </w:pPr>
       <w:r>
         <w:lastRenderedPageBreak/>
+        <w:t>1. Executive Summary</w:t>
+      </w:r>
+    </w:p>
+    <w:p>
+      <w:r>
         <w:t>{{</w:t>
       </w:r>
       <w:proofErr w:type="spellStart"/>
       <w:r>
-        <w:t>uml_diagram</w:t>
+        <w:t>executive_summary_text</w:t>
       </w:r>
       <w:proofErr w:type="spellEnd"/>
       <w:r>
@@ -529,177 +181,35 @@
         <w:br w:type="page"/>
       </w:r>
     </w:p>
-    <w:p/>
     <w:p>
       <w:pPr>
         <w:pStyle w:val="1"/>
+      </w:pPr>
+      <w:r>
+        <w:lastRenderedPageBreak/>
+        <w:t>2. Product Overview &amp; Mission</w:t>
+      </w:r>
+    </w:p>
+    <w:p>
+      <w:pPr>
         <w:rPr>
           <w:rFonts w:ascii="Arial" w:hAnsi="Arial" w:cs="Arial"/>
         </w:rPr>
       </w:pPr>
       <w:r>
-        <w:rPr>
-          <w:rFonts w:ascii="Arial" w:hAnsi="Arial" w:cs="Arial"/>
-        </w:rPr>
-        <w:t>4. Timeline</w:t>
-      </w:r>
-    </w:p>
-    <w:tbl>
-      <w:tblPr>
-        <w:tblStyle w:val="aff0"/>
-        <w:tblW w:w="0" w:type="auto"/>
-        <w:tblLook w:val="04A0" w:firstRow="1" w:lastRow="0" w:firstColumn="1" w:lastColumn="0" w:noHBand="0" w:noVBand="1"/>
-      </w:tblPr>
-      <w:tblGrid>
-        <w:gridCol w:w="2874"/>
-        <w:gridCol w:w="2878"/>
-        <w:gridCol w:w="2878"/>
-      </w:tblGrid>
-      <w:tr>
-        <w:tc>
-          <w:tcPr>
-            <w:tcW w:w="2874" w:type="dxa"/>
-            <w:shd w:val="clear" w:color="auto" w:fill="EAF2FB"/>
-          </w:tcPr>
-          <w:p>
-            <w:pPr>
-              <w:rPr>
-                <w:rFonts w:ascii="Arial" w:hAnsi="Arial" w:cs="Arial"/>
-              </w:rPr>
-            </w:pPr>
-            <w:r>
-              <w:rPr>
-                <w:rFonts w:ascii="Arial" w:hAnsi="Arial" w:cs="Arial"/>
-                <w:b/>
-                <w:color w:val="1F4E79"/>
-              </w:rPr>
-              <w:t>Phase</w:t>
-            </w:r>
-          </w:p>
-        </w:tc>
-        <w:tc>
-          <w:tcPr>
-            <w:tcW w:w="2878" w:type="dxa"/>
-            <w:shd w:val="clear" w:color="auto" w:fill="EAF2FB"/>
-          </w:tcPr>
-          <w:p>
-            <w:pPr>
-              <w:rPr>
-                <w:rFonts w:ascii="Arial" w:hAnsi="Arial" w:cs="Arial"/>
-              </w:rPr>
-            </w:pPr>
-            <w:r>
-              <w:rPr>
-                <w:rFonts w:ascii="Arial" w:hAnsi="Arial" w:cs="Arial"/>
-                <w:b/>
-                <w:color w:val="1F4E79"/>
-              </w:rPr>
-              <w:t>Duration (Weeks)</w:t>
-            </w:r>
-          </w:p>
-        </w:tc>
-        <w:tc>
-          <w:tcPr>
-            <w:tcW w:w="2878" w:type="dxa"/>
-            <w:shd w:val="clear" w:color="auto" w:fill="EAF2FB"/>
-          </w:tcPr>
-          <w:p>
-            <w:pPr>
-              <w:rPr>
-                <w:rFonts w:ascii="Arial" w:hAnsi="Arial" w:cs="Arial"/>
-              </w:rPr>
-            </w:pPr>
-            <w:r>
-              <w:rPr>
-                <w:rFonts w:ascii="Arial" w:hAnsi="Arial" w:cs="Arial"/>
-                <w:b/>
-                <w:color w:val="1F4E79"/>
-              </w:rPr>
-              <w:t>Key Tasks</w:t>
-            </w:r>
-          </w:p>
-        </w:tc>
-      </w:tr>
-    </w:tbl>
-    <w:p>
-      <w:pPr>
-        <w:jc w:val="both"/>
-        <w:rPr>
-          <w:rFonts w:ascii="Arial" w:hAnsi="Arial" w:cs="Arial"/>
-        </w:rPr>
-      </w:pPr>
-      <w:r>
-        <w:rPr>
-          <w:rFonts w:ascii="Arial" w:hAnsi="Arial" w:cs="Arial"/>
-        </w:rPr>
-        <w:br/>
-      </w:r>
-      <w:r>
-        <w:rPr>
-          <w:rFonts w:ascii="Arial" w:hAnsi="Arial" w:cs="Arial"/>
-        </w:rPr>
-        <w:t xml:space="preserve">**Gantt Chart**  </w:t>
-      </w:r>
-      <w:r>
-        <w:rPr>
-          <w:rFonts w:ascii="Arial" w:hAnsi="Arial" w:cs="Arial"/>
-        </w:rPr>
-        <w:br/>
-      </w:r>
-      <w:r>
-        <w:rPr>
-          <w:rFonts w:ascii="Arial" w:hAnsi="Arial" w:cs="Arial"/>
-        </w:rPr>
         <w:t>{{</w:t>
       </w:r>
       <w:proofErr w:type="spellStart"/>
       <w:r>
-        <w:rPr>
-          <w:rFonts w:ascii="Arial" w:hAnsi="Arial" w:cs="Arial"/>
-        </w:rPr>
-        <w:t>gantt_chart</w:t>
+        <w:t>project_mission_text</w:t>
       </w:r>
       <w:proofErr w:type="spellEnd"/>
       <w:r>
-        <w:rPr>
-          <w:rFonts w:ascii="Arial" w:hAnsi="Arial" w:cs="Arial"/>
-        </w:rPr>
         <w:t>}}</w:t>
       </w:r>
       <w:r>
-        <w:rPr>
-          <w:rFonts w:ascii="Arial" w:hAnsi="Arial" w:cs="Arial"/>
-        </w:rPr>
-        <w:br/>
+        <w:t xml:space="preserve"> </w:t>
       </w:r>
-      <w:r>
-        <w:rPr>
-          <w:rFonts w:ascii="Arial" w:hAnsi="Arial" w:cs="Arial"/>
-        </w:rPr>
-        <w:t>Expected Completion: {{</w:t>
-      </w:r>
-      <w:proofErr w:type="spellStart"/>
-      <w:r>
-        <w:rPr>
-          <w:rFonts w:ascii="Arial" w:hAnsi="Arial" w:cs="Arial"/>
-        </w:rPr>
-        <w:t>expected_completion_date</w:t>
-      </w:r>
-      <w:proofErr w:type="spellEnd"/>
-      <w:r>
-        <w:rPr>
-          <w:rFonts w:ascii="Arial" w:hAnsi="Arial" w:cs="Arial"/>
-        </w:rPr>
-        <w:t>}}</w:t>
-      </w:r>
-    </w:p>
-    <w:p>
-      <w:pPr>
-        <w:jc w:val="both"/>
-        <w:rPr>
-          <w:rFonts w:ascii="Arial" w:hAnsi="Arial" w:cs="Arial"/>
-        </w:rPr>
-      </w:pPr>
       <w:r>
         <w:rPr>
           <w:rFonts w:ascii="Arial" w:hAnsi="Arial" w:cs="Arial"/>
@@ -710,56 +220,45 @@
     <w:p>
       <w:pPr>
         <w:pStyle w:val="1"/>
-        <w:rPr>
-          <w:rFonts w:ascii="Arial" w:hAnsi="Arial" w:cs="Arial"/>
-        </w:rPr>
       </w:pPr>
       <w:r>
-        <w:rPr>
-          <w:rFonts w:ascii="Arial" w:hAnsi="Arial" w:cs="Arial"/>
-        </w:rPr>
         <w:lastRenderedPageBreak/>
-        <w:t>5. Financials</w:t>
+        <w:t>3. Assumptions &amp; Risks</w:t>
       </w:r>
     </w:p>
     <w:p>
       <w:pPr>
         <w:pStyle w:val="21"/>
         <w:rPr>
-          <w:rFonts w:ascii="Arial" w:hAnsi="Arial" w:cs="Arial"/>
+          <w:rFonts w:ascii="Times New Roman" w:hAnsi="Times New Roman"/>
+          <w:sz w:val="27"/>
         </w:rPr>
       </w:pPr>
       <w:r>
-        <w:rPr>
-          <w:rFonts w:ascii="Arial" w:hAnsi="Arial" w:cs="Arial"/>
-        </w:rPr>
-        <w:t>5.1 Financial Justification</w:t>
+        <w:t>3.1 Assumptions</w:t>
       </w:r>
     </w:p>
     <w:p>
-      <w:pPr>
-        <w:jc w:val="both"/>
-        <w:rPr>
-          <w:rFonts w:ascii="Arial" w:hAnsi="Arial" w:cs="Arial"/>
-        </w:rPr>
-      </w:pPr>
       <w:r>
         <w:rPr>
-          <w:rFonts w:ascii="Arial" w:hAnsi="Arial" w:cs="Arial"/>
+          <w:rStyle w:val="HTML"/>
+          <w:rFonts w:eastAsia="Roboto Light"/>
         </w:rPr>
         <w:t>{{</w:t>
       </w:r>
       <w:proofErr w:type="spellStart"/>
       <w:r>
         <w:rPr>
-          <w:rFonts w:ascii="Arial" w:hAnsi="Arial" w:cs="Arial"/>
+          <w:rStyle w:val="HTML"/>
+          <w:rFonts w:eastAsia="Roboto Light"/>
         </w:rPr>
-        <w:t>financial_justification_text</w:t>
+        <w:t>assumptions_text</w:t>
       </w:r>
       <w:proofErr w:type="spellEnd"/>
       <w:r>
         <w:rPr>
-          <w:rFonts w:ascii="Arial" w:hAnsi="Arial" w:cs="Arial"/>
+          <w:rStyle w:val="HTML"/>
+          <w:rFonts w:eastAsia="Roboto Light"/>
         </w:rPr>
         <w:t>}}</w:t>
       </w:r>
@@ -767,15 +266,402 @@
     <w:p>
       <w:pPr>
         <w:pStyle w:val="21"/>
+      </w:pPr>
+      <w:r>
+        <w:t>3.2 Risks and Mitigation</w:t>
+      </w:r>
+    </w:p>
+    <w:p>
+      <w:pPr>
         <w:rPr>
-          <w:rFonts w:ascii="Arial" w:hAnsi="Arial" w:cs="Arial"/>
+          <w:rStyle w:val="HTML"/>
+          <w:rFonts w:eastAsia="Roboto Light"/>
         </w:rPr>
       </w:pPr>
       <w:r>
         <w:rPr>
-          <w:rFonts w:ascii="Arial" w:hAnsi="Arial" w:cs="Arial"/>
+          <w:rStyle w:val="HTML"/>
+          <w:rFonts w:eastAsia="Roboto Light"/>
         </w:rPr>
-        <w:t>5.2 Cost Breakdown</w:t>
+        <w:t>{{</w:t>
+      </w:r>
+      <w:proofErr w:type="spellStart"/>
+      <w:r>
+        <w:rPr>
+          <w:rStyle w:val="HTML"/>
+          <w:rFonts w:eastAsia="Roboto Light"/>
+        </w:rPr>
+        <w:t>risks_text</w:t>
+      </w:r>
+      <w:proofErr w:type="spellEnd"/>
+      <w:r>
+        <w:rPr>
+          <w:rStyle w:val="HTML"/>
+          <w:rFonts w:eastAsia="Roboto Light"/>
+        </w:rPr>
+        <w:t>}}</w:t>
+      </w:r>
+      <w:bookmarkStart w:id="0" w:name="_5vqw3839u8xy" w:colFirst="0" w:colLast="0"/>
+      <w:bookmarkEnd w:id="0"/>
+    </w:p>
+    <w:p>
+      <w:r>
+        <w:br w:type="page"/>
+      </w:r>
+    </w:p>
+    <w:p>
+      <w:pPr>
+        <w:pStyle w:val="21"/>
+        <w:rPr>
+          <w:rFonts w:ascii="Roboto" w:eastAsia="Roboto" w:hAnsi="Roboto" w:cs="Roboto"/>
+          <w:b w:val="0"/>
+          <w:bCs w:val="0"/>
+          <w:color w:val="0019A9"/>
+          <w:sz w:val="44"/>
+          <w:szCs w:val="44"/>
+          <w:lang w:val="en-US"/>
+        </w:rPr>
+      </w:pPr>
+      <w:r>
+        <w:rPr>
+          <w:rFonts w:ascii="Roboto" w:eastAsia="Roboto" w:hAnsi="Roboto" w:cs="Roboto"/>
+          <w:b w:val="0"/>
+          <w:bCs w:val="0"/>
+          <w:color w:val="0019A9"/>
+          <w:sz w:val="44"/>
+          <w:szCs w:val="44"/>
+          <w:lang w:val="en-US"/>
+        </w:rPr>
+        <w:lastRenderedPageBreak/>
+        <w:t>4. Technical Implementation Proposal</w:t>
+      </w:r>
+    </w:p>
+    <w:p>
+      <w:pPr>
+        <w:pStyle w:val="21"/>
+        <w:rPr>
+          <w:rFonts w:ascii="Times New Roman" w:eastAsia="Times New Roman" w:hAnsi="Times New Roman" w:cs="Times New Roman"/>
+          <w:color w:val="auto"/>
+          <w:sz w:val="27"/>
+          <w:szCs w:val="27"/>
+        </w:rPr>
+      </w:pPr>
+      <w:r>
+        <w:t>4.1 Backend</w:t>
+      </w:r>
+    </w:p>
+    <w:p>
+      <w:r>
+        <w:rPr>
+          <w:rStyle w:val="HTML"/>
+          <w:rFonts w:eastAsia="Roboto Light"/>
+        </w:rPr>
+        <w:t>{{</w:t>
+      </w:r>
+      <w:proofErr w:type="spellStart"/>
+      <w:r>
+        <w:rPr>
+          <w:rStyle w:val="HTML"/>
+          <w:rFonts w:eastAsia="Roboto Light"/>
+        </w:rPr>
+        <w:t>technical_backend_text</w:t>
+      </w:r>
+      <w:proofErr w:type="spellEnd"/>
+      <w:r>
+        <w:rPr>
+          <w:rStyle w:val="HTML"/>
+          <w:rFonts w:eastAsia="Roboto Light"/>
+        </w:rPr>
+        <w:t>}}</w:t>
+      </w:r>
+    </w:p>
+    <w:p>
+      <w:pPr>
+        <w:pStyle w:val="21"/>
+      </w:pPr>
+      <w:r>
+        <w:t>4.2 Frontend (Web UI)</w:t>
+      </w:r>
+    </w:p>
+    <w:p>
+      <w:pPr>
+        <w:rPr>
+          <w:rFonts w:ascii="Roboto" w:hAnsi="Roboto"/>
+          <w:sz w:val="28"/>
+          <w:szCs w:val="28"/>
+        </w:rPr>
+      </w:pPr>
+      <w:r>
+        <w:rPr>
+          <w:rStyle w:val="HTML"/>
+          <w:rFonts w:ascii="Roboto" w:eastAsia="Roboto Light" w:hAnsi="Roboto"/>
+          <w:sz w:val="22"/>
+          <w:szCs w:val="22"/>
+        </w:rPr>
+        <w:t>{{</w:t>
+      </w:r>
+      <w:proofErr w:type="spellStart"/>
+      <w:r>
+        <w:rPr>
+          <w:rStyle w:val="HTML"/>
+          <w:rFonts w:ascii="Roboto" w:eastAsia="Roboto Light" w:hAnsi="Roboto"/>
+          <w:sz w:val="22"/>
+          <w:szCs w:val="22"/>
+        </w:rPr>
+        <w:t>technical_frontend_text</w:t>
+      </w:r>
+      <w:proofErr w:type="spellEnd"/>
+      <w:r>
+        <w:rPr>
+          <w:rStyle w:val="HTML"/>
+          <w:rFonts w:ascii="Roboto" w:eastAsia="Roboto Light" w:hAnsi="Roboto"/>
+          <w:sz w:val="22"/>
+          <w:szCs w:val="22"/>
+        </w:rPr>
+        <w:t>}}</w:t>
+      </w:r>
+    </w:p>
+    <w:p>
+      <w:pPr>
+        <w:pStyle w:val="21"/>
+      </w:pPr>
+      <w:r>
+        <w:t>4.3 Deployment</w:t>
+      </w:r>
+    </w:p>
+    <w:p>
+      <w:r>
+        <w:rPr>
+          <w:rStyle w:val="HTML"/>
+          <w:rFonts w:eastAsia="Roboto Light"/>
+        </w:rPr>
+        <w:t>{{</w:t>
+      </w:r>
+      <w:proofErr w:type="spellStart"/>
+      <w:r>
+        <w:rPr>
+          <w:rStyle w:val="HTML"/>
+          <w:rFonts w:eastAsia="Roboto Light"/>
+        </w:rPr>
+        <w:t>technical_deployment_text</w:t>
+      </w:r>
+      <w:proofErr w:type="spellEnd"/>
+      <w:r>
+        <w:rPr>
+          <w:rStyle w:val="HTML"/>
+          <w:rFonts w:eastAsia="Roboto Light"/>
+        </w:rPr>
+        <w:t>}}</w:t>
+      </w:r>
+    </w:p>
+    <w:p>
+      <w:pPr>
+        <w:pStyle w:val="21"/>
+      </w:pPr>
+      <w:r>
+        <w:t>4.4 Engagement Model</w:t>
+      </w:r>
+    </w:p>
+    <w:p>
+      <w:pPr>
+        <w:rPr>
+          <w:rStyle w:val="HTML"/>
+          <w:rFonts w:eastAsia="Roboto Light"/>
+        </w:rPr>
+      </w:pPr>
+      <w:r>
+        <w:rPr>
+          <w:rStyle w:val="HTML"/>
+          <w:rFonts w:eastAsia="Roboto Light"/>
+        </w:rPr>
+        <w:t>{{</w:t>
+      </w:r>
+      <w:proofErr w:type="spellStart"/>
+      <w:r>
+        <w:rPr>
+          <w:rStyle w:val="HTML"/>
+          <w:rFonts w:eastAsia="Roboto Light"/>
+        </w:rPr>
+        <w:t>engagement_model_text</w:t>
+      </w:r>
+      <w:proofErr w:type="spellEnd"/>
+      <w:r>
+        <w:rPr>
+          <w:rStyle w:val="HTML"/>
+          <w:rFonts w:eastAsia="Roboto Light"/>
+        </w:rPr>
+        <w:t>}}</w:t>
+      </w:r>
+    </w:p>
+    <w:p>
+      <w:r>
+        <w:br w:type="page"/>
+      </w:r>
+    </w:p>
+    <w:p>
+      <w:pPr>
+        <w:pStyle w:val="1"/>
+        <w:rPr>
+          <w:rFonts w:ascii="Times New Roman" w:eastAsia="Times New Roman" w:hAnsi="Times New Roman" w:cs="Times New Roman"/>
+          <w:color w:val="auto"/>
+          <w:sz w:val="24"/>
+          <w:szCs w:val="24"/>
+        </w:rPr>
+      </w:pPr>
+      <w:r>
+        <w:lastRenderedPageBreak/>
+        <w:t xml:space="preserve">5. Project Execution </w:t>
+      </w:r>
+    </w:p>
+    <w:p>
+      <w:pPr>
+        <w:pStyle w:val="21"/>
+      </w:pPr>
+      <w:r>
+        <w:t>5.1 Delivery Approach</w:t>
+      </w:r>
+    </w:p>
+    <w:p>
+      <w:r>
+        <w:rPr>
+          <w:rStyle w:val="HTML"/>
+          <w:rFonts w:eastAsia="Roboto Light"/>
+          <w:sz w:val="24"/>
+          <w:szCs w:val="24"/>
+        </w:rPr>
+        <w:t>{{</w:t>
+      </w:r>
+      <w:proofErr w:type="spellStart"/>
+      <w:r>
+        <w:rPr>
+          <w:rStyle w:val="HTML"/>
+          <w:rFonts w:eastAsia="Roboto Light"/>
+          <w:sz w:val="24"/>
+          <w:szCs w:val="24"/>
+        </w:rPr>
+        <w:t>delivery_approach_text</w:t>
+      </w:r>
+      <w:proofErr w:type="spellEnd"/>
+      <w:r>
+        <w:rPr>
+          <w:rStyle w:val="HTML"/>
+          <w:rFonts w:eastAsia="Roboto Light"/>
+          <w:sz w:val="24"/>
+          <w:szCs w:val="24"/>
+        </w:rPr>
+        <w:t>}}</w:t>
+      </w:r>
+    </w:p>
+    <w:p>
+      <w:pPr>
+        <w:pStyle w:val="21"/>
+      </w:pPr>
+      <w:r>
+        <w:t>5.2 Team Structure</w:t>
+      </w:r>
+    </w:p>
+    <w:p>
+      <w:pPr>
+        <w:rPr>
+          <w:sz w:val="32"/>
+          <w:szCs w:val="32"/>
+        </w:rPr>
+      </w:pPr>
+      <w:r>
+        <w:rPr>
+          <w:rStyle w:val="HTML"/>
+          <w:rFonts w:eastAsia="Roboto Light"/>
+          <w:sz w:val="24"/>
+          <w:szCs w:val="24"/>
+        </w:rPr>
+        <w:t>{{</w:t>
+      </w:r>
+      <w:proofErr w:type="spellStart"/>
+      <w:r>
+        <w:rPr>
+          <w:rStyle w:val="HTML"/>
+          <w:rFonts w:eastAsia="Roboto Light"/>
+          <w:sz w:val="24"/>
+          <w:szCs w:val="24"/>
+        </w:rPr>
+        <w:t>team_structure_text</w:t>
+      </w:r>
+      <w:proofErr w:type="spellEnd"/>
+      <w:r>
+        <w:rPr>
+          <w:rStyle w:val="HTML"/>
+          <w:rFonts w:eastAsia="Roboto Light"/>
+          <w:sz w:val="24"/>
+          <w:szCs w:val="24"/>
+        </w:rPr>
+        <w:t>}}</w:t>
+      </w:r>
+    </w:p>
+    <w:p>
+      <w:pPr>
+        <w:pStyle w:val="21"/>
+      </w:pPr>
+      <w:r>
+        <w:t>5.3 Status Reporting &amp; Client Interactions</w:t>
+      </w:r>
+    </w:p>
+    <w:p>
+      <w:pPr>
+        <w:rPr>
+          <w:rStyle w:val="HTML"/>
+          <w:rFonts w:eastAsia="Roboto Light"/>
+          <w:sz w:val="24"/>
+          <w:szCs w:val="24"/>
+        </w:rPr>
+      </w:pPr>
+      <w:r>
+        <w:rPr>
+          <w:rStyle w:val="HTML"/>
+          <w:rFonts w:eastAsia="Roboto Light"/>
+          <w:sz w:val="24"/>
+          <w:szCs w:val="24"/>
+        </w:rPr>
+        <w:t>{{</w:t>
+      </w:r>
+      <w:proofErr w:type="spellStart"/>
+      <w:r>
+        <w:rPr>
+          <w:rStyle w:val="HTML"/>
+          <w:rFonts w:eastAsia="Roboto Light"/>
+          <w:sz w:val="24"/>
+          <w:szCs w:val="24"/>
+        </w:rPr>
+        <w:t>status_reporting_text</w:t>
+      </w:r>
+      <w:proofErr w:type="spellEnd"/>
+      <w:r>
+        <w:rPr>
+          <w:rStyle w:val="HTML"/>
+          <w:rFonts w:eastAsia="Roboto Light"/>
+          <w:sz w:val="24"/>
+          <w:szCs w:val="24"/>
+        </w:rPr>
+        <w:t>}}</w:t>
+      </w:r>
+    </w:p>
+    <w:p>
+      <w:r>
+        <w:br w:type="page"/>
+      </w:r>
+    </w:p>
+    <w:p>
+      <w:pPr>
+        <w:pStyle w:val="1"/>
+      </w:pPr>
+      <w:r>
+        <w:rPr>
+          <w:lang w:val="ru-RU"/>
+        </w:rPr>
+        <w:lastRenderedPageBreak/>
+        <w:t>6</w:t>
+      </w:r>
+      <w:r>
+        <w:t>. Key Deliverables</w:t>
       </w:r>
     </w:p>
     <w:tbl>
@@ -785,9 +671,377 @@
         <w:tblLook w:val="04A0" w:firstRow="1" w:lastRow="0" w:firstColumn="1" w:lastColumn="0" w:noHBand="0" w:noVBand="1"/>
       </w:tblPr>
       <w:tblGrid>
-        <w:gridCol w:w="2785"/>
-        <w:gridCol w:w="3004"/>
-        <w:gridCol w:w="2841"/>
+        <w:gridCol w:w="2105"/>
+        <w:gridCol w:w="2980"/>
+        <w:gridCol w:w="4265"/>
+      </w:tblGrid>
+      <w:tr>
+        <w:tc>
+          <w:tcPr>
+            <w:tcW w:w="2262" w:type="dxa"/>
+            <w:shd w:val="clear" w:color="auto" w:fill="365F91" w:themeFill="accent1" w:themeFillShade="BF"/>
+          </w:tcPr>
+          <w:p>
+            <w:pPr>
+              <w:rPr>
+                <w:b/>
+                <w:bCs/>
+              </w:rPr>
+            </w:pPr>
+            <w:r>
+              <w:rPr>
+                <w:b/>
+                <w:bCs/>
+              </w:rPr>
+              <w:t>Deliverable</w:t>
+            </w:r>
+          </w:p>
+        </w:tc>
+        <w:tc>
+          <w:tcPr>
+            <w:tcW w:w="3313" w:type="dxa"/>
+            <w:shd w:val="clear" w:color="auto" w:fill="365F91" w:themeFill="accent1" w:themeFillShade="BF"/>
+          </w:tcPr>
+          <w:p>
+            <w:pPr>
+              <w:rPr>
+                <w:b/>
+                <w:bCs/>
+              </w:rPr>
+            </w:pPr>
+            <w:r>
+              <w:rPr>
+                <w:b/>
+                <w:bCs/>
+              </w:rPr>
+              <w:t>Description</w:t>
+            </w:r>
+          </w:p>
+        </w:tc>
+        <w:tc>
+          <w:tcPr>
+            <w:tcW w:w="4860" w:type="dxa"/>
+            <w:shd w:val="clear" w:color="auto" w:fill="365F91" w:themeFill="accent1" w:themeFillShade="BF"/>
+          </w:tcPr>
+          <w:p>
+            <w:pPr>
+              <w:rPr>
+                <w:b/>
+                <w:bCs/>
+              </w:rPr>
+            </w:pPr>
+            <w:r>
+              <w:rPr>
+                <w:b/>
+                <w:bCs/>
+              </w:rPr>
+              <w:t>Acceptance</w:t>
+            </w:r>
+          </w:p>
+        </w:tc>
+      </w:tr>
+    </w:tbl>
+    <w:p/>
+    <w:p>
+      <w:r>
+        <w:t>{{</w:t>
+      </w:r>
+      <w:proofErr w:type="spellStart"/>
+      <w:r>
+        <w:rPr>
+          <w:lang w:val="ru-BY"/>
+        </w:rPr>
+        <w:t>phases_summary_text</w:t>
+      </w:r>
+      <w:proofErr w:type="spellEnd"/>
+      <w:r>
+        <w:t>}}</w:t>
+      </w:r>
+    </w:p>
+    <w:p>
+      <w:r>
+        <w:br w:type="page"/>
+      </w:r>
+      <w:r>
+        <w:rPr>
+          <w:rStyle w:val="10"/>
+        </w:rPr>
+        <w:lastRenderedPageBreak/>
+        <w:t>7. Quality Assurance</w:t>
+      </w:r>
+      <w:r>
+        <w:t xml:space="preserve"> </w:t>
+      </w:r>
+    </w:p>
+    <w:p>
+      <w:pPr>
+        <w:pStyle w:val="21"/>
+      </w:pPr>
+      <w:r>
+        <w:t>7.1 Test Strategy &amp; Planning</w:t>
+      </w:r>
+    </w:p>
+    <w:p>
+      <w:pPr>
+        <w:rPr>
+          <w:sz w:val="32"/>
+          <w:szCs w:val="32"/>
+        </w:rPr>
+      </w:pPr>
+      <w:r>
+        <w:rPr>
+          <w:rStyle w:val="HTML"/>
+          <w:rFonts w:ascii="Roboto" w:eastAsia="Roboto Light" w:hAnsi="Roboto"/>
+          <w:sz w:val="24"/>
+          <w:szCs w:val="24"/>
+        </w:rPr>
+        <w:t>{{</w:t>
+      </w:r>
+      <w:proofErr w:type="spellStart"/>
+      <w:r>
+        <w:rPr>
+          <w:rStyle w:val="HTML"/>
+          <w:rFonts w:ascii="Roboto" w:eastAsia="Roboto Light" w:hAnsi="Roboto"/>
+          <w:sz w:val="24"/>
+          <w:szCs w:val="24"/>
+        </w:rPr>
+        <w:t>qa_strategy_text</w:t>
+      </w:r>
+      <w:proofErr w:type="spellEnd"/>
+      <w:r>
+        <w:rPr>
+          <w:rStyle w:val="HTML"/>
+          <w:rFonts w:ascii="Roboto" w:eastAsia="Roboto Light" w:hAnsi="Roboto"/>
+          <w:sz w:val="24"/>
+          <w:szCs w:val="24"/>
+        </w:rPr>
+        <w:t>}}</w:t>
+      </w:r>
+    </w:p>
+    <w:p>
+      <w:pPr>
+        <w:pStyle w:val="21"/>
+      </w:pPr>
+      <w:r>
+        <w:t>7.2 Types of Testing</w:t>
+      </w:r>
+    </w:p>
+    <w:p>
+      <w:pPr>
+        <w:rPr>
+          <w:rStyle w:val="HTML"/>
+          <w:rFonts w:ascii="Roboto" w:eastAsia="Roboto Light" w:hAnsi="Roboto"/>
+          <w:sz w:val="24"/>
+          <w:szCs w:val="24"/>
+        </w:rPr>
+      </w:pPr>
+      <w:r>
+        <w:rPr>
+          <w:rStyle w:val="HTML"/>
+          <w:rFonts w:ascii="Roboto" w:eastAsia="Roboto Light" w:hAnsi="Roboto"/>
+          <w:sz w:val="24"/>
+          <w:szCs w:val="24"/>
+        </w:rPr>
+        <w:t>{{</w:t>
+      </w:r>
+      <w:proofErr w:type="spellStart"/>
+      <w:r>
+        <w:rPr>
+          <w:rStyle w:val="HTML"/>
+          <w:rFonts w:ascii="Roboto" w:eastAsia="Roboto Light" w:hAnsi="Roboto"/>
+          <w:sz w:val="24"/>
+          <w:szCs w:val="24"/>
+        </w:rPr>
+        <w:t>qa_testing_types_text</w:t>
+      </w:r>
+      <w:proofErr w:type="spellEnd"/>
+      <w:r>
+        <w:rPr>
+          <w:rStyle w:val="HTML"/>
+          <w:rFonts w:ascii="Roboto" w:eastAsia="Roboto Light" w:hAnsi="Roboto"/>
+          <w:sz w:val="24"/>
+          <w:szCs w:val="24"/>
+        </w:rPr>
+        <w:t>}}</w:t>
+      </w:r>
+    </w:p>
+    <w:p>
+      <w:pPr>
+        <w:rPr>
+          <w:sz w:val="32"/>
+          <w:szCs w:val="32"/>
+        </w:rPr>
+      </w:pPr>
+      <w:r>
+        <w:br w:type="page"/>
+      </w:r>
+    </w:p>
+    <w:p>
+      <w:pPr>
+        <w:pStyle w:val="1"/>
+      </w:pPr>
+      <w:r>
+        <w:lastRenderedPageBreak/>
+        <w:t>8. Development Lifecycle Diagram</w:t>
+      </w:r>
+    </w:p>
+    <w:p>
+      <w:r>
+        <w:t>{{</w:t>
+      </w:r>
+      <w:proofErr w:type="spellStart"/>
+      <w:r>
+        <w:t>lifecycle_diagram</w:t>
+      </w:r>
+      <w:proofErr w:type="spellEnd"/>
+      <w:r>
+        <w:t>}}</w:t>
+      </w:r>
+      <w:r>
+        <w:br w:type="page"/>
+      </w:r>
+    </w:p>
+    <w:p>
+      <w:pPr>
+        <w:pStyle w:val="1"/>
+      </w:pPr>
+      <w:r>
+        <w:lastRenderedPageBreak/>
+        <w:t>9. Timeline &amp; Schedule</w:t>
+      </w:r>
+    </w:p>
+    <w:tbl>
+      <w:tblPr>
+        <w:tblStyle w:val="aff0"/>
+        <w:tblW w:w="0" w:type="auto"/>
+        <w:tblLook w:val="04A0" w:firstRow="1" w:lastRow="0" w:firstColumn="1" w:lastColumn="0" w:noHBand="0" w:noVBand="1"/>
+      </w:tblPr>
+      <w:tblGrid>
+        <w:gridCol w:w="2063"/>
+        <w:gridCol w:w="2099"/>
+        <w:gridCol w:w="5188"/>
+      </w:tblGrid>
+      <w:tr>
+        <w:tc>
+          <w:tcPr>
+            <w:tcW w:w="2245" w:type="dxa"/>
+            <w:shd w:val="clear" w:color="auto" w:fill="365F91" w:themeFill="accent1" w:themeFillShade="BF"/>
+          </w:tcPr>
+          <w:p>
+            <w:r>
+              <w:t>Phase</w:t>
+            </w:r>
+          </w:p>
+        </w:tc>
+        <w:tc>
+          <w:tcPr>
+            <w:tcW w:w="2250" w:type="dxa"/>
+            <w:shd w:val="clear" w:color="auto" w:fill="365F91" w:themeFill="accent1" w:themeFillShade="BF"/>
+          </w:tcPr>
+          <w:p>
+            <w:r>
+              <w:t>Duration (Weeks)</w:t>
+            </w:r>
+          </w:p>
+        </w:tc>
+        <w:tc>
+          <w:tcPr>
+            <w:tcW w:w="5850" w:type="dxa"/>
+            <w:shd w:val="clear" w:color="auto" w:fill="365F91" w:themeFill="accent1" w:themeFillShade="BF"/>
+          </w:tcPr>
+          <w:p>
+            <w:r>
+              <w:t>Key Tasks</w:t>
+            </w:r>
+          </w:p>
+        </w:tc>
+      </w:tr>
+    </w:tbl>
+    <w:p>
+      <w:r>
+        <w:br/>
+      </w:r>
+      <w:r>
+        <w:t>{{</w:t>
+      </w:r>
+      <w:proofErr w:type="spellStart"/>
+      <w:r>
+        <w:t>gantt_chart</w:t>
+      </w:r>
+      <w:proofErr w:type="spellEnd"/>
+      <w:r>
+        <w:t>}}</w:t>
+      </w:r>
+      <w:r>
+        <w:br w:type="page"/>
+      </w:r>
+    </w:p>
+    <w:p>
+      <w:pPr>
+        <w:pStyle w:val="1"/>
+      </w:pPr>
+      <w:r>
+        <w:rPr>
+          <w:lang w:val="ru-RU"/>
+        </w:rPr>
+        <w:lastRenderedPageBreak/>
+        <w:t>10</w:t>
+      </w:r>
+      <w:r>
+        <w:t>. Financials</w:t>
+      </w:r>
+    </w:p>
+    <w:p>
+      <w:pPr>
+        <w:pStyle w:val="21"/>
+      </w:pPr>
+      <w:r>
+        <w:rPr>
+          <w:lang w:val="ru-RU"/>
+        </w:rPr>
+        <w:t>10</w:t>
+      </w:r>
+      <w:r>
+        <w:t>.1 Financial Justification</w:t>
+      </w:r>
+    </w:p>
+    <w:p>
+      <w:r>
+        <w:t>{{</w:t>
+      </w:r>
+      <w:proofErr w:type="spellStart"/>
+      <w:r>
+        <w:t>financial_justification_text</w:t>
+      </w:r>
+      <w:proofErr w:type="spellEnd"/>
+      <w:r>
+        <w:t>}}</w:t>
+      </w:r>
+    </w:p>
+    <w:p>
+      <w:pPr>
+        <w:pStyle w:val="21"/>
+      </w:pPr>
+      <w:r>
+        <w:rPr>
+          <w:lang w:val="ru-RU"/>
+        </w:rPr>
+        <w:t>10</w:t>
+      </w:r>
+      <w:r>
+        <w:t>.2 Cost Breakdown</w:t>
+      </w:r>
+    </w:p>
+    <w:tbl>
+      <w:tblPr>
+        <w:tblStyle w:val="aff0"/>
+        <w:tblW w:w="0" w:type="auto"/>
+        <w:tblLook w:val="04A0" w:firstRow="1" w:lastRow="0" w:firstColumn="1" w:lastColumn="0" w:noHBand="0" w:noVBand="1"/>
+      </w:tblPr>
+      <w:tblGrid>
+        <w:gridCol w:w="2880"/>
+        <w:gridCol w:w="2973"/>
+        <w:gridCol w:w="2880"/>
       </w:tblGrid>
       <w:tr>
         <w:tc>
@@ -798,14 +1052,18 @@
           <w:p>
             <w:pPr>
               <w:rPr>
-                <w:rFonts w:ascii="Arial" w:hAnsi="Arial" w:cs="Arial"/>
+                <w:b/>
+                <w:bCs/>
+                <w:sz w:val="28"/>
+                <w:szCs w:val="28"/>
               </w:rPr>
             </w:pPr>
             <w:r>
               <w:rPr>
-                <w:rFonts w:ascii="Arial" w:hAnsi="Arial" w:cs="Arial"/>
                 <w:b/>
-                <w:color w:val="FFFFFF"/>
+                <w:bCs/>
+                <w:sz w:val="28"/>
+                <w:szCs w:val="28"/>
               </w:rPr>
               <w:t>Cost Category</w:t>
             </w:r>
@@ -819,14 +1077,18 @@
           <w:p>
             <w:pPr>
               <w:rPr>
-                <w:rFonts w:ascii="Arial" w:hAnsi="Arial" w:cs="Arial"/>
+                <w:b/>
+                <w:bCs/>
+                <w:sz w:val="28"/>
+                <w:szCs w:val="28"/>
               </w:rPr>
             </w:pPr>
             <w:r>
               <w:rPr>
-                <w:rFonts w:ascii="Arial" w:hAnsi="Arial" w:cs="Arial"/>
                 <w:b/>
-                <w:color w:val="FFFFFF"/>
+                <w:bCs/>
+                <w:sz w:val="28"/>
+                <w:szCs w:val="28"/>
               </w:rPr>
               <w:t>Amount (USD)</w:t>
             </w:r>
@@ -840,14 +1102,18 @@
           <w:p>
             <w:pPr>
               <w:rPr>
-                <w:rFonts w:ascii="Arial" w:hAnsi="Arial" w:cs="Arial"/>
+                <w:b/>
+                <w:bCs/>
+                <w:sz w:val="28"/>
+                <w:szCs w:val="28"/>
               </w:rPr>
             </w:pPr>
             <w:r>
               <w:rPr>
-                <w:rFonts w:ascii="Arial" w:hAnsi="Arial" w:cs="Arial"/>
                 <w:b/>
-                <w:color w:val="FFFFFF"/>
+                <w:bCs/>
+                <w:sz w:val="28"/>
+                <w:szCs w:val="28"/>
               </w:rPr>
               <w:t xml:space="preserve">Note </w:t>
             </w:r>
@@ -860,15 +1126,7 @@
             <w:tcW w:w="2880" w:type="dxa"/>
           </w:tcPr>
           <w:p>
-            <w:pPr>
-              <w:rPr>
-                <w:rFonts w:ascii="Arial" w:hAnsi="Arial" w:cs="Arial"/>
-              </w:rPr>
-            </w:pPr>
             <w:r>
-              <w:rPr>
-                <w:rFonts w:ascii="Arial" w:hAnsi="Arial" w:cs="Arial"/>
-              </w:rPr>
               <w:t>Development</w:t>
             </w:r>
           </w:p>
@@ -878,30 +1136,15 @@
             <w:tcW w:w="2880" w:type="dxa"/>
           </w:tcPr>
           <w:p>
-            <w:pPr>
-              <w:jc w:val="right"/>
-              <w:rPr>
-                <w:rFonts w:ascii="Arial" w:hAnsi="Arial" w:cs="Arial"/>
-              </w:rPr>
-            </w:pPr>
             <w:r>
-              <w:rPr>
-                <w:rFonts w:ascii="Arial" w:hAnsi="Arial" w:cs="Arial"/>
-              </w:rPr>
               <w:t>${{</w:t>
             </w:r>
             <w:proofErr w:type="spellStart"/>
             <w:r>
-              <w:rPr>
-                <w:rFonts w:ascii="Arial" w:hAnsi="Arial" w:cs="Arial"/>
-              </w:rPr>
               <w:t>development_cost</w:t>
             </w:r>
             <w:proofErr w:type="spellEnd"/>
             <w:r>
-              <w:rPr>
-                <w:rFonts w:ascii="Arial" w:hAnsi="Arial" w:cs="Arial"/>
-              </w:rPr>
               <w:t>}}</w:t>
             </w:r>
           </w:p>
@@ -911,29 +1154,15 @@
             <w:tcW w:w="2880" w:type="dxa"/>
           </w:tcPr>
           <w:p>
-            <w:pPr>
-              <w:rPr>
-                <w:rFonts w:ascii="Arial" w:hAnsi="Arial" w:cs="Arial"/>
-              </w:rPr>
-            </w:pPr>
             <w:r>
-              <w:rPr>
-                <w:rFonts w:ascii="Arial" w:hAnsi="Arial" w:cs="Arial"/>
-              </w:rPr>
               <w:t>{{</w:t>
             </w:r>
             <w:proofErr w:type="spellStart"/>
             <w:r>
-              <w:rPr>
-                <w:rFonts w:ascii="Arial" w:hAnsi="Arial" w:cs="Arial"/>
-              </w:rPr>
               <w:t>development_note</w:t>
             </w:r>
             <w:proofErr w:type="spellEnd"/>
             <w:r>
-              <w:rPr>
-                <w:rFonts w:ascii="Arial" w:hAnsi="Arial" w:cs="Arial"/>
-              </w:rPr>
               <w:t>}}</w:t>
             </w:r>
           </w:p>
@@ -945,15 +1174,7 @@
             <w:tcW w:w="2880" w:type="dxa"/>
           </w:tcPr>
           <w:p>
-            <w:pPr>
-              <w:rPr>
-                <w:rFonts w:ascii="Arial" w:hAnsi="Arial" w:cs="Arial"/>
-              </w:rPr>
-            </w:pPr>
             <w:r>
-              <w:rPr>
-                <w:rFonts w:ascii="Arial" w:hAnsi="Arial" w:cs="Arial"/>
-              </w:rPr>
               <w:t>Licenses</w:t>
             </w:r>
           </w:p>
@@ -963,30 +1184,15 @@
             <w:tcW w:w="2880" w:type="dxa"/>
           </w:tcPr>
           <w:p>
-            <w:pPr>
-              <w:jc w:val="right"/>
-              <w:rPr>
-                <w:rFonts w:ascii="Arial" w:hAnsi="Arial" w:cs="Arial"/>
-              </w:rPr>
-            </w:pPr>
             <w:r>
-              <w:rPr>
-                <w:rFonts w:ascii="Arial" w:hAnsi="Arial" w:cs="Arial"/>
-              </w:rPr>
               <w:t>${{</w:t>
             </w:r>
             <w:proofErr w:type="spellStart"/>
             <w:r>
-              <w:rPr>
-                <w:rFonts w:ascii="Arial" w:hAnsi="Arial" w:cs="Arial"/>
-              </w:rPr>
               <w:t>licenses_cost</w:t>
             </w:r>
             <w:proofErr w:type="spellEnd"/>
             <w:r>
-              <w:rPr>
-                <w:rFonts w:ascii="Arial" w:hAnsi="Arial" w:cs="Arial"/>
-              </w:rPr>
               <w:t>}}</w:t>
             </w:r>
           </w:p>
@@ -996,29 +1202,15 @@
             <w:tcW w:w="2880" w:type="dxa"/>
           </w:tcPr>
           <w:p>
-            <w:pPr>
-              <w:rPr>
-                <w:rFonts w:ascii="Arial" w:hAnsi="Arial" w:cs="Arial"/>
-              </w:rPr>
-            </w:pPr>
             <w:r>
-              <w:rPr>
-                <w:rFonts w:ascii="Arial" w:hAnsi="Arial" w:cs="Arial"/>
-              </w:rPr>
               <w:t>{{</w:t>
             </w:r>
             <w:proofErr w:type="spellStart"/>
             <w:r>
-              <w:rPr>
-                <w:rFonts w:ascii="Arial" w:hAnsi="Arial" w:cs="Arial"/>
-              </w:rPr>
               <w:t>licenses_note</w:t>
             </w:r>
             <w:proofErr w:type="spellEnd"/>
             <w:r>
-              <w:rPr>
-                <w:rFonts w:ascii="Arial" w:hAnsi="Arial" w:cs="Arial"/>
-              </w:rPr>
               <w:t>}}</w:t>
             </w:r>
           </w:p>
@@ -1030,15 +1222,7 @@
             <w:tcW w:w="2880" w:type="dxa"/>
           </w:tcPr>
           <w:p>
-            <w:pPr>
-              <w:rPr>
-                <w:rFonts w:ascii="Arial" w:hAnsi="Arial" w:cs="Arial"/>
-              </w:rPr>
-            </w:pPr>
             <w:r>
-              <w:rPr>
-                <w:rFonts w:ascii="Arial" w:hAnsi="Arial" w:cs="Arial"/>
-              </w:rPr>
               <w:t>Support &amp; Maintenance</w:t>
             </w:r>
           </w:p>
@@ -1048,30 +1232,15 @@
             <w:tcW w:w="2880" w:type="dxa"/>
           </w:tcPr>
           <w:p>
-            <w:pPr>
-              <w:jc w:val="right"/>
-              <w:rPr>
-                <w:rFonts w:ascii="Arial" w:hAnsi="Arial" w:cs="Arial"/>
-              </w:rPr>
-            </w:pPr>
             <w:r>
-              <w:rPr>
-                <w:rFonts w:ascii="Arial" w:hAnsi="Arial" w:cs="Arial"/>
-              </w:rPr>
               <w:t>${{</w:t>
             </w:r>
             <w:proofErr w:type="spellStart"/>
             <w:r>
-              <w:rPr>
-                <w:rFonts w:ascii="Arial" w:hAnsi="Arial" w:cs="Arial"/>
-              </w:rPr>
               <w:t>support_cost</w:t>
             </w:r>
             <w:proofErr w:type="spellEnd"/>
             <w:r>
-              <w:rPr>
-                <w:rFonts w:ascii="Arial" w:hAnsi="Arial" w:cs="Arial"/>
-              </w:rPr>
               <w:t>}}</w:t>
             </w:r>
           </w:p>
@@ -1081,29 +1250,15 @@
             <w:tcW w:w="2880" w:type="dxa"/>
           </w:tcPr>
           <w:p>
-            <w:pPr>
-              <w:rPr>
-                <w:rFonts w:ascii="Arial" w:hAnsi="Arial" w:cs="Arial"/>
-              </w:rPr>
-            </w:pPr>
             <w:r>
-              <w:rPr>
-                <w:rFonts w:ascii="Arial" w:hAnsi="Arial" w:cs="Arial"/>
-              </w:rPr>
               <w:t>{{</w:t>
             </w:r>
             <w:proofErr w:type="spellStart"/>
             <w:r>
-              <w:rPr>
-                <w:rFonts w:ascii="Arial" w:hAnsi="Arial" w:cs="Arial"/>
-              </w:rPr>
               <w:t>support_note</w:t>
             </w:r>
             <w:proofErr w:type="spellEnd"/>
             <w:r>
-              <w:rPr>
-                <w:rFonts w:ascii="Arial" w:hAnsi="Arial" w:cs="Arial"/>
-              </w:rPr>
               <w:t>}}</w:t>
             </w:r>
           </w:p>
@@ -1116,16 +1271,7 @@
             <w:shd w:val="clear" w:color="auto" w:fill="F2F2F2"/>
           </w:tcPr>
           <w:p>
-            <w:pPr>
-              <w:rPr>
-                <w:rFonts w:ascii="Arial" w:hAnsi="Arial" w:cs="Arial"/>
-              </w:rPr>
-            </w:pPr>
             <w:r>
-              <w:rPr>
-                <w:rFonts w:ascii="Arial" w:hAnsi="Arial" w:cs="Arial"/>
-                <w:b/>
-              </w:rPr>
               <w:t>Total Investment</w:t>
             </w:r>
           </w:p>
@@ -1136,33 +1282,15 @@
             <w:shd w:val="clear" w:color="auto" w:fill="F2F2F2"/>
           </w:tcPr>
           <w:p>
-            <w:pPr>
-              <w:jc w:val="right"/>
-              <w:rPr>
-                <w:rFonts w:ascii="Arial" w:hAnsi="Arial" w:cs="Arial"/>
-              </w:rPr>
-            </w:pPr>
             <w:r>
-              <w:rPr>
-                <w:rFonts w:ascii="Arial" w:hAnsi="Arial" w:cs="Arial"/>
-                <w:b/>
-              </w:rPr>
               <w:t>${{</w:t>
             </w:r>
             <w:proofErr w:type="spellStart"/>
             <w:r>
-              <w:rPr>
-                <w:rFonts w:ascii="Arial" w:hAnsi="Arial" w:cs="Arial"/>
-                <w:b/>
-              </w:rPr>
               <w:t>total_investment_cost</w:t>
             </w:r>
             <w:proofErr w:type="spellEnd"/>
             <w:r>
-              <w:rPr>
-                <w:rFonts w:ascii="Arial" w:hAnsi="Arial" w:cs="Arial"/>
-                <w:b/>
-              </w:rPr>
               <w:t>}}</w:t>
             </w:r>
           </w:p>
@@ -1172,98 +1300,54 @@
             <w:tcW w:w="2880" w:type="dxa"/>
             <w:shd w:val="clear" w:color="auto" w:fill="F2F2F2"/>
           </w:tcPr>
-          <w:p>
-            <w:pPr>
-              <w:rPr>
-                <w:rFonts w:ascii="Arial" w:hAnsi="Arial" w:cs="Arial"/>
-              </w:rPr>
-            </w:pPr>
-          </w:p>
+          <w:p/>
         </w:tc>
       </w:tr>
     </w:tbl>
     <w:p>
       <w:pPr>
         <w:pStyle w:val="21"/>
-        <w:rPr>
-          <w:rFonts w:ascii="Arial" w:hAnsi="Arial" w:cs="Arial"/>
-        </w:rPr>
       </w:pPr>
       <w:r>
         <w:rPr>
-          <w:rFonts w:ascii="Arial" w:hAnsi="Arial" w:cs="Arial"/>
+          <w:lang w:val="ru-RU"/>
         </w:rPr>
-        <w:t>5.3 Payment Terms</w:t>
+        <w:t>10</w:t>
+      </w:r>
+      <w:r>
+        <w:t>.3 Payment Terms</w:t>
       </w:r>
     </w:p>
     <w:p>
-      <w:pPr>
-        <w:jc w:val="both"/>
-        <w:rPr>
-          <w:rFonts w:ascii="Arial" w:hAnsi="Arial" w:cs="Arial"/>
-        </w:rPr>
-      </w:pPr>
       <w:r>
-        <w:rPr>
-          <w:rFonts w:ascii="Arial" w:hAnsi="Arial" w:cs="Arial"/>
-        </w:rPr>
         <w:t>Our standard payment schedule is 50% upfront upon proposal acceptance and 50% upon final delivery of all scope items. This proposal is valid for 30 days from the issue date.</w:t>
       </w:r>
       <w:r>
-        <w:rPr>
-          <w:rFonts w:ascii="Arial" w:hAnsi="Arial" w:cs="Arial"/>
-        </w:rPr>
         <w:br/>
       </w:r>
       <w:r>
-        <w:rPr>
-          <w:rFonts w:ascii="Arial" w:hAnsi="Arial" w:cs="Arial"/>
-        </w:rPr>
         <w:br/>
         <w:t>{{</w:t>
       </w:r>
       <w:proofErr w:type="spellStart"/>
       <w:r>
-        <w:rPr>
-          <w:rFonts w:ascii="Arial" w:hAnsi="Arial" w:cs="Arial"/>
-        </w:rPr>
         <w:t>payment_terms_text</w:t>
       </w:r>
       <w:proofErr w:type="spellEnd"/>
       <w:r>
-        <w:rPr>
-          <w:rFonts w:ascii="Arial" w:hAnsi="Arial" w:cs="Arial"/>
-        </w:rPr>
         <w:t>}}</w:t>
       </w:r>
-    </w:p>
-    <w:p>
-      <w:pPr>
-        <w:jc w:val="both"/>
-        <w:rPr>
-          <w:rFonts w:ascii="Arial" w:hAnsi="Arial" w:cs="Arial"/>
-        </w:rPr>
-      </w:pPr>
       <w:r>
-        <w:rPr>
-          <w:rFonts w:ascii="Arial" w:hAnsi="Arial" w:cs="Arial"/>
-        </w:rPr>
         <w:br w:type="page"/>
       </w:r>
     </w:p>
     <w:p>
       <w:pPr>
         <w:pStyle w:val="1"/>
-        <w:rPr>
-          <w:rFonts w:ascii="Arial" w:hAnsi="Arial" w:cs="Arial"/>
-        </w:rPr>
       </w:pPr>
       <w:r>
-        <w:rPr>
-          <w:rFonts w:ascii="Arial" w:hAnsi="Arial" w:cs="Arial"/>
-        </w:rPr>
         <w:lastRenderedPageBreak/>
-        <w:t>6. Authorization</w:t>
+        <w:t>Authorization</w:t>
       </w:r>
     </w:p>
     <w:tbl>
@@ -1273,92 +1357,52 @@
         <w:tblLook w:val="04A0" w:firstRow="1" w:lastRow="0" w:firstColumn="1" w:lastColumn="0" w:noHBand="0" w:noVBand="1"/>
       </w:tblPr>
       <w:tblGrid>
-        <w:gridCol w:w="3224"/>
-        <w:gridCol w:w="1091"/>
-        <w:gridCol w:w="3224"/>
-        <w:gridCol w:w="1091"/>
+        <w:gridCol w:w="2848"/>
+        <w:gridCol w:w="1753"/>
+        <w:gridCol w:w="2996"/>
+        <w:gridCol w:w="1753"/>
       </w:tblGrid>
       <w:tr>
         <w:tc>
           <w:tcPr>
-            <w:tcW w:w="2160" w:type="dxa"/>
-            <w:shd w:val="clear" w:color="auto" w:fill="EAF2FB"/>
+            <w:tcW w:w="3026" w:type="dxa"/>
+            <w:shd w:val="clear" w:color="auto" w:fill="365F91" w:themeFill="accent1" w:themeFillShade="BF"/>
           </w:tcPr>
           <w:p>
-            <w:pPr>
-              <w:rPr>
-                <w:rFonts w:ascii="Arial" w:hAnsi="Arial" w:cs="Arial"/>
-              </w:rPr>
-            </w:pPr>
             <w:r>
-              <w:rPr>
-                <w:rFonts w:ascii="Arial" w:hAnsi="Arial" w:cs="Arial"/>
-                <w:b/>
-                <w:color w:val="1F4E79"/>
-              </w:rPr>
               <w:t>Accepted By (Client)</w:t>
             </w:r>
           </w:p>
         </w:tc>
         <w:tc>
           <w:tcPr>
-            <w:tcW w:w="2160" w:type="dxa"/>
-            <w:shd w:val="clear" w:color="auto" w:fill="EAF2FB"/>
+            <w:tcW w:w="1857" w:type="dxa"/>
+            <w:shd w:val="clear" w:color="auto" w:fill="365F91" w:themeFill="accent1" w:themeFillShade="BF"/>
           </w:tcPr>
           <w:p>
-            <w:pPr>
-              <w:rPr>
-                <w:rFonts w:ascii="Arial" w:hAnsi="Arial" w:cs="Arial"/>
-              </w:rPr>
-            </w:pPr>
             <w:r>
-              <w:rPr>
-                <w:rFonts w:ascii="Arial" w:hAnsi="Arial" w:cs="Arial"/>
-                <w:b/>
-                <w:color w:val="1F4E79"/>
-              </w:rPr>
               <w:t>Date</w:t>
             </w:r>
           </w:p>
         </w:tc>
         <w:tc>
           <w:tcPr>
-            <w:tcW w:w="2160" w:type="dxa"/>
-            <w:shd w:val="clear" w:color="auto" w:fill="EAF2FB"/>
+            <w:tcW w:w="3174" w:type="dxa"/>
+            <w:shd w:val="clear" w:color="auto" w:fill="365F91" w:themeFill="accent1" w:themeFillShade="BF"/>
           </w:tcPr>
           <w:p>
-            <w:pPr>
-              <w:rPr>
-                <w:rFonts w:ascii="Arial" w:hAnsi="Arial" w:cs="Arial"/>
-              </w:rPr>
-            </w:pPr>
             <w:r>
-              <w:rPr>
-                <w:rFonts w:ascii="Arial" w:hAnsi="Arial" w:cs="Arial"/>
-                <w:b/>
-                <w:color w:val="1F4E79"/>
-              </w:rPr>
               <w:t>Approved By (Provider)</w:t>
             </w:r>
           </w:p>
         </w:tc>
         <w:tc>
           <w:tcPr>
-            <w:tcW w:w="2160" w:type="dxa"/>
-            <w:shd w:val="clear" w:color="auto" w:fill="EAF2FB"/>
+            <w:tcW w:w="2378" w:type="dxa"/>
+            <w:shd w:val="clear" w:color="auto" w:fill="365F91" w:themeFill="accent1" w:themeFillShade="BF"/>
           </w:tcPr>
           <w:p>
-            <w:pPr>
-              <w:rPr>
-                <w:rFonts w:ascii="Arial" w:hAnsi="Arial" w:cs="Arial"/>
-              </w:rPr>
-            </w:pPr>
             <w:r>
-              <w:rPr>
-                <w:rFonts w:ascii="Arial" w:hAnsi="Arial" w:cs="Arial"/>
-                <w:b/>
-                <w:color w:val="1F4E79"/>
-              </w:rPr>
               <w:t>Date</w:t>
             </w:r>
           </w:p>
@@ -1367,116 +1411,10 @@
       <w:tr>
         <w:tc>
           <w:tcPr>
-            <w:tcW w:w="2160" w:type="dxa"/>
+            <w:tcW w:w="3026" w:type="dxa"/>
           </w:tcPr>
           <w:p>
-            <w:pPr>
-              <w:jc w:val="both"/>
-              <w:rPr>
-                <w:rFonts w:ascii="Arial" w:hAnsi="Arial" w:cs="Arial"/>
-              </w:rPr>
-            </w:pPr>
             <w:r>
-              <w:rPr>
-                <w:rFonts w:ascii="Arial" w:hAnsi="Arial" w:cs="Arial"/>
-              </w:rPr>
-              <w:t xml:space="preserve">Name: </w:t>
-            </w:r>
-            <w:r>
-              <w:rPr>
-                <w:rFonts w:ascii="Arial" w:hAnsi="Arial" w:cs="Arial"/>
-              </w:rPr>
-              <w:t>{{</w:t>
-            </w:r>
-            <w:proofErr w:type="spellStart"/>
-            <w:r>
-              <w:rPr>
-                <w:rFonts w:ascii="Arial" w:hAnsi="Arial" w:cs="Arial"/>
-              </w:rPr>
-              <w:t>client_company_name</w:t>
-            </w:r>
-            <w:proofErr w:type="spellEnd"/>
-            <w:r>
-              <w:rPr>
-                <w:rFonts w:ascii="Arial" w:hAnsi="Arial" w:cs="Arial"/>
-              </w:rPr>
-              <w:t>}}</w:t>
-            </w:r>
-            <w:r>
-              <w:rPr>
-                <w:rFonts w:ascii="Arial" w:hAnsi="Arial" w:cs="Arial"/>
-              </w:rPr>
-              <w:br/>
-              <w:t>Title: ______________________________</w:t>
-            </w:r>
-            <w:r>
-              <w:rPr>
-                <w:rFonts w:ascii="Arial" w:hAnsi="Arial" w:cs="Arial"/>
-              </w:rPr>
-              <w:br/>
-            </w:r>
-            <w:r>
-              <w:rPr>
-                <w:rFonts w:ascii="Arial" w:hAnsi="Arial" w:cs="Arial"/>
-              </w:rPr>
-              <w:br/>
-              <w:t>Signature: ___________________________________________</w:t>
-            </w:r>
-          </w:p>
-        </w:tc>
-        <w:tc>
-          <w:tcPr>
-            <w:tcW w:w="2160" w:type="dxa"/>
-          </w:tcPr>
-          <w:p>
-            <w:pPr>
-              <w:rPr>
-                <w:rFonts w:ascii="Arial" w:hAnsi="Arial" w:cs="Arial"/>
-              </w:rPr>
-            </w:pPr>
-            <w:r>
-              <w:rPr>
-                <w:rFonts w:ascii="Arial" w:hAnsi="Arial" w:cs="Arial"/>
-              </w:rPr>
-              <w:t xml:space="preserve">Date: </w:t>
-            </w:r>
-            <w:r>
-              <w:rPr>
-                <w:rFonts w:ascii="Arial" w:hAnsi="Arial" w:cs="Arial"/>
-              </w:rPr>
-              <w:t>{{</w:t>
-            </w:r>
-            <w:proofErr w:type="spellStart"/>
-            <w:r>
-              <w:rPr>
-                <w:rFonts w:ascii="Arial" w:hAnsi="Arial" w:cs="Arial"/>
-              </w:rPr>
-              <w:t>current_date</w:t>
-            </w:r>
-            <w:proofErr w:type="spellEnd"/>
-            <w:r>
-              <w:rPr>
-                <w:rFonts w:ascii="Arial" w:hAnsi="Arial" w:cs="Arial"/>
-              </w:rPr>
-              <w:t>}}</w:t>
-            </w:r>
-          </w:p>
-        </w:tc>
-        <w:tc>
-          <w:tcPr>
-            <w:tcW w:w="2160" w:type="dxa"/>
-          </w:tcPr>
-          <w:p>
-            <w:pPr>
-              <w:spacing w:before="120" w:after="120"/>
-              <w:rPr>
-                <w:rFonts w:ascii="Arial" w:hAnsi="Arial" w:cs="Arial"/>
-              </w:rPr>
-            </w:pPr>
-            <w:r>
-              <w:rPr>
-                <w:rFonts w:ascii="Arial" w:hAnsi="Arial" w:cs="Arial"/>
-              </w:rPr>
               <w:t xml:space="preserve">Name: </w:t>
             </w:r>
             <w:r>
@@ -1484,68 +1422,101 @@
             </w:r>
             <w:proofErr w:type="spellStart"/>
             <w:r>
-              <w:t>provider_company_name</w:t>
+              <w:t>client_company_nam</w:t>
+            </w:r>
+            <w:r>
+              <w:t>e</w:t>
             </w:r>
             <w:proofErr w:type="spellEnd"/>
             <w:r>
               <w:t>}}</w:t>
             </w:r>
             <w:r>
-              <w:rPr>
-                <w:rFonts w:ascii="Arial" w:hAnsi="Arial" w:cs="Arial"/>
-              </w:rPr>
               <w:br/>
-              <w:t>Title: ______________________________</w:t>
+              <w:t>Title: _________________________</w:t>
             </w:r>
             <w:r>
-              <w:rPr>
-                <w:rFonts w:ascii="Arial" w:hAnsi="Arial" w:cs="Arial"/>
-              </w:rPr>
               <w:br/>
             </w:r>
             <w:r>
-              <w:rPr>
-                <w:rFonts w:ascii="Arial" w:hAnsi="Arial" w:cs="Arial"/>
-              </w:rPr>
               <w:br/>
-              <w:t>Signature: ___________________________________________</w:t>
+              <w:t>Signature: ___________________________</w:t>
             </w:r>
           </w:p>
         </w:tc>
         <w:tc>
           <w:tcPr>
-            <w:tcW w:w="2160" w:type="dxa"/>
+            <w:tcW w:w="1857" w:type="dxa"/>
           </w:tcPr>
           <w:p>
-            <w:pPr>
-              <w:rPr>
-                <w:rFonts w:ascii="Arial" w:hAnsi="Arial" w:cs="Arial"/>
-              </w:rPr>
-            </w:pPr>
             <w:r>
-              <w:rPr>
-                <w:rFonts w:ascii="Arial" w:hAnsi="Arial" w:cs="Arial"/>
-              </w:rPr>
               <w:t xml:space="preserve">Date: </w:t>
             </w:r>
             <w:r>
-              <w:rPr>
-                <w:rFonts w:ascii="Arial" w:hAnsi="Arial" w:cs="Arial"/>
-              </w:rPr>
               <w:t>{{</w:t>
             </w:r>
             <w:proofErr w:type="spellStart"/>
             <w:r>
-              <w:rPr>
-                <w:rFonts w:ascii="Arial" w:hAnsi="Arial" w:cs="Arial"/>
-              </w:rPr>
               <w:t>current_date</w:t>
             </w:r>
             <w:proofErr w:type="spellEnd"/>
             <w:r>
-              <w:rPr>
-                <w:rFonts w:ascii="Arial" w:hAnsi="Arial" w:cs="Arial"/>
-              </w:rPr>
+              <w:t>}}</w:t>
+            </w:r>
+          </w:p>
+        </w:tc>
+        <w:tc>
+          <w:tcPr>
+            <w:tcW w:w="3174" w:type="dxa"/>
+          </w:tcPr>
+          <w:p>
+            <w:r>
+              <w:t xml:space="preserve">Name: </w:t>
+            </w:r>
+            <w:r>
+              <w:t>{{</w:t>
+            </w:r>
+            <w:proofErr w:type="spellStart"/>
+            <w:r>
+              <w:t>provider_company_nam</w:t>
+            </w:r>
+            <w:r>
+              <w:t>e</w:t>
+            </w:r>
+            <w:proofErr w:type="spellEnd"/>
+            <w:r>
+              <w:t>}}</w:t>
+            </w:r>
+            <w:r>
+              <w:br/>
+              <w:t>Title: ____________________________</w:t>
+            </w:r>
+            <w:r>
+              <w:br/>
+            </w:r>
+            <w:r>
+              <w:br/>
+              <w:t>Signature: ___________________________</w:t>
+            </w:r>
+          </w:p>
+        </w:tc>
+        <w:tc>
+          <w:tcPr>
+            <w:tcW w:w="2378" w:type="dxa"/>
+          </w:tcPr>
+          <w:p>
+            <w:r>
+              <w:t xml:space="preserve">Date: </w:t>
+            </w:r>
+            <w:r>
+              <w:t>{{</w:t>
+            </w:r>
+            <w:proofErr w:type="spellStart"/>
+            <w:r>
+              <w:t>current_date</w:t>
+            </w:r>
+            <w:proofErr w:type="spellEnd"/>
+            <w:r>
               <w:t>}}</w:t>
             </w:r>
           </w:p>
@@ -1553,587 +1524,73 @@
       </w:tr>
     </w:tbl>
     <w:p>
-      <w:pPr>
-        <w:jc w:val="both"/>
-        <w:rPr>
-          <w:rFonts w:ascii="Arial" w:hAnsi="Arial" w:cs="Arial"/>
-        </w:rPr>
-      </w:pPr>
       <w:r>
-        <w:rPr>
-          <w:rFonts w:ascii="Arial" w:hAnsi="Arial" w:cs="Arial"/>
-        </w:rPr>
         <w:t>Please ensure the signatory's Title/Position is printed next to the name above.</w:t>
       </w:r>
     </w:p>
     <w:p>
       <w:pPr>
-        <w:pStyle w:val="1"/>
-        <w:rPr>
-          <w:rFonts w:ascii="Arial" w:hAnsi="Arial" w:cs="Arial"/>
-        </w:rPr>
+        <w:spacing w:after="200" w:line="276" w:lineRule="auto"/>
+        <w:jc w:val="left"/>
       </w:pPr>
       <w:r>
-        <w:rPr>
-          <w:rFonts w:ascii="Arial" w:hAnsi="Arial" w:cs="Arial"/>
-        </w:rPr>
-        <w:t>7. Company Information</w:t>
-      </w:r>
-    </w:p>
-    <w:p>
-      <w:pPr>
-        <w:jc w:val="both"/>
-        <w:rPr>
-          <w:rFonts w:ascii="Arial" w:hAnsi="Arial" w:cs="Arial"/>
-        </w:rPr>
-      </w:pPr>
-      <w:r>
-        <w:rPr>
-          <w:rFonts w:ascii="Arial" w:hAnsi="Arial" w:cs="Arial"/>
-        </w:rPr>
-        <w:t>Client:</w:t>
-      </w:r>
-      <w:r>
-        <w:rPr>
-          <w:rFonts w:ascii="Arial" w:hAnsi="Arial" w:cs="Arial"/>
-        </w:rPr>
-        <w:br/>
-        <w:t>{{</w:t>
-      </w:r>
-      <w:proofErr w:type="spellStart"/>
-      <w:r>
-        <w:rPr>
-          <w:rFonts w:ascii="Arial" w:hAnsi="Arial" w:cs="Arial"/>
-        </w:rPr>
-        <w:t>client_company_name</w:t>
-      </w:r>
-      <w:proofErr w:type="spellEnd"/>
-      <w:r>
-        <w:rPr>
-          <w:rFonts w:ascii="Arial" w:hAnsi="Arial" w:cs="Arial"/>
-        </w:rPr>
-        <w:t>}}</w:t>
-      </w:r>
-    </w:p>
-    <w:p>
-      <w:pPr>
-        <w:jc w:val="both"/>
-        <w:rPr>
-          <w:rFonts w:ascii="Arial" w:hAnsi="Arial" w:cs="Arial"/>
-        </w:rPr>
-      </w:pPr>
-      <w:r>
-        <w:rPr>
-          <w:rFonts w:ascii="Arial" w:hAnsi="Arial" w:cs="Arial"/>
-        </w:rPr>
-        <w:t>Provider:</w:t>
-      </w:r>
-      <w:r>
-        <w:rPr>
-          <w:rFonts w:ascii="Arial" w:hAnsi="Arial" w:cs="Arial"/>
-        </w:rPr>
-        <w:br/>
-        <w:t>{{</w:t>
-      </w:r>
-      <w:proofErr w:type="spellStart"/>
-      <w:r>
-        <w:rPr>
-          <w:rFonts w:ascii="Arial" w:hAnsi="Arial" w:cs="Arial"/>
-        </w:rPr>
-        <w:t>provider_company_name</w:t>
-      </w:r>
-      <w:proofErr w:type="spellEnd"/>
-      <w:r>
-        <w:rPr>
-          <w:rFonts w:ascii="Arial" w:hAnsi="Arial" w:cs="Arial"/>
-        </w:rPr>
-        <w:t>}}</w:t>
-      </w:r>
-    </w:p>
-    <w:p>
-      <w:pPr>
-        <w:jc w:val="both"/>
-        <w:rPr>
-          <w:rFonts w:ascii="Arial" w:hAnsi="Arial" w:cs="Arial"/>
-        </w:rPr>
-      </w:pPr>
-      <w:r>
-        <w:rPr>
-          <w:rFonts w:ascii="Arial" w:hAnsi="Arial" w:cs="Arial"/>
-        </w:rPr>
         <w:br w:type="page"/>
       </w:r>
     </w:p>
     <w:p>
       <w:pPr>
         <w:pStyle w:val="1"/>
-        <w:rPr>
-          <w:rFonts w:ascii="Arial" w:hAnsi="Arial" w:cs="Arial"/>
-        </w:rPr>
       </w:pPr>
       <w:r>
-        <w:rPr>
-          <w:rFonts w:ascii="Arial" w:hAnsi="Arial" w:cs="Arial"/>
-        </w:rPr>
         <w:lastRenderedPageBreak/>
-        <w:t>Appendix: Placeholders Reference (Internal Use)</w:t>
+        <w:t>Company Information</w:t>
       </w:r>
     </w:p>
     <w:p>
-      <w:pPr>
-        <w:pStyle w:val="a0"/>
-        <w:jc w:val="both"/>
-        <w:rPr>
-          <w:rFonts w:ascii="Arial" w:hAnsi="Arial" w:cs="Arial"/>
-        </w:rPr>
-      </w:pPr>
       <w:r>
-        <w:rPr>
-          <w:rFonts w:ascii="Arial" w:hAnsi="Arial" w:cs="Arial"/>
-        </w:rPr>
-        <w:t>This appendix lists all placeholders used in this template for the backend to populate.</w:t>
+        <w:t>Client:</w:t>
       </w:r>
       <w:r>
-        <w:rPr>
-          <w:rFonts w:ascii="Arial" w:hAnsi="Arial" w:cs="Arial"/>
-        </w:rPr>
-        <w:br/>
-      </w:r>
-      <w:r>
-        <w:rPr>
-          <w:rFonts w:ascii="Arial" w:hAnsi="Arial" w:cs="Arial"/>
-        </w:rPr>
-        <w:br/>
-        <w:t xml:space="preserve">Static placeholders (from </w:t>
-      </w:r>
-      <w:proofErr w:type="spellStart"/>
-      <w:r>
-        <w:rPr>
-          <w:rFonts w:ascii="Arial" w:hAnsi="Arial" w:cs="Arial"/>
-        </w:rPr>
-        <w:t>ProposalData</w:t>
-      </w:r>
-      <w:proofErr w:type="spellEnd"/>
-      <w:r>
-        <w:rPr>
-          <w:rFonts w:ascii="Arial" w:hAnsi="Arial" w:cs="Arial"/>
-        </w:rPr>
-        <w:t>/</w:t>
-      </w:r>
-      <w:proofErr w:type="spellStart"/>
-      <w:r>
-        <w:rPr>
-          <w:rFonts w:ascii="Arial" w:hAnsi="Arial" w:cs="Arial"/>
-        </w:rPr>
-        <w:t>Pydantic</w:t>
-      </w:r>
-      <w:proofErr w:type="spellEnd"/>
-      <w:r>
-        <w:rPr>
-          <w:rFonts w:ascii="Arial" w:hAnsi="Arial" w:cs="Arial"/>
-        </w:rPr>
-        <w:t>):</w:t>
-      </w:r>
-      <w:r>
-        <w:rPr>
-          <w:rFonts w:ascii="Arial" w:hAnsi="Arial" w:cs="Arial"/>
-        </w:rPr>
         <w:br/>
         <w:t>{{</w:t>
       </w:r>
       <w:proofErr w:type="spellStart"/>
       <w:r>
-        <w:rPr>
-          <w:rFonts w:ascii="Arial" w:hAnsi="Arial" w:cs="Arial"/>
-        </w:rPr>
-        <w:t>current_date</w:t>
+        <w:t>client_company_nam</w:t>
+      </w:r>
+      <w:r>
+        <w:t>e</w:t>
       </w:r>
       <w:proofErr w:type="spellEnd"/>
       <w:r>
-        <w:rPr>
-          <w:rFonts w:ascii="Arial" w:hAnsi="Arial" w:cs="Arial"/>
-        </w:rPr>
-        <w:t>}}, {{</w:t>
-      </w:r>
-      <w:proofErr w:type="spellStart"/>
-      <w:r>
-        <w:rPr>
-          <w:rFonts w:ascii="Arial" w:hAnsi="Arial" w:cs="Arial"/>
-        </w:rPr>
-        <w:t>client_company_name</w:t>
-      </w:r>
-      <w:proofErr w:type="spellEnd"/>
-      <w:r>
-        <w:rPr>
-          <w:rFonts w:ascii="Arial" w:hAnsi="Arial" w:cs="Arial"/>
-        </w:rPr>
-        <w:t>}}, {{</w:t>
-      </w:r>
-      <w:proofErr w:type="spellStart"/>
-      <w:r>
-        <w:rPr>
-          <w:rFonts w:ascii="Arial" w:hAnsi="Arial" w:cs="Arial"/>
-        </w:rPr>
-        <w:t>provider_company_name</w:t>
-      </w:r>
-      <w:proofErr w:type="spellEnd"/>
-      <w:r>
-        <w:rPr>
-          <w:rFonts w:ascii="Arial" w:hAnsi="Arial" w:cs="Arial"/>
-        </w:rPr>
-        <w:t>}}, {{</w:t>
-      </w:r>
-      <w:proofErr w:type="spellStart"/>
-      <w:r>
-        <w:rPr>
-          <w:rFonts w:ascii="Arial" w:hAnsi="Arial" w:cs="Arial"/>
-        </w:rPr>
-        <w:t>expected_completion_date</w:t>
-      </w:r>
-      <w:proofErr w:type="spellEnd"/>
-      <w:r>
-        <w:rPr>
-          <w:rFonts w:ascii="Arial" w:hAnsi="Arial" w:cs="Arial"/>
-        </w:rPr>
-        <w:t>}}, {{</w:t>
-      </w:r>
-      <w:proofErr w:type="spellStart"/>
-      <w:r>
-        <w:rPr>
-          <w:rFonts w:ascii="Arial" w:hAnsi="Arial" w:cs="Arial"/>
-        </w:rPr>
-        <w:t>development_cost</w:t>
-      </w:r>
-      <w:proofErr w:type="spellEnd"/>
-      <w:r>
-        <w:rPr>
-          <w:rFonts w:ascii="Arial" w:hAnsi="Arial" w:cs="Arial"/>
-        </w:rPr>
-        <w:t>}}, {{</w:t>
-      </w:r>
-      <w:proofErr w:type="spellStart"/>
-      <w:r>
-        <w:rPr>
-          <w:rFonts w:ascii="Arial" w:hAnsi="Arial" w:cs="Arial"/>
-        </w:rPr>
-        <w:t>licenses_cost</w:t>
-      </w:r>
-      <w:proofErr w:type="spellEnd"/>
-      <w:r>
-        <w:rPr>
-          <w:rFonts w:ascii="Arial" w:hAnsi="Arial" w:cs="Arial"/>
-        </w:rPr>
-        <w:t>}}, {{</w:t>
-      </w:r>
-      <w:proofErr w:type="spellStart"/>
-      <w:r>
-        <w:rPr>
-          <w:rFonts w:ascii="Arial" w:hAnsi="Arial" w:cs="Arial"/>
-        </w:rPr>
-        <w:t>support_cost</w:t>
-      </w:r>
-      <w:proofErr w:type="spellEnd"/>
-      <w:r>
-        <w:rPr>
-          <w:rFonts w:ascii="Arial" w:hAnsi="Arial" w:cs="Arial"/>
-        </w:rPr>
-        <w:t>}}, {{</w:t>
-      </w:r>
-      <w:proofErr w:type="spellStart"/>
-      <w:r>
-        <w:rPr>
-          <w:rFonts w:ascii="Arial" w:hAnsi="Arial" w:cs="Arial"/>
-        </w:rPr>
-        <w:t>total_investment_cost</w:t>
-      </w:r>
-      <w:proofErr w:type="spellEnd"/>
-      <w:r>
-        <w:rPr>
-          <w:rFonts w:ascii="Arial" w:hAnsi="Arial" w:cs="Arial"/>
-        </w:rPr>
         <w:t>}}</w:t>
       </w:r>
+    </w:p>
+    <w:p>
       <w:r>
-        <w:rPr>
-          <w:rFonts w:ascii="Arial" w:hAnsi="Arial" w:cs="Arial"/>
-        </w:rPr>
-        <w:br/>
+        <w:t>Provider:</w:t>
       </w:r>
       <w:r>
-        <w:rPr>
-          <w:rFonts w:ascii="Arial" w:hAnsi="Arial" w:cs="Arial"/>
-        </w:rPr>
-        <w:br/>
-        <w:t>AI-generated placeholders:</w:t>
-      </w:r>
-      <w:r>
-        <w:rPr>
-          <w:rFonts w:ascii="Arial" w:hAnsi="Arial" w:cs="Arial"/>
-        </w:rPr>
         <w:br/>
         <w:t>{{</w:t>
       </w:r>
       <w:proofErr w:type="spellStart"/>
       <w:r>
-        <w:rPr>
-          <w:rFonts w:ascii="Arial" w:hAnsi="Arial" w:cs="Arial"/>
-        </w:rPr>
-        <w:t>executive_summary_text</w:t>
+        <w:t>provider_company_nam</w:t>
+      </w:r>
+      <w:r>
+        <w:t>e</w:t>
       </w:r>
       <w:proofErr w:type="spellEnd"/>
       <w:r>
-        <w:rPr>
-          <w:rFonts w:ascii="Arial" w:hAnsi="Arial" w:cs="Arial"/>
-        </w:rPr>
-        <w:t>}}, {{</w:t>
-      </w:r>
-      <w:proofErr w:type="spellStart"/>
-      <w:r>
-        <w:rPr>
-          <w:rFonts w:ascii="Arial" w:hAnsi="Arial" w:cs="Arial"/>
-        </w:rPr>
-        <w:t>project_mission_text</w:t>
-      </w:r>
-      <w:proofErr w:type="spellEnd"/>
-      <w:r>
-        <w:rPr>
-          <w:rFonts w:ascii="Arial" w:hAnsi="Arial" w:cs="Arial"/>
-        </w:rPr>
-        <w:t>}}, {{</w:t>
-      </w:r>
-      <w:proofErr w:type="spellStart"/>
-      <w:r>
-        <w:rPr>
-          <w:rFonts w:ascii="Arial" w:hAnsi="Arial" w:cs="Arial"/>
-        </w:rPr>
-        <w:t>solution_concept_text</w:t>
-      </w:r>
-      <w:proofErr w:type="spellEnd"/>
-      <w:r>
-        <w:rPr>
-          <w:rFonts w:ascii="Arial" w:hAnsi="Arial" w:cs="Arial"/>
-        </w:rPr>
-        <w:t>}}, {{</w:t>
-      </w:r>
-      <w:proofErr w:type="spellStart"/>
-      <w:r>
-        <w:rPr>
-          <w:rFonts w:ascii="Arial" w:hAnsi="Arial" w:cs="Arial"/>
-        </w:rPr>
-        <w:t>project_methodology_text</w:t>
-      </w:r>
-      <w:proofErr w:type="spellEnd"/>
-      <w:r>
-        <w:rPr>
-          <w:rFonts w:ascii="Arial" w:hAnsi="Arial" w:cs="Arial"/>
-        </w:rPr>
-        <w:t>}}, {{</w:t>
-      </w:r>
-      <w:proofErr w:type="spellStart"/>
-      <w:r>
-        <w:rPr>
-          <w:rFonts w:ascii="Arial" w:hAnsi="Arial" w:cs="Arial"/>
-        </w:rPr>
-        <w:t>financial_justification_text</w:t>
-      </w:r>
-      <w:proofErr w:type="spellEnd"/>
-      <w:r>
-        <w:rPr>
-          <w:rFonts w:ascii="Arial" w:hAnsi="Arial" w:cs="Arial"/>
-        </w:rPr>
-        <w:t>}}, {{</w:t>
-      </w:r>
-      <w:proofErr w:type="spellStart"/>
-      <w:r>
-        <w:rPr>
-          <w:rFonts w:ascii="Arial" w:hAnsi="Arial" w:cs="Arial"/>
-        </w:rPr>
-        <w:t>payment_terms_text</w:t>
-      </w:r>
-      <w:proofErr w:type="spellEnd"/>
-      <w:r>
-        <w:rPr>
-          <w:rFonts w:ascii="Arial" w:hAnsi="Arial" w:cs="Arial"/>
-        </w:rPr>
-        <w:t>}},</w:t>
-      </w:r>
-      <w:r>
-        <w:rPr>
-          <w:rFonts w:ascii="Arial" w:hAnsi="Arial" w:cs="Arial"/>
-        </w:rPr>
-        <w:br/>
-        <w:t>{{deliverable_1_title}} ... {{deliverable_4_acceptance}}, {{phase_1_tasks}} ... {{phase_3_tasks}},</w:t>
-      </w:r>
-      <w:r>
-        <w:rPr>
-          <w:rFonts w:ascii="Arial" w:hAnsi="Arial" w:cs="Arial"/>
-        </w:rPr>
-        <w:br/>
-        <w:t>{{</w:t>
-      </w:r>
-      <w:proofErr w:type="spellStart"/>
-      <w:r>
-        <w:rPr>
-          <w:rFonts w:ascii="Arial" w:hAnsi="Arial" w:cs="Arial"/>
-        </w:rPr>
-        <w:t>development_note</w:t>
-      </w:r>
-      <w:proofErr w:type="spellEnd"/>
-      <w:r>
-        <w:rPr>
-          <w:rFonts w:ascii="Arial" w:hAnsi="Arial" w:cs="Arial"/>
-        </w:rPr>
-        <w:t>}}, {{</w:t>
-      </w:r>
-      <w:proofErr w:type="spellStart"/>
-      <w:r>
-        <w:rPr>
-          <w:rFonts w:ascii="Arial" w:hAnsi="Arial" w:cs="Arial"/>
-        </w:rPr>
-        <w:t>licenses_note</w:t>
-      </w:r>
-      <w:proofErr w:type="spellEnd"/>
-      <w:r>
-        <w:rPr>
-          <w:rFonts w:ascii="Arial" w:hAnsi="Arial" w:cs="Arial"/>
-        </w:rPr>
-        <w:t>}}, {{</w:t>
-      </w:r>
-      <w:proofErr w:type="spellStart"/>
-      <w:r>
-        <w:rPr>
-          <w:rFonts w:ascii="Arial" w:hAnsi="Arial" w:cs="Arial"/>
-        </w:rPr>
-        <w:t>support_note</w:t>
-      </w:r>
-      <w:proofErr w:type="spellEnd"/>
-      <w:r>
-        <w:rPr>
-          <w:rFonts w:ascii="Arial" w:hAnsi="Arial" w:cs="Arial"/>
-        </w:rPr>
-        <w:t>}}, {{</w:t>
-      </w:r>
-      <w:proofErr w:type="spellStart"/>
-      <w:r>
-        <w:rPr>
-          <w:rFonts w:ascii="Arial" w:hAnsi="Arial" w:cs="Arial"/>
-        </w:rPr>
-        <w:t>client_signature_name</w:t>
-      </w:r>
-      <w:proofErr w:type="spellEnd"/>
-      <w:r>
-        <w:rPr>
-          <w:rFonts w:ascii="Arial" w:hAnsi="Arial" w:cs="Arial"/>
-        </w:rPr>
-        <w:t>}}, {{</w:t>
-      </w:r>
-      <w:proofErr w:type="spellStart"/>
-      <w:r>
-        <w:rPr>
-          <w:rFonts w:ascii="Arial" w:hAnsi="Arial" w:cs="Arial"/>
-        </w:rPr>
-        <w:t>client_signature_date</w:t>
-      </w:r>
-      <w:proofErr w:type="spellEnd"/>
-      <w:r>
-        <w:rPr>
-          <w:rFonts w:ascii="Arial" w:hAnsi="Arial" w:cs="Arial"/>
-        </w:rPr>
-        <w:t>}}, {{</w:t>
-      </w:r>
-      <w:proofErr w:type="spellStart"/>
-      <w:r>
-        <w:rPr>
-          <w:rFonts w:ascii="Arial" w:hAnsi="Arial" w:cs="Arial"/>
-        </w:rPr>
-        <w:t>provider_signature_name</w:t>
-      </w:r>
-      <w:proofErr w:type="spellEnd"/>
-      <w:r>
-        <w:rPr>
-          <w:rFonts w:ascii="Arial" w:hAnsi="Arial" w:cs="Arial"/>
-        </w:rPr>
-        <w:t>}}, {{</w:t>
-      </w:r>
-      <w:proofErr w:type="spellStart"/>
-      <w:r>
-        <w:rPr>
-          <w:rFonts w:ascii="Arial" w:hAnsi="Arial" w:cs="Arial"/>
-        </w:rPr>
-        <w:t>provider_signature_date</w:t>
-      </w:r>
-      <w:proofErr w:type="spellEnd"/>
-      <w:r>
-        <w:rPr>
-          <w:rFonts w:ascii="Arial" w:hAnsi="Arial" w:cs="Arial"/>
-        </w:rPr>
-        <w:t>}}</w:t>
-      </w:r>
-    </w:p>
-    <w:p>
-      <w:pPr>
-        <w:pStyle w:val="a0"/>
-        <w:jc w:val="both"/>
-        <w:rPr>
-          <w:rFonts w:ascii="Arial" w:hAnsi="Arial" w:cs="Arial"/>
-        </w:rPr>
-      </w:pPr>
-      <w:r>
-        <w:rPr>
-          <w:rFonts w:ascii="Arial" w:hAnsi="Arial" w:cs="Arial"/>
-        </w:rPr>
-        <w:t>{{</w:t>
-      </w:r>
-      <w:proofErr w:type="spellStart"/>
-      <w:r>
-        <w:rPr>
-          <w:rFonts w:ascii="Arial" w:hAnsi="Arial" w:cs="Arial"/>
-        </w:rPr>
-        <w:t>gantt_chart</w:t>
-      </w:r>
-      <w:proofErr w:type="spellEnd"/>
-      <w:r>
-        <w:rPr>
-          <w:rFonts w:ascii="Arial" w:hAnsi="Arial" w:cs="Arial"/>
-        </w:rPr>
-        <w:t>}}</w:t>
-      </w:r>
-    </w:p>
-    <w:p>
-      <w:pPr>
-        <w:pStyle w:val="a0"/>
-        <w:jc w:val="both"/>
-        <w:rPr>
-          <w:rFonts w:ascii="Arial" w:hAnsi="Arial" w:cs="Arial"/>
-        </w:rPr>
-      </w:pPr>
-      <w:r>
-        <w:rPr>
-          <w:rFonts w:ascii="Arial" w:hAnsi="Arial" w:cs="Arial"/>
-        </w:rPr>
-        <w:t>{{</w:t>
-      </w:r>
-      <w:proofErr w:type="spellStart"/>
-      <w:r>
-        <w:rPr>
-          <w:rFonts w:ascii="Arial" w:hAnsi="Arial" w:cs="Arial"/>
-        </w:rPr>
-        <w:t>uml_diagram</w:t>
-      </w:r>
-      <w:proofErr w:type="spellEnd"/>
-      <w:r>
-        <w:rPr>
-          <w:rFonts w:ascii="Arial" w:hAnsi="Arial" w:cs="Arial"/>
-        </w:rPr>
         <w:t>}}</w:t>
       </w:r>
     </w:p>
     <w:sectPr>
       <w:headerReference w:type="default" r:id="rId8"/>
       <w:footerReference w:type="default" r:id="rId9"/>
-      <w:headerReference w:type="first" r:id="rId10"/>
-      <w:pgSz w:w="12240" w:h="15840"/>
-      <w:pgMar w:top="1530" w:right="1800" w:bottom="1440" w:left="1800" w:header="720" w:footer="720" w:gutter="0"/>
+      <w:pgSz w:w="12240" w:h="15840" w:code="1"/>
+      <w:pgMar w:top="1440" w:right="1440" w:bottom="1440" w:left="1440" w:header="432" w:footer="432" w:gutter="0"/>
       <w:cols w:space="720"/>
       <w:titlePg/>
       <w:docGrid w:linePitch="360"/>
@@ -2146,9 +1603,6 @@
 <w:endnotes xmlns:wpc="http://schemas.microsoft.com/office/word/2010/wordprocessingCanvas" xmlns:cx="http://schemas.microsoft.com/office/drawing/2014/chartex" xmlns:cx1="http://schemas.microsoft.com/office/drawing/2015/9/8/chartex" xmlns:cx2="http://schemas.microsoft.com/office/drawing/2015/10/21/chartex" xmlns:cx3="http://schemas.microsoft.com/office/drawing/2016/5/9/chartex" xmlns:cx4="http://schemas.microsoft.com/office/drawing/2016/5/10/chartex" xmlns:cx5="http://schemas.microsoft.com/office/drawing/2016/5/11/chartex" xmlns:cx6="http://schemas.microsoft.com/office/drawing/2016/5/12/chartex" xmlns:cx7="http://schemas.microsoft.com/office/drawing/2016/5/13/chartex" xmlns:cx8="http://schemas.microsoft.com/office/drawing/2016/5/14/chartex" xmlns:mc="http://schemas.openxmlformats.org/markup-compatibility/2006" xmlns:aink="http://schemas.microsoft.com/office/drawing/2016/ink" xmlns:am3d="http://schemas.microsoft.com/office/drawing/2017/model3d" xmlns:o="urn:schemas-microsoft-com:office:office" xmlns:r="http://schemas.openxmlformats.org/officeDocument/2006/relationships" xmlns:m="http://schemas.openxmlformats.org/officeDocument/2006/math" xmlns:v="urn:schemas-microsoft-com:vml" xmlns:wp14="http://schemas.microsoft.com/office/word/2010/wordprocessingDrawing" xmlns:wp="http://schemas.openxmlformats.org/drawingml/2006/wordprocessingDrawing" xmlns:w10="urn:schemas-microsoft-com:office:word" xmlns:w="http://schemas.openxmlformats.org/wordprocessingml/2006/main" xmlns:w14="http://schemas.microsoft.com/office/word/2010/wordml" xmlns:w15="http://schemas.microsoft.com/office/word/2012/wordml" xmlns:w16cex="http://schemas.microsoft.com/office/word/2018/wordml/cex" xmlns:w16cid="http://schemas.microsoft.com/office/word/2016/wordml/cid" xmlns:w16="http://schemas.microsoft.com/office/word/2018/wordml" xmlns:w16sdtdh="http://schemas.microsoft.com/office/word/2020/wordml/sdtdatahash" xmlns:w16se="http://schemas.microsoft.com/office/word/2015/wordml/symex" xmlns:wpg="http://schemas.microsoft.com/office/word/2010/wordprocessingGroup" xmlns:wpi="http://schemas.microsoft.com/office/word/2010/wordprocessingInk" xmlns:wne="http://schemas.microsoft.com/office/word/2006/wordml" xmlns:wps="http://schemas.microsoft.com/office/word/2010/wordprocessingShape" mc:Ignorable="w14 w15 w16se w16cid w16 w16cex w16sdtdh wp14">
   <w:endnote w:type="separator" w:id="-1">
     <w:p>
-      <w:pPr>
-        <w:spacing w:after="0" w:line="240" w:lineRule="auto"/>
-      </w:pPr>
       <w:r>
         <w:separator/>
       </w:r>
@@ -2156,9 +1610,6 @@
   </w:endnote>
   <w:endnote w:type="continuationSeparator" w:id="0">
     <w:p>
-      <w:pPr>
-        <w:spacing w:after="0" w:line="240" w:lineRule="auto"/>
-      </w:pPr>
       <w:r>
         <w:continuationSeparator/>
       </w:r>
@@ -2178,11 +1629,14 @@
     </w:r>
     <w:proofErr w:type="spellStart"/>
     <w:r>
-      <w:t>provider_company_name</w:t>
+      <w:t>provider_company_nam</w:t>
+    </w:r>
+    <w:r>
+      <w:t>e</w:t>
     </w:r>
     <w:proofErr w:type="spellEnd"/>
     <w:r>
-      <w:t xml:space="preserve">}} | Confidential </w:t>
+      <w:t>}} | Confidential</w:t>
     </w:r>
   </w:p>
 </w:ftr>
@@ -2192,9 +1646,6 @@
 <w:footnotes xmlns:wpc="http://schemas.microsoft.com/office/word/2010/wordprocessingCanvas" xmlns:cx="http://schemas.microsoft.com/office/drawing/2014/chartex" xmlns:cx1="http://schemas.microsoft.com/office/drawing/2015/9/8/chartex" xmlns:cx2="http://schemas.microsoft.com/office/drawing/2015/10/21/chartex" xmlns:cx3="http://schemas.microsoft.com/office/drawing/2016/5/9/chartex" xmlns:cx4="http://schemas.microsoft.com/office/drawing/2016/5/10/chartex" xmlns:cx5="http://schemas.microsoft.com/office/drawing/2016/5/11/chartex" xmlns:cx6="http://schemas.microsoft.com/office/drawing/2016/5/12/chartex" xmlns:cx7="http://schemas.microsoft.com/office/drawing/2016/5/13/chartex" xmlns:cx8="http://schemas.microsoft.com/office/drawing/2016/5/14/chartex" xmlns:mc="http://schemas.openxmlformats.org/markup-compatibility/2006" xmlns:aink="http://schemas.microsoft.com/office/drawing/2016/ink" xmlns:am3d="http://schemas.microsoft.com/office/drawing/2017/model3d" xmlns:o="urn:schemas-microsoft-com:office:office" xmlns:r="http://schemas.openxmlformats.org/officeDocument/2006/relationships" xmlns:m="http://schemas.openxmlformats.org/officeDocument/2006/math" xmlns:v="urn:schemas-microsoft-com:vml" xmlns:wp14="http://schemas.microsoft.com/office/word/2010/wordprocessingDrawing" xmlns:wp="http://schemas.openxmlformats.org/drawingml/2006/wordprocessingDrawing" xmlns:w10="urn:schemas-microsoft-com:office:word" xmlns:w="http://schemas.openxmlformats.org/wordprocessingml/2006/main" xmlns:w14="http://schemas.microsoft.com/office/word/2010/wordml" xmlns:w15="http://schemas.microsoft.com/office/word/2012/wordml" xmlns:w16cex="http://schemas.microsoft.com/office/word/2018/wordml/cex" xmlns:w16cid="http://schemas.microsoft.com/office/word/2016/wordml/cid" xmlns:w16="http://schemas.microsoft.com/office/word/2018/wordml" xmlns:w16sdtdh="http://schemas.microsoft.com/office/word/2020/wordml/sdtdatahash" xmlns:w16se="http://schemas.microsoft.com/office/word/2015/wordml/symex" xmlns:wpg="http://schemas.microsoft.com/office/word/2010/wordprocessingGroup" xmlns:wpi="http://schemas.microsoft.com/office/word/2010/wordprocessingInk" xmlns:wne="http://schemas.microsoft.com/office/word/2006/wordml" xmlns:wps="http://schemas.microsoft.com/office/word/2010/wordprocessingShape" mc:Ignorable="w14 w15 w16se w16cid w16 w16cex w16sdtdh wp14">
   <w:footnote w:type="separator" w:id="-1">
     <w:p>
-      <w:pPr>
-        <w:spacing w:after="0" w:line="240" w:lineRule="auto"/>
-      </w:pPr>
       <w:r>
         <w:separator/>
       </w:r>
@@ -2202,9 +1653,6 @@
   </w:footnote>
   <w:footnote w:type="continuationSeparator" w:id="0">
     <w:p>
-      <w:pPr>
-        <w:spacing w:after="0" w:line="240" w:lineRule="auto"/>
-      </w:pPr>
       <w:r>
         <w:continuationSeparator/>
       </w:r>
@@ -2218,8 +1666,8 @@
   <w:tbl>
     <w:tblPr>
       <w:tblStyle w:val="aff0"/>
-      <w:tblW w:w="11277" w:type="dxa"/>
-      <w:tblInd w:w="-1246" w:type="dxa"/>
+      <w:tblW w:w="11246" w:type="dxa"/>
+      <w:tblInd w:w="-938" w:type="dxa"/>
       <w:tblBorders>
         <w:top w:val="none" w:sz="0" w:space="0" w:color="auto"/>
         <w:left w:val="none" w:sz="0" w:space="0" w:color="auto"/>
@@ -2231,139 +1679,63 @@
       <w:tblLook w:val="04A0" w:firstRow="1" w:lastRow="0" w:firstColumn="1" w:lastColumn="0" w:noHBand="0" w:noVBand="1"/>
     </w:tblPr>
     <w:tblGrid>
-      <w:gridCol w:w="7591"/>
-      <w:gridCol w:w="567"/>
-      <w:gridCol w:w="3119"/>
+      <w:gridCol w:w="4148"/>
+      <w:gridCol w:w="5433"/>
+      <w:gridCol w:w="1665"/>
     </w:tblGrid>
     <w:tr>
+      <w:trPr>
+        <w:trHeight w:val="107"/>
+      </w:trPr>
       <w:tc>
         <w:tcPr>
-          <w:tcW w:w="7591" w:type="dxa"/>
+          <w:tcW w:w="4148" w:type="dxa"/>
         </w:tcPr>
         <w:p>
           <w:pPr>
-            <w:rPr>
-              <w:b/>
-            </w:rPr>
+            <w:spacing w:after="0"/>
           </w:pPr>
           <w:r>
-            <w:rPr>
-              <w:noProof/>
-            </w:rPr>
-            <w:drawing>
-              <wp:anchor distT="0" distB="0" distL="114300" distR="114300" simplePos="0" relativeHeight="251660288" behindDoc="0" locked="0" layoutInCell="1" allowOverlap="1" wp14:anchorId="0D9584D2" wp14:editId="310F1E06">
-                <wp:simplePos x="0" y="0"/>
-                <wp:positionH relativeFrom="column">
-                  <wp:posOffset>-210820</wp:posOffset>
-                </wp:positionH>
-                <wp:positionV relativeFrom="paragraph">
-                  <wp:posOffset>-228600</wp:posOffset>
-                </wp:positionV>
-                <wp:extent cx="542925" cy="542925"/>
-                <wp:effectExtent l="0" t="0" r="9525" b="0"/>
-                <wp:wrapNone/>
-                <wp:docPr id="7" name="Рисунок 7"/>
-                <wp:cNvGraphicFramePr>
-                  <a:graphicFrameLocks xmlns:a="http://schemas.openxmlformats.org/drawingml/2006/main" noChangeAspect="1"/>
-                </wp:cNvGraphicFramePr>
-                <a:graphic xmlns:a="http://schemas.openxmlformats.org/drawingml/2006/main">
-                  <a:graphicData uri="http://schemas.openxmlformats.org/drawingml/2006/picture">
-                    <pic:pic xmlns:pic="http://schemas.openxmlformats.org/drawingml/2006/picture">
-                      <pic:nvPicPr>
-                        <pic:cNvPr id="0" name="Picture 1"/>
-                        <pic:cNvPicPr>
-                          <a:picLocks noChangeAspect="1" noChangeArrowheads="1"/>
-                        </pic:cNvPicPr>
-                      </pic:nvPicPr>
-                      <pic:blipFill>
-                        <a:blip r:embed="rId1">
-                          <a:extLst>
-                            <a:ext uri="{28A0092B-C50C-407E-A947-70E740481C1C}">
-                              <a14:useLocalDpi xmlns:a14="http://schemas.microsoft.com/office/drawing/2010/main" val="0"/>
-                            </a:ext>
-                          </a:extLst>
-                        </a:blip>
-                        <a:srcRect/>
-                        <a:stretch>
-                          <a:fillRect/>
-                        </a:stretch>
-                      </pic:blipFill>
-                      <pic:spPr bwMode="auto">
-                        <a:xfrm>
-                          <a:off x="0" y="0"/>
-                          <a:ext cx="542925" cy="542925"/>
-                        </a:xfrm>
-                        <a:prstGeom prst="rect">
-                          <a:avLst/>
-                        </a:prstGeom>
-                        <a:noFill/>
-                        <a:ln>
-                          <a:noFill/>
-                        </a:ln>
-                      </pic:spPr>
-                    </pic:pic>
-                  </a:graphicData>
-                </a:graphic>
-                <wp14:sizeRelH relativeFrom="margin">
-                  <wp14:pctWidth>0</wp14:pctWidth>
-                </wp14:sizeRelH>
-                <wp14:sizeRelV relativeFrom="margin">
-                  <wp14:pctHeight>0</wp14:pctHeight>
-                </wp14:sizeRelV>
-              </wp:anchor>
-            </w:drawing>
-          </w:r>
-          <w:r>
-            <w:t xml:space="preserve"> </w:t>
-          </w:r>
-          <w:r>
-            <w:rPr>
-              <w:lang w:val="ru-RU"/>
-            </w:rPr>
-            <w:t xml:space="preserve">          </w:t>
-          </w:r>
-          <w:r>
-            <w:rPr>
-              <w:b/>
-            </w:rPr>
             <w:t>{{</w:t>
           </w:r>
           <w:proofErr w:type="spellStart"/>
           <w:r>
             <w:rPr>
               <w:b/>
+              <w:bCs/>
             </w:rPr>
-            <w:t>provider_company_name</w:t>
+            <w:t>client_company_name</w:t>
           </w:r>
           <w:proofErr w:type="spellEnd"/>
           <w:r>
-            <w:rPr>
-              <w:b/>
-            </w:rPr>
+            <w:t xml:space="preserve"> </w:t>
+          </w:r>
+          <w:r>
             <w:t>}}</w:t>
           </w:r>
         </w:p>
       </w:tc>
       <w:tc>
         <w:tcPr>
-          <w:tcW w:w="567" w:type="dxa"/>
+          <w:tcW w:w="5433" w:type="dxa"/>
         </w:tcPr>
         <w:p>
           <w:pPr>
-            <w:jc w:val="right"/>
-            <w:rPr>
-              <w:b/>
-            </w:rPr>
+            <w:spacing w:after="0"/>
           </w:pPr>
         </w:p>
       </w:tc>
       <w:tc>
         <w:tcPr>
-          <w:tcW w:w="3119" w:type="dxa"/>
+          <w:tcW w:w="1665" w:type="dxa"/>
         </w:tcPr>
         <w:p>
           <w:pPr>
-            <w:jc w:val="right"/>
+            <w:spacing w:after="0"/>
+            <w:rPr>
+              <w:b/>
+              <w:bCs/>
+            </w:rPr>
           </w:pPr>
           <w:r>
             <w:t xml:space="preserve">Page </w:t>
@@ -2402,227 +1774,10 @@
             <w:fldChar w:fldCharType="end"/>
           </w:r>
         </w:p>
-        <w:p>
-          <w:pPr>
-            <w:jc w:val="right"/>
-            <w:rPr>
-              <w:b/>
-            </w:rPr>
-          </w:pPr>
-        </w:p>
       </w:tc>
     </w:tr>
   </w:tbl>
   <w:p/>
-</w:hdr>
-</file>
-
-<file path=word/header2.xml><?xml version="1.0" encoding="utf-8"?>
-<w:hdr xmlns:wpc="http://schemas.microsoft.com/office/word/2010/wordprocessingCanvas" xmlns:cx="http://schemas.microsoft.com/office/drawing/2014/chartex" xmlns:cx1="http://schemas.microsoft.com/office/drawing/2015/9/8/chartex" xmlns:cx2="http://schemas.microsoft.com/office/drawing/2015/10/21/chartex" xmlns:cx3="http://schemas.microsoft.com/office/drawing/2016/5/9/chartex" xmlns:cx4="http://schemas.microsoft.com/office/drawing/2016/5/10/chartex" xmlns:cx5="http://schemas.microsoft.com/office/drawing/2016/5/11/chartex" xmlns:cx6="http://schemas.microsoft.com/office/drawing/2016/5/12/chartex" xmlns:cx7="http://schemas.microsoft.com/office/drawing/2016/5/13/chartex" xmlns:cx8="http://schemas.microsoft.com/office/drawing/2016/5/14/chartex" xmlns:mc="http://schemas.openxmlformats.org/markup-compatibility/2006" xmlns:aink="http://schemas.microsoft.com/office/drawing/2016/ink" xmlns:am3d="http://schemas.microsoft.com/office/drawing/2017/model3d" xmlns:o="urn:schemas-microsoft-com:office:office" xmlns:r="http://schemas.openxmlformats.org/officeDocument/2006/relationships" xmlns:m="http://schemas.openxmlformats.org/officeDocument/2006/math" xmlns:v="urn:schemas-microsoft-com:vml" xmlns:wp14="http://schemas.microsoft.com/office/word/2010/wordprocessingDrawing" xmlns:wp="http://schemas.openxmlformats.org/drawingml/2006/wordprocessingDrawing" xmlns:w10="urn:schemas-microsoft-com:office:word" xmlns:w="http://schemas.openxmlformats.org/wordprocessingml/2006/main" xmlns:w14="http://schemas.microsoft.com/office/word/2010/wordml" xmlns:w15="http://schemas.microsoft.com/office/word/2012/wordml" xmlns:w16cex="http://schemas.microsoft.com/office/word/2018/wordml/cex" xmlns:w16cid="http://schemas.microsoft.com/office/word/2016/wordml/cid" xmlns:w16="http://schemas.microsoft.com/office/word/2018/wordml" xmlns:w16sdtdh="http://schemas.microsoft.com/office/word/2020/wordml/sdtdatahash" xmlns:w16se="http://schemas.microsoft.com/office/word/2015/wordml/symex" xmlns:wpg="http://schemas.microsoft.com/office/word/2010/wordprocessingGroup" xmlns:wpi="http://schemas.microsoft.com/office/word/2010/wordprocessingInk" xmlns:wne="http://schemas.microsoft.com/office/word/2006/wordml" xmlns:wps="http://schemas.microsoft.com/office/word/2010/wordprocessingShape" mc:Ignorable="w14 w15 w16se w16cid w16 w16cex w16sdtdh wp14">
-  <w:tbl>
-    <w:tblPr>
-      <w:tblStyle w:val="aff0"/>
-      <w:tblW w:w="11467" w:type="dxa"/>
-      <w:tblInd w:w="-1246" w:type="dxa"/>
-      <w:tblBorders>
-        <w:top w:val="none" w:sz="0" w:space="0" w:color="auto"/>
-        <w:left w:val="none" w:sz="0" w:space="0" w:color="auto"/>
-        <w:bottom w:val="none" w:sz="0" w:space="0" w:color="auto"/>
-        <w:right w:val="none" w:sz="0" w:space="0" w:color="auto"/>
-        <w:insideH w:val="none" w:sz="0" w:space="0" w:color="auto"/>
-        <w:insideV w:val="none" w:sz="0" w:space="0" w:color="auto"/>
-      </w:tblBorders>
-      <w:tblLook w:val="04A0" w:firstRow="1" w:lastRow="0" w:firstColumn="1" w:lastColumn="0" w:noHBand="0" w:noVBand="1"/>
-    </w:tblPr>
-    <w:tblGrid>
-      <w:gridCol w:w="696"/>
-      <w:gridCol w:w="3658"/>
-      <w:gridCol w:w="4597"/>
-      <w:gridCol w:w="2516"/>
-    </w:tblGrid>
-    <w:tr>
-      <w:trPr>
-        <w:trHeight w:val="704"/>
-      </w:trPr>
-      <w:tc>
-        <w:tcPr>
-          <w:tcW w:w="683" w:type="dxa"/>
-        </w:tcPr>
-        <w:p>
-          <w:pPr>
-            <w:rPr>
-              <w:b/>
-            </w:rPr>
-          </w:pPr>
-          <w:r>
-            <w:rPr>
-              <w:noProof/>
-            </w:rPr>
-            <w:drawing>
-              <wp:anchor distT="0" distB="0" distL="114300" distR="114300" simplePos="0" relativeHeight="251662336" behindDoc="0" locked="0" layoutInCell="1" allowOverlap="1" wp14:anchorId="34F1B158" wp14:editId="5F29D61E">
-                <wp:simplePos x="0" y="0"/>
-                <wp:positionH relativeFrom="column">
-                  <wp:posOffset>-67945</wp:posOffset>
-                </wp:positionH>
-                <wp:positionV relativeFrom="paragraph">
-                  <wp:posOffset>0</wp:posOffset>
-                </wp:positionV>
-                <wp:extent cx="295275" cy="295275"/>
-                <wp:effectExtent l="0" t="0" r="9525" b="0"/>
-                <wp:wrapSquare wrapText="bothSides"/>
-                <wp:docPr id="8" name="Рисунок 8"/>
-                <wp:cNvGraphicFramePr>
-                  <a:graphicFrameLocks xmlns:a="http://schemas.openxmlformats.org/drawingml/2006/main" noChangeAspect="1"/>
-                </wp:cNvGraphicFramePr>
-                <a:graphic xmlns:a="http://schemas.openxmlformats.org/drawingml/2006/main">
-                  <a:graphicData uri="http://schemas.openxmlformats.org/drawingml/2006/picture">
-                    <pic:pic xmlns:pic="http://schemas.openxmlformats.org/drawingml/2006/picture">
-                      <pic:nvPicPr>
-                        <pic:cNvPr id="0" name="Picture 1"/>
-                        <pic:cNvPicPr>
-                          <a:picLocks noChangeAspect="1" noChangeArrowheads="1"/>
-                        </pic:cNvPicPr>
-                      </pic:nvPicPr>
-                      <pic:blipFill>
-                        <a:blip r:embed="rId1">
-                          <a:extLst>
-                            <a:ext uri="{28A0092B-C50C-407E-A947-70E740481C1C}">
-                              <a14:useLocalDpi xmlns:a14="http://schemas.microsoft.com/office/drawing/2010/main" val="0"/>
-                            </a:ext>
-                          </a:extLst>
-                        </a:blip>
-                        <a:srcRect/>
-                        <a:stretch>
-                          <a:fillRect/>
-                        </a:stretch>
-                      </pic:blipFill>
-                      <pic:spPr bwMode="auto">
-                        <a:xfrm>
-                          <a:off x="0" y="0"/>
-                          <a:ext cx="295275" cy="295275"/>
-                        </a:xfrm>
-                        <a:prstGeom prst="rect">
-                          <a:avLst/>
-                        </a:prstGeom>
-                        <a:noFill/>
-                        <a:ln>
-                          <a:noFill/>
-                        </a:ln>
-                      </pic:spPr>
-                    </pic:pic>
-                  </a:graphicData>
-                </a:graphic>
-              </wp:anchor>
-            </w:drawing>
-          </w:r>
-        </w:p>
-      </w:tc>
-      <w:tc>
-        <w:tcPr>
-          <w:tcW w:w="3660" w:type="dxa"/>
-        </w:tcPr>
-        <w:p>
-          <w:pPr>
-            <w:rPr>
-              <w:b/>
-            </w:rPr>
-          </w:pPr>
-          <w:r>
-            <w:rPr>
-              <w:b/>
-            </w:rPr>
-            <w:t>{{</w:t>
-          </w:r>
-          <w:proofErr w:type="spellStart"/>
-          <w:r>
-            <w:rPr>
-              <w:b/>
-            </w:rPr>
-            <w:t>client_company_name</w:t>
-          </w:r>
-          <w:proofErr w:type="spellEnd"/>
-          <w:r>
-            <w:rPr>
-              <w:b/>
-            </w:rPr>
-            <w:t>}}</w:t>
-          </w:r>
-        </w:p>
-      </w:tc>
-      <w:tc>
-        <w:tcPr>
-          <w:tcW w:w="4605" w:type="dxa"/>
-        </w:tcPr>
-        <w:p>
-          <w:pPr>
-            <w:jc w:val="right"/>
-            <w:rPr>
-              <w:b/>
-            </w:rPr>
-          </w:pPr>
-        </w:p>
-      </w:tc>
-      <w:tc>
-        <w:tcPr>
-          <w:tcW w:w="2519" w:type="dxa"/>
-        </w:tcPr>
-        <w:p>
-          <w:pPr>
-            <w:jc w:val="right"/>
-          </w:pPr>
-          <w:r>
-            <w:t xml:space="preserve">Page </w:t>
-          </w:r>
-          <w:r>
-            <w:fldChar w:fldCharType="begin"/>
-          </w:r>
-          <w:r>
-            <w:instrText>PAGE</w:instrText>
-          </w:r>
-          <w:r>
-            <w:fldChar w:fldCharType="separate"/>
-          </w:r>
-          <w:r>
-            <w:t>2</w:t>
-          </w:r>
-          <w:r>
-            <w:fldChar w:fldCharType="end"/>
-          </w:r>
-          <w:r>
-            <w:t xml:space="preserve"> of </w:t>
-          </w:r>
-          <w:r>
-            <w:fldChar w:fldCharType="begin"/>
-          </w:r>
-          <w:r>
-            <w:instrText>NUMPAGES</w:instrText>
-          </w:r>
-          <w:r>
-            <w:fldChar w:fldCharType="separate"/>
-          </w:r>
-          <w:r>
-            <w:t>9</w:t>
-          </w:r>
-          <w:r>
-            <w:fldChar w:fldCharType="end"/>
-          </w:r>
-        </w:p>
-        <w:p>
-          <w:pPr>
-            <w:jc w:val="right"/>
-            <w:rPr>
-              <w:b/>
-            </w:rPr>
-          </w:pPr>
-        </w:p>
-      </w:tc>
-    </w:tr>
-  </w:tbl>
-  <w:p>
-    <w:pPr>
-      <w:pStyle w:val="a5"/>
-    </w:pPr>
-  </w:p>
 </w:hdr>
 </file>
 
@@ -2781,7 +1936,7 @@
   <w:abstractNum w:abstractNumId="8" w15:restartNumberingAfterBreak="0">
     <w:nsid w:val="FFFFFF89"/>
     <w:multiLevelType w:val="singleLevel"/>
-    <w:tmpl w:val="28327BFC"/>
+    <w:tmpl w:val="7D4E910C"/>
     <w:lvl w:ilvl="0">
       <w:start w:val="1"/>
       <w:numFmt w:val="bullet"/>
@@ -3218,9 +2373,16 @@
   <w:style w:type="paragraph" w:default="1" w:styleId="a1">
     <w:name w:val="Normal"/>
     <w:qFormat/>
-    <w:rsid w:val="000E7C21"/>
+    <w:rsid w:val="00D82354"/>
+    <w:pPr>
+      <w:spacing w:after="120" w:line="360" w:lineRule="auto"/>
+      <w:jc w:val="both"/>
+    </w:pPr>
     <w:rPr>
-      <w:rFonts w:ascii="Calibri" w:hAnsi="Calibri"/>
+      <w:rFonts w:ascii="Roboto Light" w:eastAsia="Roboto Light" w:hAnsi="Roboto Light" w:cs="Roboto Light"/>
+      <w:color w:val="222222"/>
+      <w:sz w:val="24"/>
+      <w:szCs w:val="24"/>
     </w:rPr>
   </w:style>
   <w:style w:type="paragraph" w:styleId="1">
@@ -3230,20 +2392,19 @@
     <w:link w:val="10"/>
     <w:uiPriority w:val="9"/>
     <w:qFormat/>
-    <w:rsid w:val="00FC693F"/>
+    <w:rsid w:val="005753B7"/>
     <w:pPr>
       <w:keepNext/>
       <w:keepLines/>
-      <w:spacing w:before="480" w:after="0"/>
+      <w:spacing w:before="480" w:after="240" w:line="240" w:lineRule="auto"/>
       <w:outlineLvl w:val="0"/>
     </w:pPr>
     <w:rPr>
-      <w:rFonts w:asciiTheme="majorHAnsi" w:eastAsiaTheme="majorEastAsia" w:hAnsiTheme="majorHAnsi" w:cstheme="majorBidi"/>
-      <w:b/>
-      <w:bCs/>
-      <w:color w:val="1F4E79"/>
-      <w:sz w:val="32"/>
-      <w:szCs w:val="28"/>
+      <w:rFonts w:ascii="Roboto" w:eastAsia="Roboto" w:hAnsi="Roboto" w:cs="Roboto"/>
+      <w:color w:val="0019A9"/>
+      <w:sz w:val="44"/>
+      <w:szCs w:val="44"/>
+      <w:lang w:val="en" w:eastAsia="ru-BY"/>
     </w:rPr>
   </w:style>
   <w:style w:type="paragraph" w:styleId="21">
@@ -3254,20 +2415,20 @@
     <w:uiPriority w:val="9"/>
     <w:unhideWhenUsed/>
     <w:qFormat/>
-    <w:rsid w:val="00FC693F"/>
+    <w:rsid w:val="00EA19A6"/>
     <w:pPr>
       <w:keepNext/>
       <w:keepLines/>
-      <w:spacing w:before="200" w:after="0"/>
+      <w:spacing w:before="120" w:after="200"/>
       <w:outlineLvl w:val="1"/>
     </w:pPr>
     <w:rPr>
-      <w:rFonts w:asciiTheme="majorHAnsi" w:eastAsiaTheme="majorEastAsia" w:hAnsiTheme="majorHAnsi" w:cstheme="majorBidi"/>
+      <w:rFonts w:ascii="Roboto SemiBold" w:eastAsia="Roboto SemiBold" w:hAnsi="Roboto SemiBold" w:cs="Roboto SemiBold"/>
       <w:b/>
       <w:bCs/>
-      <w:color w:val="000000"/>
-      <w:sz w:val="24"/>
-      <w:szCs w:val="26"/>
+      <w:sz w:val="28"/>
+      <w:szCs w:val="28"/>
+      <w:lang w:val="en" w:eastAsia="ru-BY"/>
     </w:rPr>
   </w:style>
   <w:style w:type="paragraph" w:styleId="31">
@@ -3278,18 +2439,20 @@
     <w:uiPriority w:val="9"/>
     <w:unhideWhenUsed/>
     <w:qFormat/>
-    <w:rsid w:val="00FC693F"/>
+    <w:rsid w:val="00883846"/>
     <w:pPr>
       <w:keepNext/>
       <w:keepLines/>
       <w:spacing w:before="200" w:after="0"/>
+      <w:jc w:val="center"/>
       <w:outlineLvl w:val="2"/>
     </w:pPr>
     <w:rPr>
-      <w:rFonts w:asciiTheme="majorHAnsi" w:eastAsiaTheme="majorEastAsia" w:hAnsiTheme="majorHAnsi" w:cstheme="majorBidi"/>
+      <w:rFonts w:ascii="Roboto" w:eastAsiaTheme="majorEastAsia" w:hAnsi="Roboto" w:cstheme="majorBidi"/>
       <w:b/>
       <w:bCs/>
-      <w:color w:val="4F81BD" w:themeColor="accent1"/>
+      <w:color w:val="auto"/>
+      <w:sz w:val="40"/>
     </w:rPr>
   </w:style>
   <w:style w:type="paragraph" w:styleId="4">
@@ -3298,7 +2461,6 @@
     <w:next w:val="a1"/>
     <w:link w:val="40"/>
     <w:uiPriority w:val="9"/>
-    <w:semiHidden/>
     <w:unhideWhenUsed/>
     <w:qFormat/>
     <w:rsid w:val="00FC693F"/>
@@ -3435,7 +2597,6 @@
   <w:style w:type="character" w:default="1" w:styleId="a2">
     <w:name w:val="Default Paragraph Font"/>
     <w:uiPriority w:val="1"/>
-    <w:semiHidden/>
     <w:unhideWhenUsed/>
   </w:style>
   <w:style w:type="table" w:default="1" w:styleId="a3">
@@ -3517,14 +2678,13 @@
     <w:basedOn w:val="a2"/>
     <w:link w:val="1"/>
     <w:uiPriority w:val="9"/>
-    <w:rsid w:val="00FC693F"/>
+    <w:rsid w:val="005753B7"/>
     <w:rPr>
-      <w:rFonts w:asciiTheme="majorHAnsi" w:eastAsiaTheme="majorEastAsia" w:hAnsiTheme="majorHAnsi" w:cstheme="majorBidi"/>
-      <w:b/>
-      <w:bCs/>
-      <w:color w:val="365F91" w:themeColor="accent1" w:themeShade="BF"/>
-      <w:sz w:val="28"/>
-      <w:szCs w:val="28"/>
+      <w:rFonts w:ascii="Roboto" w:eastAsia="Roboto" w:hAnsi="Roboto" w:cs="Roboto"/>
+      <w:color w:val="0019A9"/>
+      <w:sz w:val="44"/>
+      <w:szCs w:val="44"/>
+      <w:lang w:val="en" w:eastAsia="ru-BY"/>
     </w:rPr>
   </w:style>
   <w:style w:type="character" w:customStyle="1" w:styleId="22">
@@ -3532,14 +2692,15 @@
     <w:basedOn w:val="a2"/>
     <w:link w:val="21"/>
     <w:uiPriority w:val="9"/>
-    <w:rsid w:val="00FC693F"/>
+    <w:rsid w:val="00EA19A6"/>
     <w:rPr>
-      <w:rFonts w:asciiTheme="majorHAnsi" w:eastAsiaTheme="majorEastAsia" w:hAnsiTheme="majorHAnsi" w:cstheme="majorBidi"/>
+      <w:rFonts w:ascii="Roboto SemiBold" w:eastAsia="Roboto SemiBold" w:hAnsi="Roboto SemiBold" w:cs="Roboto SemiBold"/>
       <w:b/>
       <w:bCs/>
-      <w:color w:val="4F81BD" w:themeColor="accent1"/>
-      <w:sz w:val="26"/>
-      <w:szCs w:val="26"/>
+      <w:color w:val="222222"/>
+      <w:sz w:val="28"/>
+      <w:szCs w:val="28"/>
+      <w:lang w:val="en" w:eastAsia="ru-BY"/>
     </w:rPr>
   </w:style>
   <w:style w:type="character" w:customStyle="1" w:styleId="32">
@@ -3547,12 +2708,13 @@
     <w:basedOn w:val="a2"/>
     <w:link w:val="31"/>
     <w:uiPriority w:val="9"/>
-    <w:rsid w:val="00FC693F"/>
+    <w:rsid w:val="00883846"/>
     <w:rPr>
-      <w:rFonts w:asciiTheme="majorHAnsi" w:eastAsiaTheme="majorEastAsia" w:hAnsiTheme="majorHAnsi" w:cstheme="majorBidi"/>
+      <w:rFonts w:ascii="Roboto" w:eastAsiaTheme="majorEastAsia" w:hAnsi="Roboto" w:cstheme="majorBidi"/>
       <w:b/>
       <w:bCs/>
-      <w:color w:val="4F81BD" w:themeColor="accent1"/>
+      <w:sz w:val="40"/>
+      <w:szCs w:val="24"/>
     </w:rPr>
   </w:style>
   <w:style w:type="paragraph" w:styleId="aa">
@@ -3613,8 +2775,6 @@
       <w:iCs/>
       <w:color w:val="4F81BD" w:themeColor="accent1"/>
       <w:spacing w:val="15"/>
-      <w:sz w:val="24"/>
-      <w:szCs w:val="24"/>
     </w:rPr>
   </w:style>
   <w:style w:type="character" w:customStyle="1" w:styleId="ad">
@@ -3651,9 +2811,6 @@
     <w:uiPriority w:val="99"/>
     <w:unhideWhenUsed/>
     <w:rsid w:val="00AA1D8D"/>
-    <w:pPr>
-      <w:spacing w:after="120"/>
-    </w:pPr>
   </w:style>
   <w:style w:type="character" w:customStyle="1" w:styleId="af0">
     <w:name w:val="Основной текст Знак"/>
@@ -3670,7 +2827,7 @@
     <w:unhideWhenUsed/>
     <w:rsid w:val="00AA1D8D"/>
     <w:pPr>
-      <w:spacing w:after="120" w:line="480" w:lineRule="auto"/>
+      <w:spacing w:line="480" w:lineRule="auto"/>
     </w:pPr>
   </w:style>
   <w:style w:type="character" w:customStyle="1" w:styleId="24">
@@ -3687,9 +2844,6 @@
     <w:uiPriority w:val="99"/>
     <w:unhideWhenUsed/>
     <w:rsid w:val="00AA1D8D"/>
-    <w:pPr>
-      <w:spacing w:after="120"/>
-    </w:pPr>
     <w:rPr>
       <w:sz w:val="16"/>
       <w:szCs w:val="16"/>
@@ -3824,7 +2978,6 @@
     <w:unhideWhenUsed/>
     <w:rsid w:val="0029639D"/>
     <w:pPr>
-      <w:spacing w:after="120"/>
       <w:ind w:left="360"/>
       <w:contextualSpacing/>
     </w:pPr>
@@ -3836,7 +2989,6 @@
     <w:unhideWhenUsed/>
     <w:rsid w:val="0029639D"/>
     <w:pPr>
-      <w:spacing w:after="120"/>
       <w:ind w:left="720"/>
       <w:contextualSpacing/>
     </w:pPr>
@@ -3848,7 +3000,6 @@
     <w:unhideWhenUsed/>
     <w:rsid w:val="0029639D"/>
     <w:pPr>
-      <w:spacing w:after="120"/>
       <w:ind w:left="1080"/>
       <w:contextualSpacing/>
     </w:pPr>
@@ -3919,7 +3070,6 @@
     <w:basedOn w:val="a2"/>
     <w:link w:val="4"/>
     <w:uiPriority w:val="9"/>
-    <w:semiHidden/>
     <w:rsid w:val="00FC693F"/>
     <w:rPr>
       <w:rFonts w:asciiTheme="majorHAnsi" w:eastAsiaTheme="majorEastAsia" w:hAnsiTheme="majorHAnsi" w:cstheme="majorBidi"/>
@@ -14211,6 +13361,34 @@
         <w:shd w:val="clear" w:color="auto" w:fill="FBCAA2" w:themeFill="accent6" w:themeFillTint="7F"/>
       </w:tcPr>
     </w:tblStylePr>
+  </w:style>
+  <w:style w:type="paragraph" w:styleId="aff8">
+    <w:name w:val="Normal (Web)"/>
+    <w:basedOn w:val="a1"/>
+    <w:uiPriority w:val="99"/>
+    <w:semiHidden/>
+    <w:unhideWhenUsed/>
+    <w:rsid w:val="002522D9"/>
+    <w:pPr>
+      <w:spacing w:before="100" w:beforeAutospacing="1" w:after="100" w:afterAutospacing="1" w:line="240" w:lineRule="auto"/>
+    </w:pPr>
+    <w:rPr>
+      <w:rFonts w:ascii="Times New Roman" w:eastAsia="Times New Roman" w:hAnsi="Times New Roman" w:cs="Times New Roman"/>
+      <w:lang w:val="ru-BY" w:eastAsia="ru-BY"/>
+    </w:rPr>
+  </w:style>
+  <w:style w:type="character" w:styleId="HTML">
+    <w:name w:val="HTML Code"/>
+    <w:basedOn w:val="a2"/>
+    <w:uiPriority w:val="99"/>
+    <w:semiHidden/>
+    <w:unhideWhenUsed/>
+    <w:rsid w:val="002522D9"/>
+    <w:rPr>
+      <w:rFonts w:ascii="Courier New" w:eastAsia="Times New Roman" w:hAnsi="Courier New" w:cs="Courier New"/>
+      <w:sz w:val="20"/>
+      <w:szCs w:val="20"/>
+    </w:rPr>
   </w:style>
 </w:styles>
 </file>

</xml_diff>

<commit_message>
new promt + streamlit
</commit_message>
<xml_diff>
--- a/docs/template.docx
+++ b/docs/template.docx
@@ -68,7 +68,6 @@
           <w:rStyle w:val="32"/>
           <w:sz w:val="44"/>
           <w:szCs w:val="28"/>
-          <w:lang w:val="ru-RU"/>
         </w:rPr>
       </w:pPr>
     </w:p>
@@ -1587,8 +1586,12 @@
       </w:r>
     </w:p>
     <w:sectPr>
-      <w:headerReference w:type="default" r:id="rId8"/>
-      <w:footerReference w:type="default" r:id="rId9"/>
+      <w:headerReference w:type="even" r:id="rId8"/>
+      <w:headerReference w:type="default" r:id="rId9"/>
+      <w:footerReference w:type="even" r:id="rId10"/>
+      <w:footerReference w:type="default" r:id="rId11"/>
+      <w:headerReference w:type="first" r:id="rId12"/>
+      <w:footerReference w:type="first" r:id="rId13"/>
       <w:pgSz w:w="12240" w:h="15840" w:code="1"/>
       <w:pgMar w:top="1440" w:right="1440" w:bottom="1440" w:left="1440" w:header="432" w:footer="432" w:gutter="0"/>
       <w:cols w:space="720"/>
@@ -1622,6 +1625,16 @@
 <w:ftr xmlns:wpc="http://schemas.microsoft.com/office/word/2010/wordprocessingCanvas" xmlns:cx="http://schemas.microsoft.com/office/drawing/2014/chartex" xmlns:cx1="http://schemas.microsoft.com/office/drawing/2015/9/8/chartex" xmlns:cx2="http://schemas.microsoft.com/office/drawing/2015/10/21/chartex" xmlns:cx3="http://schemas.microsoft.com/office/drawing/2016/5/9/chartex" xmlns:cx4="http://schemas.microsoft.com/office/drawing/2016/5/10/chartex" xmlns:cx5="http://schemas.microsoft.com/office/drawing/2016/5/11/chartex" xmlns:cx6="http://schemas.microsoft.com/office/drawing/2016/5/12/chartex" xmlns:cx7="http://schemas.microsoft.com/office/drawing/2016/5/13/chartex" xmlns:cx8="http://schemas.microsoft.com/office/drawing/2016/5/14/chartex" xmlns:mc="http://schemas.openxmlformats.org/markup-compatibility/2006" xmlns:aink="http://schemas.microsoft.com/office/drawing/2016/ink" xmlns:am3d="http://schemas.microsoft.com/office/drawing/2017/model3d" xmlns:o="urn:schemas-microsoft-com:office:office" xmlns:r="http://schemas.openxmlformats.org/officeDocument/2006/relationships" xmlns:m="http://schemas.openxmlformats.org/officeDocument/2006/math" xmlns:v="urn:schemas-microsoft-com:vml" xmlns:wp14="http://schemas.microsoft.com/office/word/2010/wordprocessingDrawing" xmlns:wp="http://schemas.openxmlformats.org/drawingml/2006/wordprocessingDrawing" xmlns:w10="urn:schemas-microsoft-com:office:word" xmlns:w="http://schemas.openxmlformats.org/wordprocessingml/2006/main" xmlns:w14="http://schemas.microsoft.com/office/word/2010/wordml" xmlns:w15="http://schemas.microsoft.com/office/word/2012/wordml" xmlns:w16cex="http://schemas.microsoft.com/office/word/2018/wordml/cex" xmlns:w16cid="http://schemas.microsoft.com/office/word/2016/wordml/cid" xmlns:w16="http://schemas.microsoft.com/office/word/2018/wordml" xmlns:w16sdtdh="http://schemas.microsoft.com/office/word/2020/wordml/sdtdatahash" xmlns:w16se="http://schemas.microsoft.com/office/word/2015/wordml/symex" xmlns:wpg="http://schemas.microsoft.com/office/word/2010/wordprocessingGroup" xmlns:wpi="http://schemas.microsoft.com/office/word/2010/wordprocessingInk" xmlns:wne="http://schemas.microsoft.com/office/word/2006/wordml" xmlns:wps="http://schemas.microsoft.com/office/word/2010/wordprocessingShape" mc:Ignorable="w14 w15 w16se w16cid w16 w16cex w16sdtdh wp14">
   <w:p>
     <w:pPr>
+      <w:pStyle w:val="a7"/>
+    </w:pPr>
+  </w:p>
+</w:ftr>
+</file>
+
+<file path=word/footer2.xml><?xml version="1.0" encoding="utf-8"?>
+<w:ftr xmlns:wpc="http://schemas.microsoft.com/office/word/2010/wordprocessingCanvas" xmlns:cx="http://schemas.microsoft.com/office/drawing/2014/chartex" xmlns:cx1="http://schemas.microsoft.com/office/drawing/2015/9/8/chartex" xmlns:cx2="http://schemas.microsoft.com/office/drawing/2015/10/21/chartex" xmlns:cx3="http://schemas.microsoft.com/office/drawing/2016/5/9/chartex" xmlns:cx4="http://schemas.microsoft.com/office/drawing/2016/5/10/chartex" xmlns:cx5="http://schemas.microsoft.com/office/drawing/2016/5/11/chartex" xmlns:cx6="http://schemas.microsoft.com/office/drawing/2016/5/12/chartex" xmlns:cx7="http://schemas.microsoft.com/office/drawing/2016/5/13/chartex" xmlns:cx8="http://schemas.microsoft.com/office/drawing/2016/5/14/chartex" xmlns:mc="http://schemas.openxmlformats.org/markup-compatibility/2006" xmlns:aink="http://schemas.microsoft.com/office/drawing/2016/ink" xmlns:am3d="http://schemas.microsoft.com/office/drawing/2017/model3d" xmlns:o="urn:schemas-microsoft-com:office:office" xmlns:r="http://schemas.openxmlformats.org/officeDocument/2006/relationships" xmlns:m="http://schemas.openxmlformats.org/officeDocument/2006/math" xmlns:v="urn:schemas-microsoft-com:vml" xmlns:wp14="http://schemas.microsoft.com/office/word/2010/wordprocessingDrawing" xmlns:wp="http://schemas.openxmlformats.org/drawingml/2006/wordprocessingDrawing" xmlns:w10="urn:schemas-microsoft-com:office:word" xmlns:w="http://schemas.openxmlformats.org/wordprocessingml/2006/main" xmlns:w14="http://schemas.microsoft.com/office/word/2010/wordml" xmlns:w15="http://schemas.microsoft.com/office/word/2012/wordml" xmlns:w16cex="http://schemas.microsoft.com/office/word/2018/wordml/cex" xmlns:w16cid="http://schemas.microsoft.com/office/word/2016/wordml/cid" xmlns:w16="http://schemas.microsoft.com/office/word/2018/wordml" xmlns:w16sdtdh="http://schemas.microsoft.com/office/word/2020/wordml/sdtdatahash" xmlns:w16se="http://schemas.microsoft.com/office/word/2015/wordml/symex" xmlns:wpg="http://schemas.microsoft.com/office/word/2010/wordprocessingGroup" xmlns:wpi="http://schemas.microsoft.com/office/word/2010/wordprocessingInk" xmlns:wne="http://schemas.microsoft.com/office/word/2006/wordml" xmlns:wps="http://schemas.microsoft.com/office/word/2010/wordprocessingShape" mc:Ignorable="w14 w15 w16se w16cid w16 w16cex w16sdtdh wp14">
+  <w:p>
+    <w:pPr>
       <w:jc w:val="center"/>
     </w:pPr>
     <w:r>
@@ -1638,6 +1651,16 @@
     <w:r>
       <w:t>}} | Confidential</w:t>
     </w:r>
+  </w:p>
+</w:ftr>
+</file>
+
+<file path=word/footer3.xml><?xml version="1.0" encoding="utf-8"?>
+<w:ftr xmlns:wpc="http://schemas.microsoft.com/office/word/2010/wordprocessingCanvas" xmlns:cx="http://schemas.microsoft.com/office/drawing/2014/chartex" xmlns:cx1="http://schemas.microsoft.com/office/drawing/2015/9/8/chartex" xmlns:cx2="http://schemas.microsoft.com/office/drawing/2015/10/21/chartex" xmlns:cx3="http://schemas.microsoft.com/office/drawing/2016/5/9/chartex" xmlns:cx4="http://schemas.microsoft.com/office/drawing/2016/5/10/chartex" xmlns:cx5="http://schemas.microsoft.com/office/drawing/2016/5/11/chartex" xmlns:cx6="http://schemas.microsoft.com/office/drawing/2016/5/12/chartex" xmlns:cx7="http://schemas.microsoft.com/office/drawing/2016/5/13/chartex" xmlns:cx8="http://schemas.microsoft.com/office/drawing/2016/5/14/chartex" xmlns:mc="http://schemas.openxmlformats.org/markup-compatibility/2006" xmlns:aink="http://schemas.microsoft.com/office/drawing/2016/ink" xmlns:am3d="http://schemas.microsoft.com/office/drawing/2017/model3d" xmlns:o="urn:schemas-microsoft-com:office:office" xmlns:r="http://schemas.openxmlformats.org/officeDocument/2006/relationships" xmlns:m="http://schemas.openxmlformats.org/officeDocument/2006/math" xmlns:v="urn:schemas-microsoft-com:vml" xmlns:wp14="http://schemas.microsoft.com/office/word/2010/wordprocessingDrawing" xmlns:wp="http://schemas.openxmlformats.org/drawingml/2006/wordprocessingDrawing" xmlns:w10="urn:schemas-microsoft-com:office:word" xmlns:w="http://schemas.openxmlformats.org/wordprocessingml/2006/main" xmlns:w14="http://schemas.microsoft.com/office/word/2010/wordml" xmlns:w15="http://schemas.microsoft.com/office/word/2012/wordml" xmlns:w16cex="http://schemas.microsoft.com/office/word/2018/wordml/cex" xmlns:w16cid="http://schemas.microsoft.com/office/word/2016/wordml/cid" xmlns:w16="http://schemas.microsoft.com/office/word/2018/wordml" xmlns:w16sdtdh="http://schemas.microsoft.com/office/word/2020/wordml/sdtdatahash" xmlns:w16se="http://schemas.microsoft.com/office/word/2015/wordml/symex" xmlns:wpg="http://schemas.microsoft.com/office/word/2010/wordprocessingGroup" xmlns:wpi="http://schemas.microsoft.com/office/word/2010/wordprocessingInk" xmlns:wne="http://schemas.microsoft.com/office/word/2006/wordml" xmlns:wps="http://schemas.microsoft.com/office/word/2010/wordprocessingShape" mc:Ignorable="w14 w15 w16se w16cid w16 w16cex w16sdtdh wp14">
+  <w:p>
+    <w:pPr>
+      <w:pStyle w:val="a7"/>
+    </w:pPr>
   </w:p>
 </w:ftr>
 </file>
@@ -1662,6 +1685,16 @@
 </file>
 
 <file path=word/header1.xml><?xml version="1.0" encoding="utf-8"?>
+<w:hdr xmlns:wpc="http://schemas.microsoft.com/office/word/2010/wordprocessingCanvas" xmlns:cx="http://schemas.microsoft.com/office/drawing/2014/chartex" xmlns:cx1="http://schemas.microsoft.com/office/drawing/2015/9/8/chartex" xmlns:cx2="http://schemas.microsoft.com/office/drawing/2015/10/21/chartex" xmlns:cx3="http://schemas.microsoft.com/office/drawing/2016/5/9/chartex" xmlns:cx4="http://schemas.microsoft.com/office/drawing/2016/5/10/chartex" xmlns:cx5="http://schemas.microsoft.com/office/drawing/2016/5/11/chartex" xmlns:cx6="http://schemas.microsoft.com/office/drawing/2016/5/12/chartex" xmlns:cx7="http://schemas.microsoft.com/office/drawing/2016/5/13/chartex" xmlns:cx8="http://schemas.microsoft.com/office/drawing/2016/5/14/chartex" xmlns:mc="http://schemas.openxmlformats.org/markup-compatibility/2006" xmlns:aink="http://schemas.microsoft.com/office/drawing/2016/ink" xmlns:am3d="http://schemas.microsoft.com/office/drawing/2017/model3d" xmlns:o="urn:schemas-microsoft-com:office:office" xmlns:r="http://schemas.openxmlformats.org/officeDocument/2006/relationships" xmlns:m="http://schemas.openxmlformats.org/officeDocument/2006/math" xmlns:v="urn:schemas-microsoft-com:vml" xmlns:wp14="http://schemas.microsoft.com/office/word/2010/wordprocessingDrawing" xmlns:wp="http://schemas.openxmlformats.org/drawingml/2006/wordprocessingDrawing" xmlns:w10="urn:schemas-microsoft-com:office:word" xmlns:w="http://schemas.openxmlformats.org/wordprocessingml/2006/main" xmlns:w14="http://schemas.microsoft.com/office/word/2010/wordml" xmlns:w15="http://schemas.microsoft.com/office/word/2012/wordml" xmlns:w16cex="http://schemas.microsoft.com/office/word/2018/wordml/cex" xmlns:w16cid="http://schemas.microsoft.com/office/word/2016/wordml/cid" xmlns:w16="http://schemas.microsoft.com/office/word/2018/wordml" xmlns:w16sdtdh="http://schemas.microsoft.com/office/word/2020/wordml/sdtdatahash" xmlns:w16se="http://schemas.microsoft.com/office/word/2015/wordml/symex" xmlns:wpg="http://schemas.microsoft.com/office/word/2010/wordprocessingGroup" xmlns:wpi="http://schemas.microsoft.com/office/word/2010/wordprocessingInk" xmlns:wne="http://schemas.microsoft.com/office/word/2006/wordml" xmlns:wps="http://schemas.microsoft.com/office/word/2010/wordprocessingShape" mc:Ignorable="w14 w15 w16se w16cid w16 w16cex w16sdtdh wp14">
+  <w:p>
+    <w:pPr>
+      <w:pStyle w:val="a5"/>
+    </w:pPr>
+  </w:p>
+</w:hdr>
+</file>
+
+<file path=word/header2.xml><?xml version="1.0" encoding="utf-8"?>
 <w:hdr xmlns:wpc="http://schemas.microsoft.com/office/word/2010/wordprocessingCanvas" xmlns:cx="http://schemas.microsoft.com/office/drawing/2014/chartex" xmlns:cx1="http://schemas.microsoft.com/office/drawing/2015/9/8/chartex" xmlns:cx2="http://schemas.microsoft.com/office/drawing/2015/10/21/chartex" xmlns:cx3="http://schemas.microsoft.com/office/drawing/2016/5/9/chartex" xmlns:cx4="http://schemas.microsoft.com/office/drawing/2016/5/10/chartex" xmlns:cx5="http://schemas.microsoft.com/office/drawing/2016/5/11/chartex" xmlns:cx6="http://schemas.microsoft.com/office/drawing/2016/5/12/chartex" xmlns:cx7="http://schemas.microsoft.com/office/drawing/2016/5/13/chartex" xmlns:cx8="http://schemas.microsoft.com/office/drawing/2016/5/14/chartex" xmlns:mc="http://schemas.openxmlformats.org/markup-compatibility/2006" xmlns:aink="http://schemas.microsoft.com/office/drawing/2016/ink" xmlns:am3d="http://schemas.microsoft.com/office/drawing/2017/model3d" xmlns:o="urn:schemas-microsoft-com:office:office" xmlns:r="http://schemas.openxmlformats.org/officeDocument/2006/relationships" xmlns:m="http://schemas.openxmlformats.org/officeDocument/2006/math" xmlns:v="urn:schemas-microsoft-com:vml" xmlns:wp14="http://schemas.microsoft.com/office/word/2010/wordprocessingDrawing" xmlns:wp="http://schemas.openxmlformats.org/drawingml/2006/wordprocessingDrawing" xmlns:w10="urn:schemas-microsoft-com:office:word" xmlns:w="http://schemas.openxmlformats.org/wordprocessingml/2006/main" xmlns:w14="http://schemas.microsoft.com/office/word/2010/wordml" xmlns:w15="http://schemas.microsoft.com/office/word/2012/wordml" xmlns:w16cex="http://schemas.microsoft.com/office/word/2018/wordml/cex" xmlns:w16cid="http://schemas.microsoft.com/office/word/2016/wordml/cid" xmlns:w16="http://schemas.microsoft.com/office/word/2018/wordml" xmlns:w16sdtdh="http://schemas.microsoft.com/office/word/2020/wordml/sdtdatahash" xmlns:w16se="http://schemas.microsoft.com/office/word/2015/wordml/symex" xmlns:wpg="http://schemas.microsoft.com/office/word/2010/wordprocessingGroup" xmlns:wpi="http://schemas.microsoft.com/office/word/2010/wordprocessingInk" xmlns:wne="http://schemas.microsoft.com/office/word/2006/wordml" xmlns:wps="http://schemas.microsoft.com/office/word/2010/wordprocessingShape" mc:Ignorable="w14 w15 w16se w16cid w16 w16cex w16sdtdh wp14">
   <w:tbl>
     <w:tblPr>
@@ -1707,9 +1740,6 @@
             <w:t>client_company_name</w:t>
           </w:r>
           <w:proofErr w:type="spellEnd"/>
-          <w:r>
-            <w:t xml:space="preserve"> </w:t>
-          </w:r>
           <w:r>
             <w:t>}}</w:t>
           </w:r>
@@ -1778,6 +1808,16 @@
     </w:tr>
   </w:tbl>
   <w:p/>
+</w:hdr>
+</file>
+
+<file path=word/header3.xml><?xml version="1.0" encoding="utf-8"?>
+<w:hdr xmlns:wpc="http://schemas.microsoft.com/office/word/2010/wordprocessingCanvas" xmlns:cx="http://schemas.microsoft.com/office/drawing/2014/chartex" xmlns:cx1="http://schemas.microsoft.com/office/drawing/2015/9/8/chartex" xmlns:cx2="http://schemas.microsoft.com/office/drawing/2015/10/21/chartex" xmlns:cx3="http://schemas.microsoft.com/office/drawing/2016/5/9/chartex" xmlns:cx4="http://schemas.microsoft.com/office/drawing/2016/5/10/chartex" xmlns:cx5="http://schemas.microsoft.com/office/drawing/2016/5/11/chartex" xmlns:cx6="http://schemas.microsoft.com/office/drawing/2016/5/12/chartex" xmlns:cx7="http://schemas.microsoft.com/office/drawing/2016/5/13/chartex" xmlns:cx8="http://schemas.microsoft.com/office/drawing/2016/5/14/chartex" xmlns:mc="http://schemas.openxmlformats.org/markup-compatibility/2006" xmlns:aink="http://schemas.microsoft.com/office/drawing/2016/ink" xmlns:am3d="http://schemas.microsoft.com/office/drawing/2017/model3d" xmlns:o="urn:schemas-microsoft-com:office:office" xmlns:r="http://schemas.openxmlformats.org/officeDocument/2006/relationships" xmlns:m="http://schemas.openxmlformats.org/officeDocument/2006/math" xmlns:v="urn:schemas-microsoft-com:vml" xmlns:wp14="http://schemas.microsoft.com/office/word/2010/wordprocessingDrawing" xmlns:wp="http://schemas.openxmlformats.org/drawingml/2006/wordprocessingDrawing" xmlns:w10="urn:schemas-microsoft-com:office:word" xmlns:w="http://schemas.openxmlformats.org/wordprocessingml/2006/main" xmlns:w14="http://schemas.microsoft.com/office/word/2010/wordml" xmlns:w15="http://schemas.microsoft.com/office/word/2012/wordml" xmlns:w16cex="http://schemas.microsoft.com/office/word/2018/wordml/cex" xmlns:w16cid="http://schemas.microsoft.com/office/word/2016/wordml/cid" xmlns:w16="http://schemas.microsoft.com/office/word/2018/wordml" xmlns:w16sdtdh="http://schemas.microsoft.com/office/word/2020/wordml/sdtdatahash" xmlns:w16se="http://schemas.microsoft.com/office/word/2015/wordml/symex" xmlns:wpg="http://schemas.microsoft.com/office/word/2010/wordprocessingGroup" xmlns:wpi="http://schemas.microsoft.com/office/word/2010/wordprocessingInk" xmlns:wne="http://schemas.microsoft.com/office/word/2006/wordml" xmlns:wps="http://schemas.microsoft.com/office/word/2010/wordprocessingShape" mc:Ignorable="w14 w15 w16se w16cid w16 w16cex w16sdtdh wp14">
+  <w:p>
+    <w:pPr>
+      <w:pStyle w:val="a5"/>
+    </w:pPr>
+  </w:p>
 </w:hdr>
 </file>
 
@@ -2597,6 +2637,7 @@
   <w:style w:type="character" w:default="1" w:styleId="a2">
     <w:name w:val="Default Paragraph Font"/>
     <w:uiPriority w:val="1"/>
+    <w:semiHidden/>
     <w:unhideWhenUsed/>
   </w:style>
   <w:style w:type="table" w:default="1" w:styleId="a3">

</xml_diff>